<commit_message>
Add more input fields to the doc template
</commit_message>
<xml_diff>
--- a/plantillas/plantilla-carta.docx
+++ b/plantillas/plantilla-carta.docx
@@ -555,12 +555,40 @@
         </w:rPr>
         <w:t xml:space="preserve">Documentación: </w:t>
       </w:r>
+      <w:r>
+        <w:rPr>
+          <w:rFonts w:ascii="Barlow" w:eastAsia="Barlow" w:hAnsi="Barlow" w:cs="Barlow"/>
+          <w:sz w:val="22"/>
+          <w:szCs w:val="22"/>
+        </w:rPr>
+        <w:t>${</w:t>
+      </w:r>
+      <w:proofErr w:type="spellStart"/>
+      <w:r>
+        <w:rPr>
+          <w:rFonts w:ascii="Barlow" w:eastAsia="Barlow" w:hAnsi="Barlow" w:cs="Barlow"/>
+          <w:sz w:val="22"/>
+          <w:szCs w:val="22"/>
+        </w:rPr>
+        <w:t>documentacion</w:t>
+      </w:r>
+      <w:proofErr w:type="spellEnd"/>
+      <w:r>
+        <w:rPr>
+          <w:rFonts w:ascii="Barlow" w:eastAsia="Barlow" w:hAnsi="Barlow" w:cs="Barlow"/>
+          <w:sz w:val="22"/>
+          <w:szCs w:val="22"/>
+        </w:rPr>
+        <w:t>}</w:t>
+      </w:r>
     </w:p>
     <w:p>
       <w:pPr>
         <w:jc w:val="both"/>
         <w:rPr>
           <w:rFonts w:ascii="Barlow" w:eastAsia="Barlow" w:hAnsi="Barlow" w:cs="Barlow"/>
+          <w:b/>
+          <w:bCs/>
           <w:sz w:val="22"/>
           <w:szCs w:val="22"/>
         </w:rPr>
@@ -573,12 +601,108 @@
         </w:rPr>
         <w:t xml:space="preserve">Comprobación: </w:t>
       </w:r>
+      <w:r>
+        <w:rPr>
+          <w:rFonts w:ascii="Barlow" w:eastAsia="Barlow" w:hAnsi="Barlow" w:cs="Barlow"/>
+          <w:b/>
+          <w:bCs/>
+          <w:sz w:val="22"/>
+          <w:szCs w:val="22"/>
+        </w:rPr>
+        <w:t>Pendiente de comprobar $${</w:t>
+      </w:r>
+      <w:proofErr w:type="spellStart"/>
+      <w:r>
+        <w:rPr>
+          <w:rFonts w:ascii="Barlow" w:eastAsia="Barlow" w:hAnsi="Barlow" w:cs="Barlow"/>
+          <w:b/>
+          <w:bCs/>
+          <w:sz w:val="22"/>
+          <w:szCs w:val="22"/>
+        </w:rPr>
+        <w:t>comprobaci</w:t>
+      </w:r>
+      <w:r>
+        <w:rPr>
+          <w:rFonts w:ascii="Barlow" w:eastAsia="Barlow" w:hAnsi="Barlow" w:cs="Barlow"/>
+          <w:b/>
+          <w:bCs/>
+          <w:sz w:val="22"/>
+          <w:szCs w:val="22"/>
+        </w:rPr>
+        <w:t>o</w:t>
+      </w:r>
+      <w:r>
+        <w:rPr>
+          <w:rFonts w:ascii="Barlow" w:eastAsia="Barlow" w:hAnsi="Barlow" w:cs="Barlow"/>
+          <w:b/>
+          <w:bCs/>
+          <w:sz w:val="22"/>
+          <w:szCs w:val="22"/>
+        </w:rPr>
+        <w:t>n_monto</w:t>
+      </w:r>
+      <w:proofErr w:type="spellEnd"/>
+      <w:r>
+        <w:rPr>
+          <w:rFonts w:ascii="Barlow" w:eastAsia="Barlow" w:hAnsi="Barlow" w:cs="Barlow"/>
+          <w:b/>
+          <w:bCs/>
+          <w:sz w:val="22"/>
+          <w:szCs w:val="22"/>
+        </w:rPr>
+        <w:t>} en ${</w:t>
+      </w:r>
+      <w:proofErr w:type="spellStart"/>
+      <w:r>
+        <w:rPr>
+          <w:rFonts w:ascii="Barlow" w:eastAsia="Barlow" w:hAnsi="Barlow" w:cs="Barlow"/>
+          <w:b/>
+          <w:bCs/>
+          <w:sz w:val="22"/>
+          <w:szCs w:val="22"/>
+        </w:rPr>
+        <w:t>comprobaci</w:t>
+      </w:r>
+      <w:r>
+        <w:rPr>
+          <w:rFonts w:ascii="Barlow" w:eastAsia="Barlow" w:hAnsi="Barlow" w:cs="Barlow"/>
+          <w:b/>
+          <w:bCs/>
+          <w:sz w:val="22"/>
+          <w:szCs w:val="22"/>
+        </w:rPr>
+        <w:t>o</w:t>
+      </w:r>
+      <w:r>
+        <w:rPr>
+          <w:rFonts w:ascii="Barlow" w:eastAsia="Barlow" w:hAnsi="Barlow" w:cs="Barlow"/>
+          <w:b/>
+          <w:bCs/>
+          <w:sz w:val="22"/>
+          <w:szCs w:val="22"/>
+        </w:rPr>
+        <w:t>n_tipo</w:t>
+      </w:r>
+      <w:proofErr w:type="spellEnd"/>
+      <w:r>
+        <w:rPr>
+          <w:rFonts w:ascii="Barlow" w:eastAsia="Barlow" w:hAnsi="Barlow" w:cs="Barlow"/>
+          <w:b/>
+          <w:bCs/>
+          <w:sz w:val="22"/>
+          <w:szCs w:val="22"/>
+        </w:rPr>
+        <w:t>}.</w:t>
+      </w:r>
     </w:p>
     <w:p>
       <w:pPr>
         <w:jc w:val="both"/>
         <w:rPr>
           <w:rFonts w:ascii="Barlow" w:eastAsia="Barlow" w:hAnsi="Barlow" w:cs="Barlow"/>
+          <w:b/>
+          <w:bCs/>
           <w:sz w:val="22"/>
           <w:szCs w:val="22"/>
         </w:rPr>
@@ -590,6 +714,46 @@
           <w:szCs w:val="22"/>
         </w:rPr>
         <w:t>Pagos:</w:t>
+      </w:r>
+      <w:r>
+        <w:rPr>
+          <w:rFonts w:ascii="Barlow" w:eastAsia="Barlow" w:hAnsi="Barlow" w:cs="Barlow"/>
+          <w:sz w:val="22"/>
+          <w:szCs w:val="22"/>
+        </w:rPr>
+        <w:t xml:space="preserve"> </w:t>
+      </w:r>
+      <w:r>
+        <w:rPr>
+          <w:rFonts w:ascii="Barlow" w:eastAsia="Barlow" w:hAnsi="Barlow" w:cs="Barlow"/>
+          <w:b/>
+          <w:bCs/>
+          <w:sz w:val="22"/>
+          <w:szCs w:val="22"/>
+        </w:rPr>
+        <w:t>Correspondientes a los meses de ${pagos_mes1} de ${pagos_anno1} a ${pagos_mes2} de ${pagos_anno2}, por la cantidad de $${</w:t>
+      </w:r>
+      <w:proofErr w:type="spellStart"/>
+      <w:r>
+        <w:rPr>
+          <w:rFonts w:ascii="Barlow" w:eastAsia="Barlow" w:hAnsi="Barlow" w:cs="Barlow"/>
+          <w:b/>
+          <w:bCs/>
+          <w:sz w:val="22"/>
+          <w:szCs w:val="22"/>
+        </w:rPr>
+        <w:t>adeudo_total</w:t>
+      </w:r>
+      <w:proofErr w:type="spellEnd"/>
+      <w:r>
+        <w:rPr>
+          <w:rFonts w:ascii="Barlow" w:eastAsia="Barlow" w:hAnsi="Barlow" w:cs="Barlow"/>
+          <w:b/>
+          <w:bCs/>
+          <w:sz w:val="22"/>
+          <w:szCs w:val="22"/>
+        </w:rPr>
+        <w:t>}.</w:t>
       </w:r>
     </w:p>
     <w:p>
@@ -1543,6 +1707,8 @@
       <w:headerReference w:type="default" r:id="rId8"/>
       <w:footerReference w:type="even" r:id="rId9"/>
       <w:footerReference w:type="default" r:id="rId10"/>
+      <w:headerReference w:type="first" r:id="rId11"/>
+      <w:footerReference w:type="first" r:id="rId12"/>
       <w:pgSz w:w="12240" w:h="15840"/>
       <w:pgMar w:top="1985" w:right="1325" w:bottom="709" w:left="1168" w:header="0" w:footer="1098" w:gutter="0"/>
       <w:pgNumType w:start="1"/>
@@ -1594,21 +1760,7 @@
       <w:rPr>
         <w:color w:val="000000"/>
       </w:rPr>
-      <w:t>[Escriba texto</w:t>
-    </w:r>
-    <w:proofErr w:type="gramStart"/>
-    <w:r>
-      <w:rPr>
-        <w:color w:val="000000"/>
-      </w:rPr>
-      <w:t>][</w:t>
-    </w:r>
-    <w:proofErr w:type="gramEnd"/>
-    <w:r>
-      <w:rPr>
-        <w:color w:val="000000"/>
-      </w:rPr>
-      <w:t>Escriba texto][Escriba texto]</w:t>
+      <w:t>[Escriba texto][Escriba texto][Escriba texto]</w:t>
     </w:r>
   </w:p>
 </w:ftr>
@@ -1690,7 +1842,7 @@
             </wp:anchor>
           </w:drawing>
         </mc:Choice>
-        <mc:Fallback xmlns:sl="http://schemas.openxmlformats.org/schemaLibrary/2006/main" xmlns:a="http://schemas.openxmlformats.org/drawingml/2006/main" xmlns:pic="http://schemas.openxmlformats.org/drawingml/2006/picture" xmlns:c="http://schemas.openxmlformats.org/drawingml/2006/chart" xmlns:lc="http://schemas.openxmlformats.org/drawingml/2006/lockedCanvas" xmlns:dgm="http://schemas.openxmlformats.org/drawingml/2006/diagram">
+        <mc:Fallback xmlns:dgm="http://schemas.openxmlformats.org/drawingml/2006/diagram" xmlns:lc="http://schemas.openxmlformats.org/drawingml/2006/lockedCanvas" xmlns:c="http://schemas.openxmlformats.org/drawingml/2006/chart" xmlns:pic="http://schemas.openxmlformats.org/drawingml/2006/picture" xmlns:a="http://schemas.openxmlformats.org/drawingml/2006/main" xmlns:sl="http://schemas.openxmlformats.org/schemaLibrary/2006/main">
           <w:drawing>
             <wp:anchor allowOverlap="1" behindDoc="0" distB="0" distT="0" distL="114300" distR="114300" hidden="0" layoutInCell="1" locked="0" relativeHeight="0" simplePos="0">
               <wp:simplePos x="0" y="0"/>
@@ -1820,27 +1972,7 @@
                               <w:color w:val="0060A8"/>
                               <w:sz w:val="17"/>
                             </w:rPr>
-                            <w:t xml:space="preserve">FB   TW   </w:t>
-                          </w:r>
-                          <w:proofErr w:type="gramStart"/>
-                          <w:r>
-                            <w:rPr>
-                              <w:rFonts w:ascii="Barlow" w:eastAsia="Barlow" w:hAnsi="Barlow" w:cs="Barlow"/>
-                              <w:b/>
-                              <w:color w:val="0060A8"/>
-                              <w:sz w:val="17"/>
-                            </w:rPr>
-                            <w:t>IG  @</w:t>
-                          </w:r>
-                          <w:proofErr w:type="gramEnd"/>
-                          <w:r>
-                            <w:rPr>
-                              <w:rFonts w:ascii="Barlow" w:eastAsia="Barlow" w:hAnsi="Barlow" w:cs="Barlow"/>
-                              <w:b/>
-                              <w:color w:val="0060A8"/>
-                              <w:sz w:val="17"/>
-                            </w:rPr>
-                            <w:t>iyemyucatan</w:t>
+                            <w:t>FB   TW   IG  @iyemyucatan</w:t>
                           </w:r>
                         </w:p>
                         <w:p>
@@ -1864,7 +1996,7 @@
             </wp:anchor>
           </w:drawing>
         </mc:Choice>
-        <mc:Fallback xmlns:sl="http://schemas.openxmlformats.org/schemaLibrary/2006/main" xmlns:a="http://schemas.openxmlformats.org/drawingml/2006/main" xmlns:pic="http://schemas.openxmlformats.org/drawingml/2006/picture" xmlns:c="http://schemas.openxmlformats.org/drawingml/2006/chart" xmlns:lc="http://schemas.openxmlformats.org/drawingml/2006/lockedCanvas" xmlns:dgm="http://schemas.openxmlformats.org/drawingml/2006/diagram">
+        <mc:Fallback xmlns:dgm="http://schemas.openxmlformats.org/drawingml/2006/diagram" xmlns:lc="http://schemas.openxmlformats.org/drawingml/2006/lockedCanvas" xmlns:c="http://schemas.openxmlformats.org/drawingml/2006/chart" xmlns:pic="http://schemas.openxmlformats.org/drawingml/2006/picture" xmlns:a="http://schemas.openxmlformats.org/drawingml/2006/main" xmlns:sl="http://schemas.openxmlformats.org/schemaLibrary/2006/main">
           <w:drawing>
             <wp:anchor allowOverlap="1" behindDoc="0" distB="0" distT="0" distL="114300" distR="114300" hidden="0" layoutInCell="1" locked="0" relativeHeight="0" simplePos="0">
               <wp:simplePos x="0" y="0"/>
@@ -1997,25 +2129,7 @@
                               <w:color w:val="0060A8"/>
                               <w:sz w:val="17"/>
                             </w:rPr>
-                            <w:t xml:space="preserve">C.P. </w:t>
-                          </w:r>
-                          <w:proofErr w:type="gramStart"/>
-                          <w:r>
-                            <w:rPr>
-                              <w:rFonts w:ascii="Barlow" w:eastAsia="Barlow" w:hAnsi="Barlow" w:cs="Barlow"/>
-                              <w:color w:val="0060A8"/>
-                              <w:sz w:val="17"/>
-                            </w:rPr>
-                            <w:t>97110  Mérida</w:t>
-                          </w:r>
-                          <w:proofErr w:type="gramEnd"/>
-                          <w:r>
-                            <w:rPr>
-                              <w:rFonts w:ascii="Barlow" w:eastAsia="Barlow" w:hAnsi="Barlow" w:cs="Barlow"/>
-                              <w:color w:val="0060A8"/>
-                              <w:sz w:val="17"/>
-                            </w:rPr>
-                            <w:t>, Yucatán México</w:t>
+                            <w:t>C.P. 97110  Mérida, Yucatán México</w:t>
                           </w:r>
                         </w:p>
                       </w:txbxContent>
@@ -2029,7 +2143,7 @@
             </wp:anchor>
           </w:drawing>
         </mc:Choice>
-        <mc:Fallback xmlns:sl="http://schemas.openxmlformats.org/schemaLibrary/2006/main" xmlns:a="http://schemas.openxmlformats.org/drawingml/2006/main" xmlns:pic="http://schemas.openxmlformats.org/drawingml/2006/picture" xmlns:c="http://schemas.openxmlformats.org/drawingml/2006/chart" xmlns:lc="http://schemas.openxmlformats.org/drawingml/2006/lockedCanvas" xmlns:dgm="http://schemas.openxmlformats.org/drawingml/2006/diagram">
+        <mc:Fallback xmlns:dgm="http://schemas.openxmlformats.org/drawingml/2006/diagram" xmlns:lc="http://schemas.openxmlformats.org/drawingml/2006/lockedCanvas" xmlns:c="http://schemas.openxmlformats.org/drawingml/2006/chart" xmlns:pic="http://schemas.openxmlformats.org/drawingml/2006/picture" xmlns:a="http://schemas.openxmlformats.org/drawingml/2006/main" xmlns:sl="http://schemas.openxmlformats.org/schemaLibrary/2006/main">
           <w:drawing>
             <wp:anchor allowOverlap="1" behindDoc="0" distB="0" distT="0" distL="114300" distR="114300" hidden="0" layoutInCell="1" locked="0" relativeHeight="0" simplePos="0">
               <wp:simplePos x="0" y="0"/>
@@ -2077,6 +2191,16 @@
 </w:ftr>
 </file>
 
+<file path=word/footer3.xml><?xml version="1.0" encoding="utf-8"?>
+<w:ftr xmlns:wpc="http://schemas.microsoft.com/office/word/2010/wordprocessingCanvas" xmlns:cx="http://schemas.microsoft.com/office/drawing/2014/chartex" xmlns:cx1="http://schemas.microsoft.com/office/drawing/2015/9/8/chartex" xmlns:cx2="http://schemas.microsoft.com/office/drawing/2015/10/21/chartex" xmlns:cx3="http://schemas.microsoft.com/office/drawing/2016/5/9/chartex" xmlns:cx4="http://schemas.microsoft.com/office/drawing/2016/5/10/chartex" xmlns:cx5="http://schemas.microsoft.com/office/drawing/2016/5/11/chartex" xmlns:cx6="http://schemas.microsoft.com/office/drawing/2016/5/12/chartex" xmlns:cx7="http://schemas.microsoft.com/office/drawing/2016/5/13/chartex" xmlns:cx8="http://schemas.microsoft.com/office/drawing/2016/5/14/chartex" xmlns:mc="http://schemas.openxmlformats.org/markup-compatibility/2006" xmlns:aink="http://schemas.microsoft.com/office/drawing/2016/ink" xmlns:am3d="http://schemas.microsoft.com/office/drawing/2017/model3d" xmlns:o="urn:schemas-microsoft-com:office:office" xmlns:oel="http://schemas.microsoft.com/office/2019/extlst" xmlns:r="http://schemas.openxmlformats.org/officeDocument/2006/relationships" xmlns:m="http://schemas.openxmlformats.org/officeDocument/2006/math" xmlns:v="urn:schemas-microsoft-com:vml" xmlns:wp14="http://schemas.microsoft.com/office/word/2010/wordprocessingDrawing" xmlns:wp="http://schemas.openxmlformats.org/drawingml/2006/wordprocessingDrawing" xmlns:w10="urn:schemas-microsoft-com:office:word" xmlns:w="http://schemas.openxmlformats.org/wordprocessingml/2006/main" xmlns:w14="http://schemas.microsoft.com/office/word/2010/wordml" xmlns:w15="http://schemas.microsoft.com/office/word/2012/wordml" xmlns:w16cex="http://schemas.microsoft.com/office/word/2018/wordml/cex" xmlns:w16cid="http://schemas.microsoft.com/office/word/2016/wordml/cid" xmlns:w16="http://schemas.microsoft.com/office/word/2018/wordml" xmlns:w16sdtdh="http://schemas.microsoft.com/office/word/2020/wordml/sdtdatahash" xmlns:w16se="http://schemas.microsoft.com/office/word/2015/wordml/symex" xmlns:wpg="http://schemas.microsoft.com/office/word/2010/wordprocessingGroup" xmlns:wpi="http://schemas.microsoft.com/office/word/2010/wordprocessingInk" xmlns:wne="http://schemas.microsoft.com/office/word/2006/wordml" xmlns:wps="http://schemas.microsoft.com/office/word/2010/wordprocessingShape" mc:Ignorable="w14 w15 w16se w16cid w16 w16cex w16sdtdh wp14">
+  <w:p>
+    <w:pPr>
+      <w:pStyle w:val="Piedepgina"/>
+    </w:pPr>
+  </w:p>
+</w:ftr>
+</file>
+
 <file path=word/footnotes.xml><?xml version="1.0" encoding="utf-8"?>
 <w:footnotes xmlns:wpc="http://schemas.microsoft.com/office/word/2010/wordprocessingCanvas" xmlns:cx="http://schemas.microsoft.com/office/drawing/2014/chartex" xmlns:cx1="http://schemas.microsoft.com/office/drawing/2015/9/8/chartex" xmlns:cx2="http://schemas.microsoft.com/office/drawing/2015/10/21/chartex" xmlns:cx3="http://schemas.microsoft.com/office/drawing/2016/5/9/chartex" xmlns:cx4="http://schemas.microsoft.com/office/drawing/2016/5/10/chartex" xmlns:cx5="http://schemas.microsoft.com/office/drawing/2016/5/11/chartex" xmlns:cx6="http://schemas.microsoft.com/office/drawing/2016/5/12/chartex" xmlns:cx7="http://schemas.microsoft.com/office/drawing/2016/5/13/chartex" xmlns:cx8="http://schemas.microsoft.com/office/drawing/2016/5/14/chartex" xmlns:mc="http://schemas.openxmlformats.org/markup-compatibility/2006" xmlns:aink="http://schemas.microsoft.com/office/drawing/2016/ink" xmlns:am3d="http://schemas.microsoft.com/office/drawing/2017/model3d" xmlns:o="urn:schemas-microsoft-com:office:office" xmlns:oel="http://schemas.microsoft.com/office/2019/extlst" xmlns:r="http://schemas.openxmlformats.org/officeDocument/2006/relationships" xmlns:m="http://schemas.openxmlformats.org/officeDocument/2006/math" xmlns:v="urn:schemas-microsoft-com:vml" xmlns:wp14="http://schemas.microsoft.com/office/word/2010/wordprocessingDrawing" xmlns:wp="http://schemas.openxmlformats.org/drawingml/2006/wordprocessingDrawing" xmlns:w10="urn:schemas-microsoft-com:office:word" xmlns:w="http://schemas.openxmlformats.org/wordprocessingml/2006/main" xmlns:w14="http://schemas.microsoft.com/office/word/2010/wordml" xmlns:w15="http://schemas.microsoft.com/office/word/2012/wordml" xmlns:w16cex="http://schemas.microsoft.com/office/word/2018/wordml/cex" xmlns:w16cid="http://schemas.microsoft.com/office/word/2016/wordml/cid" xmlns:w16="http://schemas.microsoft.com/office/word/2018/wordml" xmlns:w16sdtdh="http://schemas.microsoft.com/office/word/2020/wordml/sdtdatahash" xmlns:w16se="http://schemas.microsoft.com/office/word/2015/wordml/symex" xmlns:wpg="http://schemas.microsoft.com/office/word/2010/wordprocessingGroup" xmlns:wpi="http://schemas.microsoft.com/office/word/2010/wordprocessingInk" xmlns:wne="http://schemas.microsoft.com/office/word/2006/wordml" xmlns:wps="http://schemas.microsoft.com/office/word/2010/wordprocessingShape" mc:Ignorable="w14 w15 w16se w16cid w16 w16cex w16sdtdh wp14">
   <w:footnote w:type="separator" w:id="-1">
@@ -2119,21 +2243,7 @@
       <w:rPr>
         <w:color w:val="000000"/>
       </w:rPr>
-      <w:t>[Escriba texto</w:t>
-    </w:r>
-    <w:proofErr w:type="gramStart"/>
-    <w:r>
-      <w:rPr>
-        <w:color w:val="000000"/>
-      </w:rPr>
-      <w:t>][</w:t>
-    </w:r>
-    <w:proofErr w:type="gramEnd"/>
-    <w:r>
-      <w:rPr>
-        <w:color w:val="000000"/>
-      </w:rPr>
-      <w:t>Escriba texto][Escriba texto]</w:t>
+      <w:t>[Escriba texto][Escriba texto][Escriba texto]</w:t>
     </w:r>
   </w:p>
   <w:p>
@@ -2175,6 +2285,16 @@
       <w:rPr>
         <w:color w:val="000000"/>
       </w:rPr>
+    </w:pPr>
+  </w:p>
+</w:hdr>
+</file>
+
+<file path=word/header3.xml><?xml version="1.0" encoding="utf-8"?>
+<w:hdr xmlns:wpc="http://schemas.microsoft.com/office/word/2010/wordprocessingCanvas" xmlns:cx="http://schemas.microsoft.com/office/drawing/2014/chartex" xmlns:cx1="http://schemas.microsoft.com/office/drawing/2015/9/8/chartex" xmlns:cx2="http://schemas.microsoft.com/office/drawing/2015/10/21/chartex" xmlns:cx3="http://schemas.microsoft.com/office/drawing/2016/5/9/chartex" xmlns:cx4="http://schemas.microsoft.com/office/drawing/2016/5/10/chartex" xmlns:cx5="http://schemas.microsoft.com/office/drawing/2016/5/11/chartex" xmlns:cx6="http://schemas.microsoft.com/office/drawing/2016/5/12/chartex" xmlns:cx7="http://schemas.microsoft.com/office/drawing/2016/5/13/chartex" xmlns:cx8="http://schemas.microsoft.com/office/drawing/2016/5/14/chartex" xmlns:mc="http://schemas.openxmlformats.org/markup-compatibility/2006" xmlns:aink="http://schemas.microsoft.com/office/drawing/2016/ink" xmlns:am3d="http://schemas.microsoft.com/office/drawing/2017/model3d" xmlns:o="urn:schemas-microsoft-com:office:office" xmlns:oel="http://schemas.microsoft.com/office/2019/extlst" xmlns:r="http://schemas.openxmlformats.org/officeDocument/2006/relationships" xmlns:m="http://schemas.openxmlformats.org/officeDocument/2006/math" xmlns:v="urn:schemas-microsoft-com:vml" xmlns:wp14="http://schemas.microsoft.com/office/word/2010/wordprocessingDrawing" xmlns:wp="http://schemas.openxmlformats.org/drawingml/2006/wordprocessingDrawing" xmlns:w10="urn:schemas-microsoft-com:office:word" xmlns:w="http://schemas.openxmlformats.org/wordprocessingml/2006/main" xmlns:w14="http://schemas.microsoft.com/office/word/2010/wordml" xmlns:w15="http://schemas.microsoft.com/office/word/2012/wordml" xmlns:w16cex="http://schemas.microsoft.com/office/word/2018/wordml/cex" xmlns:w16cid="http://schemas.microsoft.com/office/word/2016/wordml/cid" xmlns:w16="http://schemas.microsoft.com/office/word/2018/wordml" xmlns:w16sdtdh="http://schemas.microsoft.com/office/word/2020/wordml/sdtdatahash" xmlns:w16se="http://schemas.microsoft.com/office/word/2015/wordml/symex" xmlns:wpg="http://schemas.microsoft.com/office/word/2010/wordprocessingGroup" xmlns:wpi="http://schemas.microsoft.com/office/word/2010/wordprocessingInk" xmlns:wne="http://schemas.microsoft.com/office/word/2006/wordml" xmlns:wps="http://schemas.microsoft.com/office/word/2010/wordprocessingShape" mc:Ignorable="w14 w15 w16se w16cid w16 w16cex w16sdtdh wp14">
+  <w:p>
+    <w:pPr>
+      <w:pStyle w:val="Encabezado"/>
     </w:pPr>
   </w:p>
 </w:hdr>

</xml_diff>

<commit_message>
Update .docx template for file generation
</commit_message>
<xml_diff>
--- a/plantillas/plantilla-carta.docx
+++ b/plantillas/plantilla-carta.docx
@@ -731,7 +731,71 @@
           <w:sz w:val="22"/>
           <w:szCs w:val="22"/>
         </w:rPr>
-        <w:t>Correspondientes a los meses de ${pagos_mes1} de ${pagos_anno1} a ${pagos_mes2} de ${pagos_anno2}, por la cantidad de $${</w:t>
+        <w:t>Correspondientes a los meses de ${</w:t>
+      </w:r>
+      <w:proofErr w:type="spellStart"/>
+      <w:r>
+        <w:rPr>
+          <w:rFonts w:ascii="Barlow" w:eastAsia="Barlow" w:hAnsi="Barlow" w:cs="Barlow"/>
+          <w:b/>
+          <w:bCs/>
+          <w:sz w:val="22"/>
+          <w:szCs w:val="22"/>
+        </w:rPr>
+        <w:t>pagos_</w:t>
+      </w:r>
+      <w:r>
+        <w:rPr>
+          <w:rFonts w:ascii="Barlow" w:eastAsia="Barlow" w:hAnsi="Barlow" w:cs="Barlow"/>
+          <w:b/>
+          <w:bCs/>
+          <w:sz w:val="22"/>
+          <w:szCs w:val="22"/>
+        </w:rPr>
+        <w:t>fecha_inicial</w:t>
+      </w:r>
+      <w:proofErr w:type="spellEnd"/>
+      <w:r>
+        <w:rPr>
+          <w:rFonts w:ascii="Barlow" w:eastAsia="Barlow" w:hAnsi="Barlow" w:cs="Barlow"/>
+          <w:b/>
+          <w:bCs/>
+          <w:sz w:val="22"/>
+          <w:szCs w:val="22"/>
+        </w:rPr>
+        <w:t>} a ${</w:t>
+      </w:r>
+      <w:proofErr w:type="spellStart"/>
+      <w:r>
+        <w:rPr>
+          <w:rFonts w:ascii="Barlow" w:eastAsia="Barlow" w:hAnsi="Barlow" w:cs="Barlow"/>
+          <w:b/>
+          <w:bCs/>
+          <w:sz w:val="22"/>
+          <w:szCs w:val="22"/>
+        </w:rPr>
+        <w:t>pagos_</w:t>
+      </w:r>
+      <w:r>
+        <w:rPr>
+          <w:rFonts w:ascii="Barlow" w:eastAsia="Barlow" w:hAnsi="Barlow" w:cs="Barlow"/>
+          <w:b/>
+          <w:bCs/>
+          <w:sz w:val="22"/>
+          <w:szCs w:val="22"/>
+        </w:rPr>
+        <w:t>fecha_final</w:t>
+      </w:r>
+      <w:proofErr w:type="spellEnd"/>
+      <w:r>
+        <w:rPr>
+          <w:rFonts w:ascii="Barlow" w:eastAsia="Barlow" w:hAnsi="Barlow" w:cs="Barlow"/>
+          <w:b/>
+          <w:bCs/>
+          <w:sz w:val="22"/>
+          <w:szCs w:val="22"/>
+        </w:rPr>
+        <w:t>}, por la cantidad de $${</w:t>
       </w:r>
       <w:proofErr w:type="spellStart"/>
       <w:r>
@@ -1842,7 +1906,7 @@
             </wp:anchor>
           </w:drawing>
         </mc:Choice>
-        <mc:Fallback xmlns:dgm="http://schemas.openxmlformats.org/drawingml/2006/diagram" xmlns:lc="http://schemas.openxmlformats.org/drawingml/2006/lockedCanvas" xmlns:c="http://schemas.openxmlformats.org/drawingml/2006/chart" xmlns:pic="http://schemas.openxmlformats.org/drawingml/2006/picture" xmlns:a="http://schemas.openxmlformats.org/drawingml/2006/main" xmlns:sl="http://schemas.openxmlformats.org/schemaLibrary/2006/main">
+        <mc:Fallback xmlns:sl="http://schemas.openxmlformats.org/schemaLibrary/2006/main" xmlns:a="http://schemas.openxmlformats.org/drawingml/2006/main" xmlns:pic="http://schemas.openxmlformats.org/drawingml/2006/picture" xmlns:c="http://schemas.openxmlformats.org/drawingml/2006/chart" xmlns:lc="http://schemas.openxmlformats.org/drawingml/2006/lockedCanvas" xmlns:dgm="http://schemas.openxmlformats.org/drawingml/2006/diagram">
           <w:drawing>
             <wp:anchor allowOverlap="1" behindDoc="0" distB="0" distT="0" distL="114300" distR="114300" hidden="0" layoutInCell="1" locked="0" relativeHeight="0" simplePos="0">
               <wp:simplePos x="0" y="0"/>
@@ -1996,7 +2060,7 @@
             </wp:anchor>
           </w:drawing>
         </mc:Choice>
-        <mc:Fallback xmlns:dgm="http://schemas.openxmlformats.org/drawingml/2006/diagram" xmlns:lc="http://schemas.openxmlformats.org/drawingml/2006/lockedCanvas" xmlns:c="http://schemas.openxmlformats.org/drawingml/2006/chart" xmlns:pic="http://schemas.openxmlformats.org/drawingml/2006/picture" xmlns:a="http://schemas.openxmlformats.org/drawingml/2006/main" xmlns:sl="http://schemas.openxmlformats.org/schemaLibrary/2006/main">
+        <mc:Fallback xmlns:sl="http://schemas.openxmlformats.org/schemaLibrary/2006/main" xmlns:a="http://schemas.openxmlformats.org/drawingml/2006/main" xmlns:pic="http://schemas.openxmlformats.org/drawingml/2006/picture" xmlns:c="http://schemas.openxmlformats.org/drawingml/2006/chart" xmlns:lc="http://schemas.openxmlformats.org/drawingml/2006/lockedCanvas" xmlns:dgm="http://schemas.openxmlformats.org/drawingml/2006/diagram">
           <w:drawing>
             <wp:anchor allowOverlap="1" behindDoc="0" distB="0" distT="0" distL="114300" distR="114300" hidden="0" layoutInCell="1" locked="0" relativeHeight="0" simplePos="0">
               <wp:simplePos x="0" y="0"/>
@@ -2143,7 +2207,7 @@
             </wp:anchor>
           </w:drawing>
         </mc:Choice>
-        <mc:Fallback xmlns:dgm="http://schemas.openxmlformats.org/drawingml/2006/diagram" xmlns:lc="http://schemas.openxmlformats.org/drawingml/2006/lockedCanvas" xmlns:c="http://schemas.openxmlformats.org/drawingml/2006/chart" xmlns:pic="http://schemas.openxmlformats.org/drawingml/2006/picture" xmlns:a="http://schemas.openxmlformats.org/drawingml/2006/main" xmlns:sl="http://schemas.openxmlformats.org/schemaLibrary/2006/main">
+        <mc:Fallback xmlns:sl="http://schemas.openxmlformats.org/schemaLibrary/2006/main" xmlns:a="http://schemas.openxmlformats.org/drawingml/2006/main" xmlns:pic="http://schemas.openxmlformats.org/drawingml/2006/picture" xmlns:c="http://schemas.openxmlformats.org/drawingml/2006/chart" xmlns:lc="http://schemas.openxmlformats.org/drawingml/2006/lockedCanvas" xmlns:dgm="http://schemas.openxmlformats.org/drawingml/2006/diagram">
           <w:drawing>
             <wp:anchor allowOverlap="1" behindDoc="0" distB="0" distT="0" distL="114300" distR="114300" hidden="0" layoutInCell="1" locked="0" relativeHeight="0" simplePos="0">
               <wp:simplePos x="0" y="0"/>

</xml_diff>

<commit_message>
Update doc template with all the new parameters needed
</commit_message>
<xml_diff>
--- a/plantillas/plantilla-carta.docx
+++ b/plantillas/plantilla-carta.docx
@@ -47,18 +47,149 @@
           <w:sz w:val="22"/>
           <w:szCs w:val="22"/>
         </w:rPr>
-        <w:t>${</w:t>
-      </w:r>
-      <w:proofErr w:type="spellStart"/>
-      <w:r>
-        <w:rPr>
-          <w:rFonts w:ascii="Barlow" w:eastAsia="Barlow" w:hAnsi="Barlow" w:cs="Barlow"/>
-          <w:sz w:val="22"/>
-          <w:szCs w:val="22"/>
-        </w:rPr>
-        <w:t>numero_expediente</w:t>
-      </w:r>
-      <w:proofErr w:type="spellEnd"/>
+        <w:t>${numero_expediente}</w:t>
+      </w:r>
+    </w:p>
+    <w:p>
+      <w:pPr>
+        <w:jc w:val="both"/>
+        <w:rPr>
+          <w:rFonts w:ascii="Barlow" w:eastAsia="Barlow" w:hAnsi="Barlow" w:cs="Barlow"/>
+          <w:sz w:val="22"/>
+          <w:szCs w:val="22"/>
+        </w:rPr>
+      </w:pPr>
+      <w:r>
+        <w:rPr>
+          <w:rFonts w:ascii="Barlow" w:eastAsia="Barlow" w:hAnsi="Barlow" w:cs="Barlow"/>
+          <w:sz w:val="22"/>
+          <w:szCs w:val="22"/>
+        </w:rPr>
+        <w:t xml:space="preserve">Asunto: Se le invita a regularizar o aclarar su crédito Microyuc Emprendedores. </w:t>
+      </w:r>
+    </w:p>
+    <w:p>
+      <w:pPr>
+        <w:jc w:val="both"/>
+        <w:rPr>
+          <w:rFonts w:ascii="Barlow" w:eastAsia="Barlow" w:hAnsi="Barlow" w:cs="Barlow"/>
+          <w:sz w:val="22"/>
+          <w:szCs w:val="22"/>
+        </w:rPr>
+      </w:pPr>
+    </w:p>
+    <w:p>
+      <w:pPr>
+        <w:jc w:val="both"/>
+        <w:rPr>
+          <w:rFonts w:ascii="Barlow" w:eastAsia="Barlow" w:hAnsi="Barlow" w:cs="Barlow"/>
+          <w:sz w:val="22"/>
+          <w:szCs w:val="22"/>
+          <w:highlight w:val="yellow"/>
+        </w:rPr>
+      </w:pPr>
+      <w:r>
+        <w:rPr>
+          <w:rFonts w:ascii="Barlow" w:eastAsia="Barlow" w:hAnsi="Barlow" w:cs="Barlow"/>
+          <w:sz w:val="22"/>
+          <w:szCs w:val="22"/>
+        </w:rPr>
+        <w:t xml:space="preserve">C. </w:t>
+      </w:r>
+      <w:r>
+        <w:rPr>
+          <w:rFonts w:ascii="Barlow" w:eastAsia="Barlow" w:hAnsi="Barlow" w:cs="Barlow"/>
+          <w:sz w:val="22"/>
+          <w:szCs w:val="22"/>
+        </w:rPr>
+        <w:t>${nombre_cliente}</w:t>
+      </w:r>
+    </w:p>
+    <w:p>
+      <w:pPr>
+        <w:jc w:val="both"/>
+        <w:rPr>
+          <w:rFonts w:ascii="Barlow" w:eastAsia="Barlow" w:hAnsi="Barlow" w:cs="Barlow"/>
+          <w:sz w:val="22"/>
+          <w:szCs w:val="22"/>
+        </w:rPr>
+      </w:pPr>
+      <w:r>
+        <w:rPr>
+          <w:rFonts w:ascii="Barlow" w:eastAsia="Barlow" w:hAnsi="Barlow" w:cs="Barlow"/>
+          <w:sz w:val="22"/>
+          <w:szCs w:val="22"/>
+        </w:rPr>
+        <w:t xml:space="preserve">Calle:  </w:t>
+      </w:r>
+      <w:r>
+        <w:rPr>
+          <w:rFonts w:ascii="Barlow" w:eastAsia="Barlow" w:hAnsi="Barlow" w:cs="Barlow"/>
+          <w:sz w:val="22"/>
+          <w:szCs w:val="22"/>
+        </w:rPr>
+        <w:t>${calle}</w:t>
+      </w:r>
+    </w:p>
+    <w:p>
+      <w:pPr>
+        <w:jc w:val="both"/>
+        <w:rPr>
+          <w:rFonts w:ascii="Barlow" w:eastAsia="Barlow" w:hAnsi="Barlow" w:cs="Barlow"/>
+          <w:sz w:val="22"/>
+          <w:szCs w:val="22"/>
+        </w:rPr>
+      </w:pPr>
+      <w:r>
+        <w:rPr>
+          <w:rFonts w:ascii="Barlow" w:eastAsia="Barlow" w:hAnsi="Barlow" w:cs="Barlow"/>
+          <w:sz w:val="22"/>
+          <w:szCs w:val="22"/>
+        </w:rPr>
+        <w:t>Cruzamientos:</w:t>
+      </w:r>
+      <w:r>
+        <w:rPr>
+          <w:rFonts w:ascii="Barlow" w:eastAsia="Barlow" w:hAnsi="Barlow" w:cs="Barlow"/>
+          <w:sz w:val="22"/>
+          <w:szCs w:val="22"/>
+        </w:rPr>
+        <w:t xml:space="preserve"> ${cruzamientos}</w:t>
+      </w:r>
+    </w:p>
+    <w:p>
+      <w:pPr>
+        <w:jc w:val="both"/>
+        <w:rPr>
+          <w:rFonts w:ascii="Barlow" w:eastAsia="Barlow" w:hAnsi="Barlow" w:cs="Barlow"/>
+          <w:sz w:val="22"/>
+          <w:szCs w:val="22"/>
+        </w:rPr>
+      </w:pPr>
+      <w:r>
+        <w:rPr>
+          <w:rFonts w:ascii="Barlow" w:eastAsia="Barlow" w:hAnsi="Barlow" w:cs="Barlow"/>
+          <w:sz w:val="22"/>
+          <w:szCs w:val="22"/>
+        </w:rPr>
+        <w:t>Número:</w:t>
+      </w:r>
+      <w:r>
+        <w:rPr>
+          <w:rFonts w:ascii="Barlow" w:eastAsia="Barlow" w:hAnsi="Barlow" w:cs="Barlow"/>
+          <w:sz w:val="22"/>
+          <w:szCs w:val="22"/>
+        </w:rPr>
+        <w:t xml:space="preserve"> ${numero</w:t>
+      </w:r>
+      <w:r>
+        <w:rPr>
+          <w:rFonts w:ascii="Barlow" w:eastAsia="Barlow" w:hAnsi="Barlow" w:cs="Barlow"/>
+          <w:sz w:val="22"/>
+          <w:szCs w:val="22"/>
+        </w:rPr>
+        <w:t>_direccion</w:t>
+      </w:r>
       <w:r>
         <w:rPr>
           <w:rFonts w:ascii="Barlow" w:eastAsia="Barlow" w:hAnsi="Barlow" w:cs="Barlow"/>
@@ -83,25 +214,15 @@
           <w:sz w:val="22"/>
           <w:szCs w:val="22"/>
         </w:rPr>
-        <w:t xml:space="preserve">Asunto: Se le invita a regularizar o aclarar su crédito </w:t>
-      </w:r>
-      <w:proofErr w:type="spellStart"/>
-      <w:r>
-        <w:rPr>
-          <w:rFonts w:ascii="Barlow" w:eastAsia="Barlow" w:hAnsi="Barlow" w:cs="Barlow"/>
-          <w:sz w:val="22"/>
-          <w:szCs w:val="22"/>
-        </w:rPr>
-        <w:t>Microyuc</w:t>
-      </w:r>
-      <w:proofErr w:type="spellEnd"/>
-      <w:r>
-        <w:rPr>
-          <w:rFonts w:ascii="Barlow" w:eastAsia="Barlow" w:hAnsi="Barlow" w:cs="Barlow"/>
-          <w:sz w:val="22"/>
-          <w:szCs w:val="22"/>
-        </w:rPr>
-        <w:t xml:space="preserve"> Emprendedores. </w:t>
+        <w:t>Colonia/fraccionamiento:</w:t>
+      </w:r>
+      <w:r>
+        <w:rPr>
+          <w:rFonts w:ascii="Barlow" w:eastAsia="Barlow" w:hAnsi="Barlow" w:cs="Barlow"/>
+          <w:sz w:val="22"/>
+          <w:szCs w:val="22"/>
+        </w:rPr>
+        <w:t xml:space="preserve"> ${colonia_fraccionamiento}</w:t>
       </w:r>
     </w:p>
     <w:p>
@@ -113,6 +234,22 @@
           <w:szCs w:val="22"/>
         </w:rPr>
       </w:pPr>
+      <w:r>
+        <w:rPr>
+          <w:rFonts w:ascii="Barlow" w:eastAsia="Barlow" w:hAnsi="Barlow" w:cs="Barlow"/>
+          <w:sz w:val="22"/>
+          <w:szCs w:val="22"/>
+        </w:rPr>
+        <w:t xml:space="preserve">Localidad: </w:t>
+      </w:r>
+      <w:r>
+        <w:rPr>
+          <w:rFonts w:ascii="Barlow" w:eastAsia="Barlow" w:hAnsi="Barlow" w:cs="Barlow"/>
+          <w:sz w:val="22"/>
+          <w:szCs w:val="22"/>
+        </w:rPr>
+        <w:t>${localidad}</w:t>
+      </w:r>
     </w:p>
     <w:p>
       <w:pPr>
@@ -121,6 +258,60 @@
           <w:rFonts w:ascii="Barlow" w:eastAsia="Barlow" w:hAnsi="Barlow" w:cs="Barlow"/>
           <w:sz w:val="22"/>
           <w:szCs w:val="22"/>
+        </w:rPr>
+      </w:pPr>
+      <w:r>
+        <w:rPr>
+          <w:rFonts w:ascii="Barlow" w:eastAsia="Barlow" w:hAnsi="Barlow" w:cs="Barlow"/>
+          <w:sz w:val="22"/>
+          <w:szCs w:val="22"/>
+        </w:rPr>
+        <w:t xml:space="preserve">Municipio: </w:t>
+      </w:r>
+      <w:r>
+        <w:rPr>
+          <w:rFonts w:ascii="Barlow" w:eastAsia="Barlow" w:hAnsi="Barlow" w:cs="Barlow"/>
+          <w:sz w:val="22"/>
+          <w:szCs w:val="22"/>
+        </w:rPr>
+        <w:t>${municipio}</w:t>
+      </w:r>
+    </w:p>
+    <w:p>
+      <w:pPr>
+        <w:jc w:val="both"/>
+        <w:rPr>
+          <w:rFonts w:ascii="Barlow" w:eastAsia="Barlow" w:hAnsi="Barlow" w:cs="Barlow"/>
+          <w:sz w:val="22"/>
+          <w:szCs w:val="22"/>
+        </w:rPr>
+      </w:pPr>
+      <w:r>
+        <w:rPr>
+          <w:rFonts w:ascii="Barlow" w:eastAsia="Barlow" w:hAnsi="Barlow" w:cs="Barlow"/>
+          <w:sz w:val="22"/>
+          <w:szCs w:val="22"/>
+        </w:rPr>
+        <w:t>Estado: Yucatán</w:t>
+      </w:r>
+    </w:p>
+    <w:p>
+      <w:pPr>
+        <w:jc w:val="both"/>
+        <w:rPr>
+          <w:rFonts w:ascii="Barlow" w:eastAsia="Barlow" w:hAnsi="Barlow" w:cs="Barlow"/>
+          <w:sz w:val="22"/>
+          <w:szCs w:val="22"/>
+        </w:rPr>
+      </w:pPr>
+    </w:p>
+    <w:p>
+      <w:pPr>
+        <w:jc w:val="both"/>
+        <w:rPr>
+          <w:rFonts w:ascii="Barlow" w:eastAsia="Barlow" w:hAnsi="Barlow" w:cs="Barlow"/>
+          <w:sz w:val="22"/>
+          <w:szCs w:val="22"/>
           <w:highlight w:val="yellow"/>
         </w:rPr>
       </w:pPr>
@@ -130,33 +321,56 @@
           <w:sz w:val="22"/>
           <w:szCs w:val="22"/>
         </w:rPr>
-        <w:t xml:space="preserve">C. </w:t>
-      </w:r>
-      <w:r>
-        <w:rPr>
-          <w:rFonts w:ascii="Barlow" w:eastAsia="Barlow" w:hAnsi="Barlow" w:cs="Barlow"/>
-          <w:sz w:val="22"/>
-          <w:szCs w:val="22"/>
-        </w:rPr>
-        <w:t>${</w:t>
-      </w:r>
-      <w:proofErr w:type="spellStart"/>
-      <w:r>
-        <w:rPr>
-          <w:rFonts w:ascii="Barlow" w:eastAsia="Barlow" w:hAnsi="Barlow" w:cs="Barlow"/>
-          <w:sz w:val="22"/>
-          <w:szCs w:val="22"/>
-        </w:rPr>
-        <w:t>nombre_cliente</w:t>
-      </w:r>
-      <w:proofErr w:type="spellEnd"/>
-      <w:r>
-        <w:rPr>
-          <w:rFonts w:ascii="Barlow" w:eastAsia="Barlow" w:hAnsi="Barlow" w:cs="Barlow"/>
-          <w:sz w:val="22"/>
-          <w:szCs w:val="22"/>
-        </w:rPr>
-        <w:t>}</w:t>
+        <w:t>Por medio de la presente carta invitación, y con fundamento en los artículos 13, fracción II, IV; 14, cuarto párrafo; 20, fracción X, del Decreto 130/2019 por el que se emiten las reglas de operación del programa de crédito y financiamiento denominado Microyuc Emprendedores, así como del contrato de crédito simple identificado con la clave IYE</w:t>
+      </w:r>
+      <w:r>
+        <w:rPr>
+          <w:rFonts w:ascii="Barlow" w:eastAsia="Barlow" w:hAnsi="Barlow" w:cs="Barlow"/>
+          <w:sz w:val="22"/>
+          <w:szCs w:val="22"/>
+        </w:rPr>
+        <w:t>${numero_expediente}</w:t>
+      </w:r>
+      <w:r>
+        <w:rPr>
+          <w:rFonts w:ascii="Barlow" w:eastAsia="Barlow" w:hAnsi="Barlow" w:cs="Barlow"/>
+          <w:sz w:val="22"/>
+          <w:szCs w:val="22"/>
+        </w:rPr>
+        <w:t xml:space="preserve"> y sus respectivos anexos firmados entre usted y el Instituto Yucateco de Emprendedores en fecha </w:t>
+      </w:r>
+      <w:r>
+        <w:rPr>
+          <w:rFonts w:ascii="Barlow" w:eastAsia="Barlow" w:hAnsi="Barlow" w:cs="Barlow"/>
+          <w:sz w:val="22"/>
+          <w:szCs w:val="22"/>
+        </w:rPr>
+        <w:t>${fecha_firma}</w:t>
+      </w:r>
+      <w:r>
+        <w:rPr>
+          <w:rFonts w:ascii="Barlow" w:eastAsia="Barlow" w:hAnsi="Barlow" w:cs="Barlow"/>
+          <w:sz w:val="22"/>
+          <w:szCs w:val="22"/>
+        </w:rPr>
+        <w:t xml:space="preserve">; me </w:t>
+      </w:r>
+      <w:r>
+        <w:rPr>
+          <w:rFonts w:ascii="Barlow" w:eastAsia="Barlow" w:hAnsi="Barlow" w:cs="Barlow"/>
+          <w:sz w:val="22"/>
+          <w:szCs w:val="22"/>
+          <w:u w:val="single"/>
+        </w:rPr>
+        <w:t>permito</w:t>
+      </w:r>
+      <w:r>
+        <w:rPr>
+          <w:rFonts w:ascii="Barlow" w:eastAsia="Barlow" w:hAnsi="Barlow" w:cs="Barlow"/>
+          <w:sz w:val="22"/>
+          <w:szCs w:val="22"/>
+        </w:rPr>
+        <w:t xml:space="preserve"> manifestarle que derivado de una revisión al expediente administrativo de crédito a su nombre que al rubro se cita, se detectaron ciertas omisiones de pago. Por ello hacemos de su conocimiento dichas omisiones mediante la presente carta invitación, a efecto de que pueda cumplir con las obligaciones adquiridas mediante el contrato de crédito simple suscrito, evitando de esta forma cualquier sanción derivada de su incumplimiento, entre las que se encuentra la terminación anticipada del contrato, de acuerdo con lo establecido en el artículo 14 de las reglas de operación del programa. </w:t>
       </w:r>
     </w:p>
     <w:p>
@@ -168,22 +382,6 @@
           <w:szCs w:val="22"/>
         </w:rPr>
       </w:pPr>
-      <w:r>
-        <w:rPr>
-          <w:rFonts w:ascii="Barlow" w:eastAsia="Barlow" w:hAnsi="Barlow" w:cs="Barlow"/>
-          <w:sz w:val="22"/>
-          <w:szCs w:val="22"/>
-        </w:rPr>
-        <w:t xml:space="preserve">Calle:  </w:t>
-      </w:r>
-      <w:r>
-        <w:rPr>
-          <w:rFonts w:ascii="Barlow" w:eastAsia="Barlow" w:hAnsi="Barlow" w:cs="Barlow"/>
-          <w:sz w:val="22"/>
-          <w:szCs w:val="22"/>
-        </w:rPr>
-        <w:t>${calle}</w:t>
-      </w:r>
     </w:p>
     <w:p>
       <w:pPr>
@@ -200,15 +398,7 @@
           <w:sz w:val="22"/>
           <w:szCs w:val="22"/>
         </w:rPr>
-        <w:t>Cruzamientos:</w:t>
-      </w:r>
-      <w:r>
-        <w:rPr>
-          <w:rFonts w:ascii="Barlow" w:eastAsia="Barlow" w:hAnsi="Barlow" w:cs="Barlow"/>
-          <w:sz w:val="22"/>
-          <w:szCs w:val="22"/>
-        </w:rPr>
-        <w:t xml:space="preserve"> ${cruzamientos}</w:t>
+        <w:t>Las omisiones a que se hace referencia anteriormente son las siguientes:</w:t>
       </w:r>
     </w:p>
     <w:p>
@@ -216,51 +406,42 @@
         <w:jc w:val="both"/>
         <w:rPr>
           <w:rFonts w:ascii="Barlow" w:eastAsia="Barlow" w:hAnsi="Barlow" w:cs="Barlow"/>
-          <w:sz w:val="22"/>
-          <w:szCs w:val="22"/>
-        </w:rPr>
-      </w:pPr>
-      <w:r>
-        <w:rPr>
-          <w:rFonts w:ascii="Barlow" w:eastAsia="Barlow" w:hAnsi="Barlow" w:cs="Barlow"/>
-          <w:sz w:val="22"/>
-          <w:szCs w:val="22"/>
-        </w:rPr>
-        <w:t>Número:</w:t>
-      </w:r>
-      <w:r>
-        <w:rPr>
-          <w:rFonts w:ascii="Barlow" w:eastAsia="Barlow" w:hAnsi="Barlow" w:cs="Barlow"/>
-          <w:sz w:val="22"/>
-          <w:szCs w:val="22"/>
-        </w:rPr>
-        <w:t xml:space="preserve"> ${</w:t>
-      </w:r>
-      <w:proofErr w:type="spellStart"/>
-      <w:r>
-        <w:rPr>
-          <w:rFonts w:ascii="Barlow" w:eastAsia="Barlow" w:hAnsi="Barlow" w:cs="Barlow"/>
-          <w:sz w:val="22"/>
-          <w:szCs w:val="22"/>
-        </w:rPr>
-        <w:t>numero</w:t>
-      </w:r>
-      <w:r>
-        <w:rPr>
-          <w:rFonts w:ascii="Barlow" w:eastAsia="Barlow" w:hAnsi="Barlow" w:cs="Barlow"/>
-          <w:sz w:val="22"/>
-          <w:szCs w:val="22"/>
-        </w:rPr>
-        <w:t>_direccion</w:t>
-      </w:r>
-      <w:proofErr w:type="spellEnd"/>
-      <w:r>
-        <w:rPr>
-          <w:rFonts w:ascii="Barlow" w:eastAsia="Barlow" w:hAnsi="Barlow" w:cs="Barlow"/>
-          <w:sz w:val="22"/>
-          <w:szCs w:val="22"/>
-        </w:rPr>
-        <w:t>}</w:t>
+          <w:b/>
+          <w:sz w:val="22"/>
+          <w:szCs w:val="22"/>
+        </w:rPr>
+      </w:pPr>
+      <w:r>
+        <w:rPr>
+          <w:rFonts w:ascii="Barlow" w:eastAsia="Barlow" w:hAnsi="Barlow" w:cs="Barlow"/>
+          <w:sz w:val="22"/>
+          <w:szCs w:val="22"/>
+        </w:rPr>
+        <w:t xml:space="preserve">Documentación: </w:t>
+      </w:r>
+      <w:r>
+        <w:rPr>
+          <w:rFonts w:ascii="Barlow" w:eastAsia="Barlow" w:hAnsi="Barlow" w:cs="Barlow"/>
+          <w:sz w:val="22"/>
+          <w:szCs w:val="22"/>
+        </w:rPr>
+        <w:t>${documentaci</w:t>
+      </w:r>
+      <w:r>
+        <w:rPr>
+          <w:rFonts w:ascii="Barlow" w:eastAsia="Barlow" w:hAnsi="Barlow" w:cs="Barlow"/>
+          <w:sz w:val="22"/>
+          <w:szCs w:val="22"/>
+        </w:rPr>
+        <w:t>o</w:t>
+      </w:r>
+      <w:r>
+        <w:rPr>
+          <w:rFonts w:ascii="Barlow" w:eastAsia="Barlow" w:hAnsi="Barlow" w:cs="Barlow"/>
+          <w:sz w:val="22"/>
+          <w:szCs w:val="22"/>
+        </w:rPr>
+        <w:t>n}</w:t>
       </w:r>
     </w:p>
     <w:p>
@@ -278,313 +459,9 @@
           <w:sz w:val="22"/>
           <w:szCs w:val="22"/>
         </w:rPr>
-        <w:t>Colonia/fraccionamiento:</w:t>
-      </w:r>
-      <w:r>
-        <w:rPr>
-          <w:rFonts w:ascii="Barlow" w:eastAsia="Barlow" w:hAnsi="Barlow" w:cs="Barlow"/>
-          <w:sz w:val="22"/>
-          <w:szCs w:val="22"/>
-        </w:rPr>
-        <w:t xml:space="preserve"> ${</w:t>
-      </w:r>
-      <w:proofErr w:type="spellStart"/>
-      <w:r>
-        <w:rPr>
-          <w:rFonts w:ascii="Barlow" w:eastAsia="Barlow" w:hAnsi="Barlow" w:cs="Barlow"/>
-          <w:sz w:val="22"/>
-          <w:szCs w:val="22"/>
-        </w:rPr>
-        <w:t>colonia_fraccionamiento</w:t>
-      </w:r>
-      <w:proofErr w:type="spellEnd"/>
-      <w:r>
-        <w:rPr>
-          <w:rFonts w:ascii="Barlow" w:eastAsia="Barlow" w:hAnsi="Barlow" w:cs="Barlow"/>
-          <w:sz w:val="22"/>
-          <w:szCs w:val="22"/>
-        </w:rPr>
-        <w:t>}</w:t>
-      </w:r>
-    </w:p>
-    <w:p>
-      <w:pPr>
-        <w:jc w:val="both"/>
-        <w:rPr>
-          <w:rFonts w:ascii="Barlow" w:eastAsia="Barlow" w:hAnsi="Barlow" w:cs="Barlow"/>
-          <w:sz w:val="22"/>
-          <w:szCs w:val="22"/>
-        </w:rPr>
-      </w:pPr>
-      <w:r>
-        <w:rPr>
-          <w:rFonts w:ascii="Barlow" w:eastAsia="Barlow" w:hAnsi="Barlow" w:cs="Barlow"/>
-          <w:sz w:val="22"/>
-          <w:szCs w:val="22"/>
-        </w:rPr>
-        <w:t xml:space="preserve">Localidad: </w:t>
-      </w:r>
-      <w:r>
-        <w:rPr>
-          <w:rFonts w:ascii="Barlow" w:eastAsia="Barlow" w:hAnsi="Barlow" w:cs="Barlow"/>
-          <w:sz w:val="22"/>
-          <w:szCs w:val="22"/>
-        </w:rPr>
-        <w:t>${localidad}</w:t>
-      </w:r>
-    </w:p>
-    <w:p>
-      <w:pPr>
-        <w:jc w:val="both"/>
-        <w:rPr>
-          <w:rFonts w:ascii="Barlow" w:eastAsia="Barlow" w:hAnsi="Barlow" w:cs="Barlow"/>
-          <w:sz w:val="22"/>
-          <w:szCs w:val="22"/>
-        </w:rPr>
-      </w:pPr>
-      <w:r>
-        <w:rPr>
-          <w:rFonts w:ascii="Barlow" w:eastAsia="Barlow" w:hAnsi="Barlow" w:cs="Barlow"/>
-          <w:sz w:val="22"/>
-          <w:szCs w:val="22"/>
-        </w:rPr>
-        <w:t xml:space="preserve">Municipio: </w:t>
-      </w:r>
-      <w:r>
-        <w:rPr>
-          <w:rFonts w:ascii="Barlow" w:eastAsia="Barlow" w:hAnsi="Barlow" w:cs="Barlow"/>
-          <w:sz w:val="22"/>
-          <w:szCs w:val="22"/>
-        </w:rPr>
-        <w:t>${municipio}</w:t>
-      </w:r>
-    </w:p>
-    <w:p>
-      <w:pPr>
-        <w:jc w:val="both"/>
-        <w:rPr>
-          <w:rFonts w:ascii="Barlow" w:eastAsia="Barlow" w:hAnsi="Barlow" w:cs="Barlow"/>
-          <w:sz w:val="22"/>
-          <w:szCs w:val="22"/>
-        </w:rPr>
-      </w:pPr>
-      <w:r>
-        <w:rPr>
-          <w:rFonts w:ascii="Barlow" w:eastAsia="Barlow" w:hAnsi="Barlow" w:cs="Barlow"/>
-          <w:sz w:val="22"/>
-          <w:szCs w:val="22"/>
-        </w:rPr>
-        <w:t>Estado: Yucatán</w:t>
-      </w:r>
-    </w:p>
-    <w:p>
-      <w:pPr>
-        <w:jc w:val="both"/>
-        <w:rPr>
-          <w:rFonts w:ascii="Barlow" w:eastAsia="Barlow" w:hAnsi="Barlow" w:cs="Barlow"/>
-          <w:sz w:val="22"/>
-          <w:szCs w:val="22"/>
-        </w:rPr>
-      </w:pPr>
-    </w:p>
-    <w:p>
-      <w:pPr>
-        <w:jc w:val="both"/>
-        <w:rPr>
-          <w:rFonts w:ascii="Barlow" w:eastAsia="Barlow" w:hAnsi="Barlow" w:cs="Barlow"/>
-          <w:sz w:val="22"/>
-          <w:szCs w:val="22"/>
-          <w:highlight w:val="yellow"/>
-        </w:rPr>
-      </w:pPr>
-      <w:r>
-        <w:rPr>
-          <w:rFonts w:ascii="Barlow" w:eastAsia="Barlow" w:hAnsi="Barlow" w:cs="Barlow"/>
-          <w:sz w:val="22"/>
-          <w:szCs w:val="22"/>
-        </w:rPr>
-        <w:t xml:space="preserve">Por medio de la presente carta invitación, y con fundamento en los artículos 13, fracción II, IV; 14, cuarto párrafo; 20, fracción X, del Decreto 130/2019 por el que se emiten las reglas de operación del programa de crédito y financiamiento denominado </w:t>
-      </w:r>
-      <w:proofErr w:type="spellStart"/>
-      <w:r>
-        <w:rPr>
-          <w:rFonts w:ascii="Barlow" w:eastAsia="Barlow" w:hAnsi="Barlow" w:cs="Barlow"/>
-          <w:sz w:val="22"/>
-          <w:szCs w:val="22"/>
-        </w:rPr>
-        <w:t>Microyuc</w:t>
-      </w:r>
-      <w:proofErr w:type="spellEnd"/>
-      <w:r>
-        <w:rPr>
-          <w:rFonts w:ascii="Barlow" w:eastAsia="Barlow" w:hAnsi="Barlow" w:cs="Barlow"/>
-          <w:sz w:val="22"/>
-          <w:szCs w:val="22"/>
-        </w:rPr>
-        <w:t xml:space="preserve"> Emprendedores, así como del contrato de crédito simple identificado con la clave IYE</w:t>
-      </w:r>
-      <w:r>
-        <w:rPr>
-          <w:rFonts w:ascii="Barlow" w:eastAsia="Barlow" w:hAnsi="Barlow" w:cs="Barlow"/>
-          <w:sz w:val="22"/>
-          <w:szCs w:val="22"/>
-        </w:rPr>
-        <w:t>${</w:t>
-      </w:r>
-      <w:proofErr w:type="spellStart"/>
-      <w:r>
-        <w:rPr>
-          <w:rFonts w:ascii="Barlow" w:eastAsia="Barlow" w:hAnsi="Barlow" w:cs="Barlow"/>
-          <w:sz w:val="22"/>
-          <w:szCs w:val="22"/>
-        </w:rPr>
-        <w:t>numero_expediente</w:t>
-      </w:r>
-      <w:proofErr w:type="spellEnd"/>
-      <w:r>
-        <w:rPr>
-          <w:rFonts w:ascii="Barlow" w:eastAsia="Barlow" w:hAnsi="Barlow" w:cs="Barlow"/>
-          <w:sz w:val="22"/>
-          <w:szCs w:val="22"/>
-        </w:rPr>
-        <w:t>}</w:t>
-      </w:r>
-      <w:r>
-        <w:rPr>
-          <w:rFonts w:ascii="Barlow" w:eastAsia="Barlow" w:hAnsi="Barlow" w:cs="Barlow"/>
-          <w:sz w:val="22"/>
-          <w:szCs w:val="22"/>
-        </w:rPr>
-        <w:t xml:space="preserve"> y sus respectivos anexos firmados entre usted y el Instituto Yucateco de Emprendedores en fecha </w:t>
-      </w:r>
-      <w:r>
-        <w:rPr>
-          <w:rFonts w:ascii="Barlow" w:eastAsia="Barlow" w:hAnsi="Barlow" w:cs="Barlow"/>
-          <w:sz w:val="22"/>
-          <w:szCs w:val="22"/>
-        </w:rPr>
-        <w:t>${</w:t>
-      </w:r>
-      <w:proofErr w:type="spellStart"/>
-      <w:r>
-        <w:rPr>
-          <w:rFonts w:ascii="Barlow" w:eastAsia="Barlow" w:hAnsi="Barlow" w:cs="Barlow"/>
-          <w:sz w:val="22"/>
-          <w:szCs w:val="22"/>
-        </w:rPr>
-        <w:t>fecha_firma</w:t>
-      </w:r>
-      <w:proofErr w:type="spellEnd"/>
-      <w:r>
-        <w:rPr>
-          <w:rFonts w:ascii="Barlow" w:eastAsia="Barlow" w:hAnsi="Barlow" w:cs="Barlow"/>
-          <w:sz w:val="22"/>
-          <w:szCs w:val="22"/>
-        </w:rPr>
-        <w:t>}</w:t>
-      </w:r>
-      <w:r>
-        <w:rPr>
-          <w:rFonts w:ascii="Barlow" w:eastAsia="Barlow" w:hAnsi="Barlow" w:cs="Barlow"/>
-          <w:sz w:val="22"/>
-          <w:szCs w:val="22"/>
-        </w:rPr>
-        <w:t xml:space="preserve">; me </w:t>
-      </w:r>
-      <w:r>
-        <w:rPr>
-          <w:rFonts w:ascii="Barlow" w:eastAsia="Barlow" w:hAnsi="Barlow" w:cs="Barlow"/>
-          <w:sz w:val="22"/>
-          <w:szCs w:val="22"/>
-          <w:u w:val="single"/>
-        </w:rPr>
-        <w:t>permito</w:t>
-      </w:r>
-      <w:r>
-        <w:rPr>
-          <w:rFonts w:ascii="Barlow" w:eastAsia="Barlow" w:hAnsi="Barlow" w:cs="Barlow"/>
-          <w:sz w:val="22"/>
-          <w:szCs w:val="22"/>
-        </w:rPr>
-        <w:t xml:space="preserve"> manifestarle que derivado de una revisión al expediente administrativo de crédito a su nombre que al rubro se cita, se detectaron ciertas omisiones de pago. Por ello hacemos de su conocimiento dichas omisiones mediante la presente carta invitación, a efecto de que pueda cumplir con las obligaciones adquiridas mediante el contrato de crédito simple suscrito, evitando de esta forma cualquier sanción derivada de su incumplimiento, entre las que se encuentra la terminación anticipada del contrato, de acuerdo con lo establecido en el artículo 14 de las reglas de operación del programa. </w:t>
-      </w:r>
-    </w:p>
-    <w:p>
-      <w:pPr>
-        <w:jc w:val="both"/>
-        <w:rPr>
-          <w:rFonts w:ascii="Barlow" w:eastAsia="Barlow" w:hAnsi="Barlow" w:cs="Barlow"/>
-          <w:sz w:val="22"/>
-          <w:szCs w:val="22"/>
-        </w:rPr>
-      </w:pPr>
-    </w:p>
-    <w:p>
-      <w:pPr>
-        <w:jc w:val="both"/>
-        <w:rPr>
-          <w:rFonts w:ascii="Barlow" w:eastAsia="Barlow" w:hAnsi="Barlow" w:cs="Barlow"/>
-          <w:sz w:val="22"/>
-          <w:szCs w:val="22"/>
-        </w:rPr>
-      </w:pPr>
-      <w:r>
-        <w:rPr>
-          <w:rFonts w:ascii="Barlow" w:eastAsia="Barlow" w:hAnsi="Barlow" w:cs="Barlow"/>
-          <w:sz w:val="22"/>
-          <w:szCs w:val="22"/>
-        </w:rPr>
-        <w:t>Las omisiones a que se hace referencia anteriormente son las siguientes:</w:t>
-      </w:r>
-    </w:p>
-    <w:p>
-      <w:pPr>
-        <w:jc w:val="both"/>
-        <w:rPr>
-          <w:rFonts w:ascii="Barlow" w:eastAsia="Barlow" w:hAnsi="Barlow" w:cs="Barlow"/>
-          <w:b/>
-          <w:sz w:val="22"/>
-          <w:szCs w:val="22"/>
-        </w:rPr>
-      </w:pPr>
-      <w:r>
-        <w:rPr>
-          <w:rFonts w:ascii="Barlow" w:eastAsia="Barlow" w:hAnsi="Barlow" w:cs="Barlow"/>
-          <w:sz w:val="22"/>
-          <w:szCs w:val="22"/>
-        </w:rPr>
-        <w:t xml:space="preserve">Documentación: </w:t>
-      </w:r>
-      <w:r>
-        <w:rPr>
-          <w:rFonts w:ascii="Barlow" w:eastAsia="Barlow" w:hAnsi="Barlow" w:cs="Barlow"/>
-          <w:sz w:val="22"/>
-          <w:szCs w:val="22"/>
-        </w:rPr>
-        <w:t>${</w:t>
-      </w:r>
-      <w:proofErr w:type="spellStart"/>
-      <w:r>
-        <w:rPr>
-          <w:rFonts w:ascii="Barlow" w:eastAsia="Barlow" w:hAnsi="Barlow" w:cs="Barlow"/>
-          <w:sz w:val="22"/>
-          <w:szCs w:val="22"/>
-        </w:rPr>
-        <w:t>documentacion</w:t>
-      </w:r>
-      <w:proofErr w:type="spellEnd"/>
-      <w:r>
-        <w:rPr>
-          <w:rFonts w:ascii="Barlow" w:eastAsia="Barlow" w:hAnsi="Barlow" w:cs="Barlow"/>
-          <w:sz w:val="22"/>
-          <w:szCs w:val="22"/>
-        </w:rPr>
-        <w:t>}</w:t>
-      </w:r>
-    </w:p>
-    <w:p>
-      <w:pPr>
-        <w:jc w:val="both"/>
+        <w:t xml:space="preserve">Comprobación: </w:t>
+      </w:r>
+      <w:r>
         <w:rPr>
           <w:rFonts w:ascii="Barlow" w:eastAsia="Barlow" w:hAnsi="Barlow" w:cs="Barlow"/>
           <w:b/>
@@ -592,14 +469,36 @@
           <w:sz w:val="22"/>
           <w:szCs w:val="22"/>
         </w:rPr>
-      </w:pPr>
-      <w:r>
-        <w:rPr>
-          <w:rFonts w:ascii="Barlow" w:eastAsia="Barlow" w:hAnsi="Barlow" w:cs="Barlow"/>
-          <w:sz w:val="22"/>
-          <w:szCs w:val="22"/>
-        </w:rPr>
-        <w:t xml:space="preserve">Comprobación: </w:t>
+        <w:t>Pendiente de comprobar $${comprobacion_monto} en ${comprobacion_tipo}.</w:t>
+      </w:r>
+    </w:p>
+    <w:p>
+      <w:pPr>
+        <w:tabs>
+          <w:tab w:val="left" w:pos="3048"/>
+        </w:tabs>
+        <w:jc w:val="both"/>
+        <w:rPr>
+          <w:rFonts w:ascii="Barlow" w:eastAsia="Barlow" w:hAnsi="Barlow" w:cs="Barlow"/>
+          <w:sz w:val="22"/>
+          <w:szCs w:val="22"/>
+        </w:rPr>
+      </w:pPr>
+      <w:r>
+        <w:rPr>
+          <w:rFonts w:ascii="Barlow" w:eastAsia="Barlow" w:hAnsi="Barlow" w:cs="Barlow"/>
+          <w:sz w:val="22"/>
+          <w:szCs w:val="22"/>
+        </w:rPr>
+        <w:t>Pagos:</w:t>
+      </w:r>
+      <w:r>
+        <w:rPr>
+          <w:rFonts w:ascii="Barlow" w:eastAsia="Barlow" w:hAnsi="Barlow" w:cs="Barlow"/>
+          <w:sz w:val="22"/>
+          <w:szCs w:val="22"/>
+        </w:rPr>
+        <w:t xml:space="preserve"> </w:t>
       </w:r>
       <w:r>
         <w:rPr>
@@ -609,215 +508,16 @@
           <w:sz w:val="22"/>
           <w:szCs w:val="22"/>
         </w:rPr>
-        <w:t>Pendiente de comprobar $${</w:t>
-      </w:r>
-      <w:proofErr w:type="spellStart"/>
-      <w:r>
-        <w:rPr>
-          <w:rFonts w:ascii="Barlow" w:eastAsia="Barlow" w:hAnsi="Barlow" w:cs="Barlow"/>
-          <w:b/>
-          <w:bCs/>
-          <w:sz w:val="22"/>
-          <w:szCs w:val="22"/>
-        </w:rPr>
-        <w:t>comprobaci</w:t>
-      </w:r>
-      <w:r>
-        <w:rPr>
-          <w:rFonts w:ascii="Barlow" w:eastAsia="Barlow" w:hAnsi="Barlow" w:cs="Barlow"/>
-          <w:b/>
-          <w:bCs/>
-          <w:sz w:val="22"/>
-          <w:szCs w:val="22"/>
-        </w:rPr>
-        <w:t>o</w:t>
-      </w:r>
-      <w:r>
-        <w:rPr>
-          <w:rFonts w:ascii="Barlow" w:eastAsia="Barlow" w:hAnsi="Barlow" w:cs="Barlow"/>
-          <w:b/>
-          <w:bCs/>
-          <w:sz w:val="22"/>
-          <w:szCs w:val="22"/>
-        </w:rPr>
-        <w:t>n_monto</w:t>
-      </w:r>
-      <w:proofErr w:type="spellEnd"/>
-      <w:r>
-        <w:rPr>
-          <w:rFonts w:ascii="Barlow" w:eastAsia="Barlow" w:hAnsi="Barlow" w:cs="Barlow"/>
-          <w:b/>
-          <w:bCs/>
-          <w:sz w:val="22"/>
-          <w:szCs w:val="22"/>
-        </w:rPr>
-        <w:t>} en ${</w:t>
-      </w:r>
-      <w:proofErr w:type="spellStart"/>
-      <w:r>
-        <w:rPr>
-          <w:rFonts w:ascii="Barlow" w:eastAsia="Barlow" w:hAnsi="Barlow" w:cs="Barlow"/>
-          <w:b/>
-          <w:bCs/>
-          <w:sz w:val="22"/>
-          <w:szCs w:val="22"/>
-        </w:rPr>
-        <w:t>comprobaci</w:t>
-      </w:r>
-      <w:r>
-        <w:rPr>
-          <w:rFonts w:ascii="Barlow" w:eastAsia="Barlow" w:hAnsi="Barlow" w:cs="Barlow"/>
-          <w:b/>
-          <w:bCs/>
-          <w:sz w:val="22"/>
-          <w:szCs w:val="22"/>
-        </w:rPr>
-        <w:t>o</w:t>
-      </w:r>
-      <w:r>
-        <w:rPr>
-          <w:rFonts w:ascii="Barlow" w:eastAsia="Barlow" w:hAnsi="Barlow" w:cs="Barlow"/>
-          <w:b/>
-          <w:bCs/>
-          <w:sz w:val="22"/>
-          <w:szCs w:val="22"/>
-        </w:rPr>
-        <w:t>n_tipo</w:t>
-      </w:r>
-      <w:proofErr w:type="spellEnd"/>
-      <w:r>
-        <w:rPr>
-          <w:rFonts w:ascii="Barlow" w:eastAsia="Barlow" w:hAnsi="Barlow" w:cs="Barlow"/>
-          <w:b/>
-          <w:bCs/>
-          <w:sz w:val="22"/>
-          <w:szCs w:val="22"/>
-        </w:rPr>
-        <w:t>}.</w:t>
-      </w:r>
-    </w:p>
-    <w:p>
-      <w:pPr>
-        <w:jc w:val="both"/>
-        <w:rPr>
-          <w:rFonts w:ascii="Barlow" w:eastAsia="Barlow" w:hAnsi="Barlow" w:cs="Barlow"/>
-          <w:b/>
-          <w:bCs/>
-          <w:sz w:val="22"/>
-          <w:szCs w:val="22"/>
-        </w:rPr>
-      </w:pPr>
-      <w:r>
-        <w:rPr>
-          <w:rFonts w:ascii="Barlow" w:eastAsia="Barlow" w:hAnsi="Barlow" w:cs="Barlow"/>
-          <w:sz w:val="22"/>
-          <w:szCs w:val="22"/>
-        </w:rPr>
-        <w:t>Pagos:</w:t>
-      </w:r>
-      <w:r>
-        <w:rPr>
-          <w:rFonts w:ascii="Barlow" w:eastAsia="Barlow" w:hAnsi="Barlow" w:cs="Barlow"/>
-          <w:sz w:val="22"/>
-          <w:szCs w:val="22"/>
-        </w:rPr>
+        <w:t>Correspondientes a los meses de ${pagos_fecha_inicial} a ${pagos_fecha_final}, por la cantidad de $${adeudo_total}.</w:t>
+      </w:r>
+      <w:r>
+        <w:rPr>
+          <w:rFonts w:ascii="Barlow" w:eastAsia="Barlow" w:hAnsi="Barlow" w:cs="Barlow"/>
+          <w:sz w:val="22"/>
+          <w:szCs w:val="22"/>
+        </w:rPr>
+        <w:tab/>
         <w:t xml:space="preserve"> </w:t>
-      </w:r>
-      <w:r>
-        <w:rPr>
-          <w:rFonts w:ascii="Barlow" w:eastAsia="Barlow" w:hAnsi="Barlow" w:cs="Barlow"/>
-          <w:b/>
-          <w:bCs/>
-          <w:sz w:val="22"/>
-          <w:szCs w:val="22"/>
-        </w:rPr>
-        <w:t>Correspondientes a los meses de ${</w:t>
-      </w:r>
-      <w:proofErr w:type="spellStart"/>
-      <w:r>
-        <w:rPr>
-          <w:rFonts w:ascii="Barlow" w:eastAsia="Barlow" w:hAnsi="Barlow" w:cs="Barlow"/>
-          <w:b/>
-          <w:bCs/>
-          <w:sz w:val="22"/>
-          <w:szCs w:val="22"/>
-        </w:rPr>
-        <w:t>pagos_</w:t>
-      </w:r>
-      <w:r>
-        <w:rPr>
-          <w:rFonts w:ascii="Barlow" w:eastAsia="Barlow" w:hAnsi="Barlow" w:cs="Barlow"/>
-          <w:b/>
-          <w:bCs/>
-          <w:sz w:val="22"/>
-          <w:szCs w:val="22"/>
-        </w:rPr>
-        <w:t>fecha_inicial</w:t>
-      </w:r>
-      <w:proofErr w:type="spellEnd"/>
-      <w:r>
-        <w:rPr>
-          <w:rFonts w:ascii="Barlow" w:eastAsia="Barlow" w:hAnsi="Barlow" w:cs="Barlow"/>
-          <w:b/>
-          <w:bCs/>
-          <w:sz w:val="22"/>
-          <w:szCs w:val="22"/>
-        </w:rPr>
-        <w:t>} a ${</w:t>
-      </w:r>
-      <w:proofErr w:type="spellStart"/>
-      <w:r>
-        <w:rPr>
-          <w:rFonts w:ascii="Barlow" w:eastAsia="Barlow" w:hAnsi="Barlow" w:cs="Barlow"/>
-          <w:b/>
-          <w:bCs/>
-          <w:sz w:val="22"/>
-          <w:szCs w:val="22"/>
-        </w:rPr>
-        <w:t>pagos_</w:t>
-      </w:r>
-      <w:r>
-        <w:rPr>
-          <w:rFonts w:ascii="Barlow" w:eastAsia="Barlow" w:hAnsi="Barlow" w:cs="Barlow"/>
-          <w:b/>
-          <w:bCs/>
-          <w:sz w:val="22"/>
-          <w:szCs w:val="22"/>
-        </w:rPr>
-        <w:t>fecha_final</w:t>
-      </w:r>
-      <w:proofErr w:type="spellEnd"/>
-      <w:r>
-        <w:rPr>
-          <w:rFonts w:ascii="Barlow" w:eastAsia="Barlow" w:hAnsi="Barlow" w:cs="Barlow"/>
-          <w:b/>
-          <w:bCs/>
-          <w:sz w:val="22"/>
-          <w:szCs w:val="22"/>
-        </w:rPr>
-        <w:t>}, por la cantidad de $${</w:t>
-      </w:r>
-      <w:proofErr w:type="spellStart"/>
-      <w:r>
-        <w:rPr>
-          <w:rFonts w:ascii="Barlow" w:eastAsia="Barlow" w:hAnsi="Barlow" w:cs="Barlow"/>
-          <w:b/>
-          <w:bCs/>
-          <w:sz w:val="22"/>
-          <w:szCs w:val="22"/>
-        </w:rPr>
-        <w:t>adeudo_total</w:t>
-      </w:r>
-      <w:proofErr w:type="spellEnd"/>
-      <w:r>
-        <w:rPr>
-          <w:rFonts w:ascii="Barlow" w:eastAsia="Barlow" w:hAnsi="Barlow" w:cs="Barlow"/>
-          <w:b/>
-          <w:bCs/>
-          <w:sz w:val="22"/>
-          <w:szCs w:val="22"/>
-        </w:rPr>
-        <w:t>}.</w:t>
       </w:r>
     </w:p>
     <w:p>
@@ -877,27 +577,7 @@
                 <w:sz w:val="22"/>
                 <w:szCs w:val="22"/>
               </w:rPr>
-              <w:t xml:space="preserve">     </w:t>
-            </w:r>
-            <w:proofErr w:type="spellStart"/>
-            <w:r>
-              <w:rPr>
-                <w:rFonts w:ascii="Barlow" w:eastAsia="Barlow" w:hAnsi="Barlow" w:cs="Barlow"/>
-                <w:b/>
-                <w:sz w:val="22"/>
-                <w:szCs w:val="22"/>
-              </w:rPr>
-              <w:t>N°</w:t>
-            </w:r>
-            <w:proofErr w:type="spellEnd"/>
-            <w:r>
-              <w:rPr>
-                <w:rFonts w:ascii="Barlow" w:eastAsia="Barlow" w:hAnsi="Barlow" w:cs="Barlow"/>
-                <w:b/>
-                <w:sz w:val="22"/>
-                <w:szCs w:val="22"/>
-              </w:rPr>
-              <w:t>.</w:t>
+              <w:t xml:space="preserve">     N°.</w:t>
             </w:r>
           </w:p>
         </w:tc>
@@ -1128,25 +808,7 @@
                 <w:sz w:val="22"/>
                 <w:szCs w:val="22"/>
               </w:rPr>
-              <w:t>IYE${</w:t>
-            </w:r>
-            <w:proofErr w:type="spellStart"/>
-            <w:r>
-              <w:rPr>
-                <w:rFonts w:ascii="Barlow" w:eastAsia="Barlow" w:hAnsi="Barlow" w:cs="Barlow"/>
-                <w:sz w:val="22"/>
-                <w:szCs w:val="22"/>
-              </w:rPr>
-              <w:t>numero_expediente</w:t>
-            </w:r>
-            <w:proofErr w:type="spellEnd"/>
-            <w:r>
-              <w:rPr>
-                <w:rFonts w:ascii="Barlow" w:eastAsia="Barlow" w:hAnsi="Barlow" w:cs="Barlow"/>
-                <w:sz w:val="22"/>
-                <w:szCs w:val="22"/>
-              </w:rPr>
-              <w:t>}</w:t>
+              <w:t>IYE${numero_expediente}</w:t>
             </w:r>
           </w:p>
         </w:tc>
@@ -1170,25 +832,7 @@
                 <w:sz w:val="22"/>
                 <w:szCs w:val="22"/>
               </w:rPr>
-              <w:t>${</w:t>
-            </w:r>
-            <w:proofErr w:type="spellStart"/>
-            <w:r>
-              <w:rPr>
-                <w:rFonts w:ascii="Barlow" w:eastAsia="Barlow" w:hAnsi="Barlow" w:cs="Barlow"/>
-                <w:sz w:val="22"/>
-                <w:szCs w:val="22"/>
-              </w:rPr>
-              <w:t>tipo_credito</w:t>
-            </w:r>
-            <w:proofErr w:type="spellEnd"/>
-            <w:r>
-              <w:rPr>
-                <w:rFonts w:ascii="Barlow" w:eastAsia="Barlow" w:hAnsi="Barlow" w:cs="Barlow"/>
-                <w:sz w:val="22"/>
-                <w:szCs w:val="22"/>
-              </w:rPr>
-              <w:t>}</w:t>
+              <w:t>${tipo_credito}</w:t>
             </w:r>
           </w:p>
         </w:tc>
@@ -1213,25 +857,7 @@
                 <w:sz w:val="22"/>
                 <w:szCs w:val="22"/>
               </w:rPr>
-              <w:t>${</w:t>
-            </w:r>
-            <w:proofErr w:type="spellStart"/>
-            <w:r>
-              <w:rPr>
-                <w:rFonts w:ascii="Barlow" w:eastAsia="Barlow" w:hAnsi="Barlow" w:cs="Barlow"/>
-                <w:sz w:val="22"/>
-                <w:szCs w:val="22"/>
-              </w:rPr>
-              <w:t>fecha_otorgamiento</w:t>
-            </w:r>
-            <w:proofErr w:type="spellEnd"/>
-            <w:r>
-              <w:rPr>
-                <w:rFonts w:ascii="Barlow" w:eastAsia="Barlow" w:hAnsi="Barlow" w:cs="Barlow"/>
-                <w:sz w:val="22"/>
-                <w:szCs w:val="22"/>
-              </w:rPr>
-              <w:t>}</w:t>
+              <w:t>${fecha_otorgamiento}</w:t>
             </w:r>
           </w:p>
         </w:tc>
@@ -1265,7 +891,6 @@
               </w:rPr>
               <w:t>${</w:t>
             </w:r>
-            <w:proofErr w:type="spellStart"/>
             <w:r>
               <w:rPr>
                 <w:rFonts w:ascii="Barlow" w:eastAsia="Barlow" w:hAnsi="Barlow" w:cs="Barlow"/>
@@ -1274,7 +899,6 @@
               </w:rPr>
               <w:t>monto_inicial</w:t>
             </w:r>
-            <w:proofErr w:type="spellEnd"/>
             <w:r>
               <w:rPr>
                 <w:rFonts w:ascii="Barlow" w:eastAsia="Barlow" w:hAnsi="Barlow" w:cs="Barlow"/>
@@ -1307,17 +931,7 @@
                 <w:szCs w:val="22"/>
                 <w:highlight w:val="yellow"/>
               </w:rPr>
-              <w:t>${</w:t>
-            </w:r>
-            <w:proofErr w:type="spellStart"/>
-            <w:r>
-              <w:rPr>
-                <w:rFonts w:ascii="Barlow" w:eastAsia="Barlow" w:hAnsi="Barlow" w:cs="Barlow"/>
-                <w:sz w:val="22"/>
-                <w:szCs w:val="22"/>
-                <w:highlight w:val="yellow"/>
-              </w:rPr>
-              <w:t>mensualidades_vencida</w:t>
+              <w:t>${mensualidades_vencida</w:t>
             </w:r>
             <w:r>
               <w:rPr>
@@ -1328,7 +942,6 @@
               </w:rPr>
               <w:t>s</w:t>
             </w:r>
-            <w:proofErr w:type="spellEnd"/>
             <w:r>
               <w:rPr>
                 <w:rFonts w:ascii="Barlow" w:eastAsia="Barlow" w:hAnsi="Barlow" w:cs="Barlow"/>
@@ -1368,25 +981,7 @@
                 <w:sz w:val="22"/>
                 <w:szCs w:val="22"/>
               </w:rPr>
-              <w:t>${</w:t>
-            </w:r>
-            <w:proofErr w:type="spellStart"/>
-            <w:r>
-              <w:rPr>
-                <w:rFonts w:ascii="Barlow" w:eastAsia="Barlow" w:hAnsi="Barlow" w:cs="Barlow"/>
-                <w:sz w:val="22"/>
-                <w:szCs w:val="22"/>
-              </w:rPr>
-              <w:t>adeudo_total</w:t>
-            </w:r>
-            <w:proofErr w:type="spellEnd"/>
-            <w:r>
-              <w:rPr>
-                <w:rFonts w:ascii="Barlow" w:eastAsia="Barlow" w:hAnsi="Barlow" w:cs="Barlow"/>
-                <w:sz w:val="22"/>
-                <w:szCs w:val="22"/>
-              </w:rPr>
-              <w:t>}</w:t>
+              <w:t>${adeudo_total}</w:t>
             </w:r>
           </w:p>
         </w:tc>
@@ -1417,61 +1012,7 @@
           <w:sz w:val="22"/>
           <w:szCs w:val="22"/>
         </w:rPr>
-        <w:t xml:space="preserve">Estamos conscientes de que en ocasiones se presentan situaciones imprevistas, por lo que le reiteramos nuestra apertura y disposición para conocer los motivos que han ocasionado dichas omisiones, de manera que podamos ofrecerle alternativas con el único fin de beneficiarle. Para ello nos ponemos a sus órdenes a través de </w:t>
-      </w:r>
-      <w:proofErr w:type="spellStart"/>
-      <w:r>
-        <w:rPr>
-          <w:rFonts w:ascii="Barlow" w:eastAsia="Barlow" w:hAnsi="Barlow" w:cs="Barlow"/>
-          <w:sz w:val="22"/>
-          <w:szCs w:val="22"/>
-        </w:rPr>
-        <w:t>Sayil</w:t>
-      </w:r>
-      <w:proofErr w:type="spellEnd"/>
-      <w:r>
-        <w:rPr>
-          <w:rFonts w:ascii="Barlow" w:eastAsia="Barlow" w:hAnsi="Barlow" w:cs="Barlow"/>
-          <w:sz w:val="22"/>
-          <w:szCs w:val="22"/>
-        </w:rPr>
-        <w:t xml:space="preserve"> </w:t>
-      </w:r>
-      <w:proofErr w:type="spellStart"/>
-      <w:r>
-        <w:rPr>
-          <w:rFonts w:ascii="Barlow" w:eastAsia="Barlow" w:hAnsi="Barlow" w:cs="Barlow"/>
-          <w:sz w:val="22"/>
-          <w:szCs w:val="22"/>
-        </w:rPr>
-        <w:t>Latournerie</w:t>
-      </w:r>
-      <w:proofErr w:type="spellEnd"/>
-      <w:r>
-        <w:rPr>
-          <w:rFonts w:ascii="Barlow" w:eastAsia="Barlow" w:hAnsi="Barlow" w:cs="Barlow"/>
-          <w:sz w:val="22"/>
-          <w:szCs w:val="22"/>
-        </w:rPr>
-        <w:t xml:space="preserve"> Andrade, Coordinador de </w:t>
-      </w:r>
-      <w:proofErr w:type="spellStart"/>
-      <w:r>
-        <w:rPr>
-          <w:rFonts w:ascii="Barlow" w:eastAsia="Barlow" w:hAnsi="Barlow" w:cs="Barlow"/>
-          <w:sz w:val="22"/>
-          <w:szCs w:val="22"/>
-        </w:rPr>
-        <w:t>Microyuc</w:t>
-      </w:r>
-      <w:proofErr w:type="spellEnd"/>
-      <w:r>
-        <w:rPr>
-          <w:rFonts w:ascii="Barlow" w:eastAsia="Barlow" w:hAnsi="Barlow" w:cs="Barlow"/>
-          <w:sz w:val="22"/>
-          <w:szCs w:val="22"/>
-        </w:rPr>
-        <w:t xml:space="preserve">, a través del correo </w:t>
+        <w:t xml:space="preserve">Estamos conscientes de que en ocasiones se presentan situaciones imprevistas, por lo que le reiteramos nuestra apertura y disposición para conocer los motivos que han ocasionado dichas omisiones, de manera que podamos ofrecerle alternativas con el único fin de beneficiarle. Para ello nos ponemos a sus órdenes a través de Sayil Latournerie Andrade, Coordinador de Microyuc, a través del correo </w:t>
       </w:r>
       <w:hyperlink r:id="rId6">
         <w:r>
@@ -1491,25 +1032,7 @@
           <w:sz w:val="22"/>
           <w:szCs w:val="22"/>
         </w:rPr>
-        <w:t xml:space="preserve"> o del teléfono 9999 41 21 70 ext. 29123 en un horario de 09:00 a 16:00 horas o mediante cita previa  para que pueda acudir a las oficinas del Instituto Yucateco de Emprendedores ubicadas en Av. Principal, Industrias No Contaminantes, Tablaje Catastral No. 13613, </w:t>
-      </w:r>
-      <w:proofErr w:type="spellStart"/>
-      <w:r>
-        <w:rPr>
-          <w:rFonts w:ascii="Barlow" w:eastAsia="Barlow" w:hAnsi="Barlow" w:cs="Barlow"/>
-          <w:sz w:val="22"/>
-          <w:szCs w:val="22"/>
-        </w:rPr>
-        <w:t>Sodzil</w:t>
-      </w:r>
-      <w:proofErr w:type="spellEnd"/>
-      <w:r>
-        <w:rPr>
-          <w:rFonts w:ascii="Barlow" w:eastAsia="Barlow" w:hAnsi="Barlow" w:cs="Barlow"/>
-          <w:sz w:val="22"/>
-          <w:szCs w:val="22"/>
-        </w:rPr>
-        <w:t xml:space="preserve"> Norte, C.P. 97110, Mérida, Yucatán, con el fin de atenderle y ofrecerle una alternativa a la situación actual de su crédito. </w:t>
+        <w:t xml:space="preserve"> o del teléfono 9999 41 21 70 ext. 29123 en un horario de 09:00 a 16:00 horas o mediante cita previa  para que pueda acudir a las oficinas del Instituto Yucateco de Emprendedores ubicadas en Av. Principal, Industrias No Contaminantes, Tablaje Catastral No. 13613, Sodzil Norte, C.P. 97110, Mérida, Yucatán, con el fin de atenderle y ofrecerle una alternativa a la situación actual de su crédito. </w:t>
       </w:r>
     </w:p>
     <w:p>
@@ -1538,25 +1061,7 @@
           <w:szCs w:val="22"/>
         </w:rPr>
         <w:lastRenderedPageBreak/>
-        <w:t xml:space="preserve">Por lo tanto, por medio de la presente invitación se le invita a que regularice el estado de su crédito vigente dentro del plazo de 15 días hábiles contados a partir del día hábil siguiente en que reciba la presente invitación. Lo anterior con el fin dar cumplimiento con las obligaciones pactadas en el contrato de crédito o en su caso, poder ofrecerle alguna alternativa dentro de los parámetros establecidos en el programa de crédito y financiamiento denominado </w:t>
-      </w:r>
-      <w:proofErr w:type="spellStart"/>
-      <w:r>
-        <w:rPr>
-          <w:rFonts w:ascii="Barlow" w:eastAsia="Barlow" w:hAnsi="Barlow" w:cs="Barlow"/>
-          <w:sz w:val="22"/>
-          <w:szCs w:val="22"/>
-        </w:rPr>
-        <w:t>Microyuc</w:t>
-      </w:r>
-      <w:proofErr w:type="spellEnd"/>
-      <w:r>
-        <w:rPr>
-          <w:rFonts w:ascii="Barlow" w:eastAsia="Barlow" w:hAnsi="Barlow" w:cs="Barlow"/>
-          <w:sz w:val="22"/>
-          <w:szCs w:val="22"/>
-        </w:rPr>
-        <w:t xml:space="preserve"> Emprendedores. </w:t>
+        <w:t xml:space="preserve">Por lo tanto, por medio de la presente invitación se le invita a que regularice el estado de su crédito vigente dentro del plazo de 15 días hábiles contados a partir del día hábil siguiente en que reciba la presente invitación. Lo anterior con el fin dar cumplimiento con las obligaciones pactadas en el contrato de crédito o en su caso, poder ofrecerle alguna alternativa dentro de los parámetros establecidos en el programa de crédito y financiamiento denominado Microyuc Emprendedores. </w:t>
       </w:r>
     </w:p>
     <w:p>
@@ -1747,23 +1252,13 @@
           <w:szCs w:val="18"/>
         </w:rPr>
       </w:pPr>
-      <w:proofErr w:type="spellStart"/>
       <w:r>
         <w:rPr>
           <w:rFonts w:ascii="Barlow" w:eastAsia="Barlow" w:hAnsi="Barlow" w:cs="Barlow"/>
           <w:sz w:val="18"/>
           <w:szCs w:val="18"/>
         </w:rPr>
-        <w:t>C.c.p</w:t>
-      </w:r>
-      <w:proofErr w:type="spellEnd"/>
-      <w:r>
-        <w:rPr>
-          <w:rFonts w:ascii="Barlow" w:eastAsia="Barlow" w:hAnsi="Barlow" w:cs="Barlow"/>
-          <w:sz w:val="18"/>
-          <w:szCs w:val="18"/>
-        </w:rPr>
-        <w:t>. Archivo</w:t>
+        <w:t>C.c.p. Archivo</w:t>
       </w:r>
     </w:p>
     <w:sectPr>
@@ -1771,8 +1266,6 @@
       <w:headerReference w:type="default" r:id="rId8"/>
       <w:footerReference w:type="even" r:id="rId9"/>
       <w:footerReference w:type="default" r:id="rId10"/>
-      <w:headerReference w:type="first" r:id="rId11"/>
-      <w:footerReference w:type="first" r:id="rId12"/>
       <w:pgSz w:w="12240" w:h="15840"/>
       <w:pgMar w:top="1985" w:right="1325" w:bottom="709" w:left="1168" w:header="0" w:footer="1098" w:gutter="0"/>
       <w:pgNumType w:start="1"/>
@@ -2162,25 +1655,7 @@
                               <w:sz w:val="17"/>
                             </w:rPr>
                             <w:br/>
-                            <w:t xml:space="preserve">Col. </w:t>
-                          </w:r>
-                          <w:proofErr w:type="spellStart"/>
-                          <w:r>
-                            <w:rPr>
-                              <w:rFonts w:ascii="Barlow" w:eastAsia="Barlow" w:hAnsi="Barlow" w:cs="Barlow"/>
-                              <w:color w:val="0060A8"/>
-                              <w:sz w:val="17"/>
-                            </w:rPr>
-                            <w:t>Sodzil</w:t>
-                          </w:r>
-                          <w:proofErr w:type="spellEnd"/>
-                          <w:r>
-                            <w:rPr>
-                              <w:rFonts w:ascii="Barlow" w:eastAsia="Barlow" w:hAnsi="Barlow" w:cs="Barlow"/>
-                              <w:color w:val="0060A8"/>
-                              <w:sz w:val="17"/>
-                            </w:rPr>
-                            <w:t xml:space="preserve"> Norte </w:t>
+                            <w:t xml:space="preserve">Col. Sodzil Norte </w:t>
                           </w:r>
                         </w:p>
                         <w:p>
@@ -2255,16 +1730,6 @@
 </w:ftr>
 </file>
 
-<file path=word/footer3.xml><?xml version="1.0" encoding="utf-8"?>
-<w:ftr xmlns:wpc="http://schemas.microsoft.com/office/word/2010/wordprocessingCanvas" xmlns:cx="http://schemas.microsoft.com/office/drawing/2014/chartex" xmlns:cx1="http://schemas.microsoft.com/office/drawing/2015/9/8/chartex" xmlns:cx2="http://schemas.microsoft.com/office/drawing/2015/10/21/chartex" xmlns:cx3="http://schemas.microsoft.com/office/drawing/2016/5/9/chartex" xmlns:cx4="http://schemas.microsoft.com/office/drawing/2016/5/10/chartex" xmlns:cx5="http://schemas.microsoft.com/office/drawing/2016/5/11/chartex" xmlns:cx6="http://schemas.microsoft.com/office/drawing/2016/5/12/chartex" xmlns:cx7="http://schemas.microsoft.com/office/drawing/2016/5/13/chartex" xmlns:cx8="http://schemas.microsoft.com/office/drawing/2016/5/14/chartex" xmlns:mc="http://schemas.openxmlformats.org/markup-compatibility/2006" xmlns:aink="http://schemas.microsoft.com/office/drawing/2016/ink" xmlns:am3d="http://schemas.microsoft.com/office/drawing/2017/model3d" xmlns:o="urn:schemas-microsoft-com:office:office" xmlns:oel="http://schemas.microsoft.com/office/2019/extlst" xmlns:r="http://schemas.openxmlformats.org/officeDocument/2006/relationships" xmlns:m="http://schemas.openxmlformats.org/officeDocument/2006/math" xmlns:v="urn:schemas-microsoft-com:vml" xmlns:wp14="http://schemas.microsoft.com/office/word/2010/wordprocessingDrawing" xmlns:wp="http://schemas.openxmlformats.org/drawingml/2006/wordprocessingDrawing" xmlns:w10="urn:schemas-microsoft-com:office:word" xmlns:w="http://schemas.openxmlformats.org/wordprocessingml/2006/main" xmlns:w14="http://schemas.microsoft.com/office/word/2010/wordml" xmlns:w15="http://schemas.microsoft.com/office/word/2012/wordml" xmlns:w16cex="http://schemas.microsoft.com/office/word/2018/wordml/cex" xmlns:w16cid="http://schemas.microsoft.com/office/word/2016/wordml/cid" xmlns:w16="http://schemas.microsoft.com/office/word/2018/wordml" xmlns:w16sdtdh="http://schemas.microsoft.com/office/word/2020/wordml/sdtdatahash" xmlns:w16se="http://schemas.microsoft.com/office/word/2015/wordml/symex" xmlns:wpg="http://schemas.microsoft.com/office/word/2010/wordprocessingGroup" xmlns:wpi="http://schemas.microsoft.com/office/word/2010/wordprocessingInk" xmlns:wne="http://schemas.microsoft.com/office/word/2006/wordml" xmlns:wps="http://schemas.microsoft.com/office/word/2010/wordprocessingShape" mc:Ignorable="w14 w15 w16se w16cid w16 w16cex w16sdtdh wp14">
-  <w:p>
-    <w:pPr>
-      <w:pStyle w:val="Piedepgina"/>
-    </w:pPr>
-  </w:p>
-</w:ftr>
-</file>
-
 <file path=word/footnotes.xml><?xml version="1.0" encoding="utf-8"?>
 <w:footnotes xmlns:wpc="http://schemas.microsoft.com/office/word/2010/wordprocessingCanvas" xmlns:cx="http://schemas.microsoft.com/office/drawing/2014/chartex" xmlns:cx1="http://schemas.microsoft.com/office/drawing/2015/9/8/chartex" xmlns:cx2="http://schemas.microsoft.com/office/drawing/2015/10/21/chartex" xmlns:cx3="http://schemas.microsoft.com/office/drawing/2016/5/9/chartex" xmlns:cx4="http://schemas.microsoft.com/office/drawing/2016/5/10/chartex" xmlns:cx5="http://schemas.microsoft.com/office/drawing/2016/5/11/chartex" xmlns:cx6="http://schemas.microsoft.com/office/drawing/2016/5/12/chartex" xmlns:cx7="http://schemas.microsoft.com/office/drawing/2016/5/13/chartex" xmlns:cx8="http://schemas.microsoft.com/office/drawing/2016/5/14/chartex" xmlns:mc="http://schemas.openxmlformats.org/markup-compatibility/2006" xmlns:aink="http://schemas.microsoft.com/office/drawing/2016/ink" xmlns:am3d="http://schemas.microsoft.com/office/drawing/2017/model3d" xmlns:o="urn:schemas-microsoft-com:office:office" xmlns:oel="http://schemas.microsoft.com/office/2019/extlst" xmlns:r="http://schemas.openxmlformats.org/officeDocument/2006/relationships" xmlns:m="http://schemas.openxmlformats.org/officeDocument/2006/math" xmlns:v="urn:schemas-microsoft-com:vml" xmlns:wp14="http://schemas.microsoft.com/office/word/2010/wordprocessingDrawing" xmlns:wp="http://schemas.openxmlformats.org/drawingml/2006/wordprocessingDrawing" xmlns:w10="urn:schemas-microsoft-com:office:word" xmlns:w="http://schemas.openxmlformats.org/wordprocessingml/2006/main" xmlns:w14="http://schemas.microsoft.com/office/word/2010/wordml" xmlns:w15="http://schemas.microsoft.com/office/word/2012/wordml" xmlns:w16cex="http://schemas.microsoft.com/office/word/2018/wordml/cex" xmlns:w16cid="http://schemas.microsoft.com/office/word/2016/wordml/cid" xmlns:w16="http://schemas.microsoft.com/office/word/2018/wordml" xmlns:w16sdtdh="http://schemas.microsoft.com/office/word/2020/wordml/sdtdatahash" xmlns:w16se="http://schemas.microsoft.com/office/word/2015/wordml/symex" xmlns:wpg="http://schemas.microsoft.com/office/word/2010/wordprocessingGroup" xmlns:wpi="http://schemas.microsoft.com/office/word/2010/wordprocessingInk" xmlns:wne="http://schemas.microsoft.com/office/word/2006/wordml" xmlns:wps="http://schemas.microsoft.com/office/word/2010/wordprocessingShape" mc:Ignorable="w14 w15 w16se w16cid w16 w16cex w16sdtdh wp14">
   <w:footnote w:type="separator" w:id="-1">
@@ -2349,16 +1814,6 @@
       <w:rPr>
         <w:color w:val="000000"/>
       </w:rPr>
-    </w:pPr>
-  </w:p>
-</w:hdr>
-</file>
-
-<file path=word/header3.xml><?xml version="1.0" encoding="utf-8"?>
-<w:hdr xmlns:wpc="http://schemas.microsoft.com/office/word/2010/wordprocessingCanvas" xmlns:cx="http://schemas.microsoft.com/office/drawing/2014/chartex" xmlns:cx1="http://schemas.microsoft.com/office/drawing/2015/9/8/chartex" xmlns:cx2="http://schemas.microsoft.com/office/drawing/2015/10/21/chartex" xmlns:cx3="http://schemas.microsoft.com/office/drawing/2016/5/9/chartex" xmlns:cx4="http://schemas.microsoft.com/office/drawing/2016/5/10/chartex" xmlns:cx5="http://schemas.microsoft.com/office/drawing/2016/5/11/chartex" xmlns:cx6="http://schemas.microsoft.com/office/drawing/2016/5/12/chartex" xmlns:cx7="http://schemas.microsoft.com/office/drawing/2016/5/13/chartex" xmlns:cx8="http://schemas.microsoft.com/office/drawing/2016/5/14/chartex" xmlns:mc="http://schemas.openxmlformats.org/markup-compatibility/2006" xmlns:aink="http://schemas.microsoft.com/office/drawing/2016/ink" xmlns:am3d="http://schemas.microsoft.com/office/drawing/2017/model3d" xmlns:o="urn:schemas-microsoft-com:office:office" xmlns:oel="http://schemas.microsoft.com/office/2019/extlst" xmlns:r="http://schemas.openxmlformats.org/officeDocument/2006/relationships" xmlns:m="http://schemas.openxmlformats.org/officeDocument/2006/math" xmlns:v="urn:schemas-microsoft-com:vml" xmlns:wp14="http://schemas.microsoft.com/office/word/2010/wordprocessingDrawing" xmlns:wp="http://schemas.openxmlformats.org/drawingml/2006/wordprocessingDrawing" xmlns:w10="urn:schemas-microsoft-com:office:word" xmlns:w="http://schemas.openxmlformats.org/wordprocessingml/2006/main" xmlns:w14="http://schemas.microsoft.com/office/word/2010/wordml" xmlns:w15="http://schemas.microsoft.com/office/word/2012/wordml" xmlns:w16cex="http://schemas.microsoft.com/office/word/2018/wordml/cex" xmlns:w16cid="http://schemas.microsoft.com/office/word/2016/wordml/cid" xmlns:w16="http://schemas.microsoft.com/office/word/2018/wordml" xmlns:w16sdtdh="http://schemas.microsoft.com/office/word/2020/wordml/sdtdatahash" xmlns:w16se="http://schemas.microsoft.com/office/word/2015/wordml/symex" xmlns:wpg="http://schemas.microsoft.com/office/word/2010/wordprocessingGroup" xmlns:wpi="http://schemas.microsoft.com/office/word/2010/wordprocessingInk" xmlns:wne="http://schemas.microsoft.com/office/word/2006/wordml" xmlns:wps="http://schemas.microsoft.com/office/word/2010/wordprocessingShape" mc:Ignorable="w14 w15 w16se w16cid w16 w16cex w16sdtdh wp14">
-  <w:p>
-    <w:pPr>
-      <w:pStyle w:val="Encabezado"/>
     </w:pPr>
   </w:p>
 </w:hdr>

</xml_diff>

<commit_message>
Add template for logbook
</commit_message>
<xml_diff>
--- a/plantillas/plantilla-carta.docx
+++ b/plantillas/plantilla-carta.docx
@@ -47,7 +47,25 @@
           <w:sz w:val="22"/>
           <w:szCs w:val="22"/>
         </w:rPr>
-        <w:t>${numero_expediente}</w:t>
+        <w:t>${</w:t>
+      </w:r>
+      <w:proofErr w:type="spellStart"/>
+      <w:r>
+        <w:rPr>
+          <w:rFonts w:ascii="Barlow" w:eastAsia="Barlow" w:hAnsi="Barlow" w:cs="Barlow"/>
+          <w:sz w:val="22"/>
+          <w:szCs w:val="22"/>
+        </w:rPr>
+        <w:t>numero_expediente</w:t>
+      </w:r>
+      <w:proofErr w:type="spellEnd"/>
+      <w:r>
+        <w:rPr>
+          <w:rFonts w:ascii="Barlow" w:eastAsia="Barlow" w:hAnsi="Barlow" w:cs="Barlow"/>
+          <w:sz w:val="22"/>
+          <w:szCs w:val="22"/>
+        </w:rPr>
+        <w:t>}</w:t>
       </w:r>
     </w:p>
     <w:p>
@@ -65,7 +83,25 @@
           <w:sz w:val="22"/>
           <w:szCs w:val="22"/>
         </w:rPr>
-        <w:t xml:space="preserve">Asunto: Se le invita a regularizar o aclarar su crédito Microyuc Emprendedores. </w:t>
+        <w:t xml:space="preserve">Asunto: Se le invita a regularizar o aclarar su crédito </w:t>
+      </w:r>
+      <w:proofErr w:type="spellStart"/>
+      <w:r>
+        <w:rPr>
+          <w:rFonts w:ascii="Barlow" w:eastAsia="Barlow" w:hAnsi="Barlow" w:cs="Barlow"/>
+          <w:sz w:val="22"/>
+          <w:szCs w:val="22"/>
+        </w:rPr>
+        <w:t>Microyuc</w:t>
+      </w:r>
+      <w:proofErr w:type="spellEnd"/>
+      <w:r>
+        <w:rPr>
+          <w:rFonts w:ascii="Barlow" w:eastAsia="Barlow" w:hAnsi="Barlow" w:cs="Barlow"/>
+          <w:sz w:val="22"/>
+          <w:szCs w:val="22"/>
+        </w:rPr>
+        <w:t xml:space="preserve"> Emprendedores. </w:t>
       </w:r>
     </w:p>
     <w:p>
@@ -102,7 +138,25 @@
           <w:sz w:val="22"/>
           <w:szCs w:val="22"/>
         </w:rPr>
-        <w:t>${nombre_cliente}</w:t>
+        <w:t>${</w:t>
+      </w:r>
+      <w:proofErr w:type="spellStart"/>
+      <w:r>
+        <w:rPr>
+          <w:rFonts w:ascii="Barlow" w:eastAsia="Barlow" w:hAnsi="Barlow" w:cs="Barlow"/>
+          <w:sz w:val="22"/>
+          <w:szCs w:val="22"/>
+        </w:rPr>
+        <w:t>nombre_cliente</w:t>
+      </w:r>
+      <w:proofErr w:type="spellEnd"/>
+      <w:r>
+        <w:rPr>
+          <w:rFonts w:ascii="Barlow" w:eastAsia="Barlow" w:hAnsi="Barlow" w:cs="Barlow"/>
+          <w:sz w:val="22"/>
+          <w:szCs w:val="22"/>
+        </w:rPr>
+        <w:t>}</w:t>
       </w:r>
     </w:p>
     <w:p>
@@ -180,7 +234,16 @@
           <w:sz w:val="22"/>
           <w:szCs w:val="22"/>
         </w:rPr>
-        <w:t xml:space="preserve"> ${numero</w:t>
+        <w:t xml:space="preserve"> ${</w:t>
+      </w:r>
+      <w:proofErr w:type="spellStart"/>
+      <w:r>
+        <w:rPr>
+          <w:rFonts w:ascii="Barlow" w:eastAsia="Barlow" w:hAnsi="Barlow" w:cs="Barlow"/>
+          <w:sz w:val="22"/>
+          <w:szCs w:val="22"/>
+        </w:rPr>
+        <w:t>numero</w:t>
       </w:r>
       <w:r>
         <w:rPr>
@@ -190,6 +253,7 @@
         </w:rPr>
         <w:t>_direccion</w:t>
       </w:r>
+      <w:proofErr w:type="spellEnd"/>
       <w:r>
         <w:rPr>
           <w:rFonts w:ascii="Barlow" w:eastAsia="Barlow" w:hAnsi="Barlow" w:cs="Barlow"/>
@@ -222,7 +286,25 @@
           <w:sz w:val="22"/>
           <w:szCs w:val="22"/>
         </w:rPr>
-        <w:t xml:space="preserve"> ${colonia_fraccionamiento}</w:t>
+        <w:t xml:space="preserve"> ${</w:t>
+      </w:r>
+      <w:proofErr w:type="spellStart"/>
+      <w:r>
+        <w:rPr>
+          <w:rFonts w:ascii="Barlow" w:eastAsia="Barlow" w:hAnsi="Barlow" w:cs="Barlow"/>
+          <w:sz w:val="22"/>
+          <w:szCs w:val="22"/>
+        </w:rPr>
+        <w:t>colonia_fraccionamiento</w:t>
+      </w:r>
+      <w:proofErr w:type="spellEnd"/>
+      <w:r>
+        <w:rPr>
+          <w:rFonts w:ascii="Barlow" w:eastAsia="Barlow" w:hAnsi="Barlow" w:cs="Barlow"/>
+          <w:sz w:val="22"/>
+          <w:szCs w:val="22"/>
+        </w:rPr>
+        <w:t>}</w:t>
       </w:r>
     </w:p>
     <w:p>
@@ -321,15 +403,51 @@
           <w:sz w:val="22"/>
           <w:szCs w:val="22"/>
         </w:rPr>
-        <w:t>Por medio de la presente carta invitación, y con fundamento en los artículos 13, fracción II, IV; 14, cuarto párrafo; 20, fracción X, del Decreto 130/2019 por el que se emiten las reglas de operación del programa de crédito y financiamiento denominado Microyuc Emprendedores, así como del contrato de crédito simple identificado con la clave IYE</w:t>
-      </w:r>
-      <w:r>
-        <w:rPr>
-          <w:rFonts w:ascii="Barlow" w:eastAsia="Barlow" w:hAnsi="Barlow" w:cs="Barlow"/>
-          <w:sz w:val="22"/>
-          <w:szCs w:val="22"/>
-        </w:rPr>
-        <w:t>${numero_expediente}</w:t>
+        <w:t xml:space="preserve">Por medio de la presente carta invitación, y con fundamento en los artículos 13, fracción II, IV; 14, cuarto párrafo; 20, fracción X, del Decreto 130/2019 por el que se emiten las reglas de operación del programa de crédito y financiamiento denominado </w:t>
+      </w:r>
+      <w:proofErr w:type="spellStart"/>
+      <w:r>
+        <w:rPr>
+          <w:rFonts w:ascii="Barlow" w:eastAsia="Barlow" w:hAnsi="Barlow" w:cs="Barlow"/>
+          <w:sz w:val="22"/>
+          <w:szCs w:val="22"/>
+        </w:rPr>
+        <w:t>Microyuc</w:t>
+      </w:r>
+      <w:proofErr w:type="spellEnd"/>
+      <w:r>
+        <w:rPr>
+          <w:rFonts w:ascii="Barlow" w:eastAsia="Barlow" w:hAnsi="Barlow" w:cs="Barlow"/>
+          <w:sz w:val="22"/>
+          <w:szCs w:val="22"/>
+        </w:rPr>
+        <w:t xml:space="preserve"> Emprendedores, así como del contrato de crédito simple identificado con la clave IYE</w:t>
+      </w:r>
+      <w:r>
+        <w:rPr>
+          <w:rFonts w:ascii="Barlow" w:eastAsia="Barlow" w:hAnsi="Barlow" w:cs="Barlow"/>
+          <w:sz w:val="22"/>
+          <w:szCs w:val="22"/>
+        </w:rPr>
+        <w:t>${</w:t>
+      </w:r>
+      <w:proofErr w:type="spellStart"/>
+      <w:r>
+        <w:rPr>
+          <w:rFonts w:ascii="Barlow" w:eastAsia="Barlow" w:hAnsi="Barlow" w:cs="Barlow"/>
+          <w:sz w:val="22"/>
+          <w:szCs w:val="22"/>
+        </w:rPr>
+        <w:t>numero_expediente</w:t>
+      </w:r>
+      <w:proofErr w:type="spellEnd"/>
+      <w:r>
+        <w:rPr>
+          <w:rFonts w:ascii="Barlow" w:eastAsia="Barlow" w:hAnsi="Barlow" w:cs="Barlow"/>
+          <w:sz w:val="22"/>
+          <w:szCs w:val="22"/>
+        </w:rPr>
+        <w:t>}</w:t>
       </w:r>
       <w:r>
         <w:rPr>
@@ -345,7 +463,25 @@
           <w:sz w:val="22"/>
           <w:szCs w:val="22"/>
         </w:rPr>
-        <w:t>${fecha_firma}</w:t>
+        <w:t>${</w:t>
+      </w:r>
+      <w:proofErr w:type="spellStart"/>
+      <w:r>
+        <w:rPr>
+          <w:rFonts w:ascii="Barlow" w:eastAsia="Barlow" w:hAnsi="Barlow" w:cs="Barlow"/>
+          <w:sz w:val="22"/>
+          <w:szCs w:val="22"/>
+        </w:rPr>
+        <w:t>fecha_firma</w:t>
+      </w:r>
+      <w:proofErr w:type="spellEnd"/>
+      <w:r>
+        <w:rPr>
+          <w:rFonts w:ascii="Barlow" w:eastAsia="Barlow" w:hAnsi="Barlow" w:cs="Barlow"/>
+          <w:sz w:val="22"/>
+          <w:szCs w:val="22"/>
+        </w:rPr>
+        <w:t>}</w:t>
       </w:r>
       <w:r>
         <w:rPr>
@@ -425,7 +561,16 @@
           <w:sz w:val="22"/>
           <w:szCs w:val="22"/>
         </w:rPr>
-        <w:t>${documentaci</w:t>
+        <w:t>${</w:t>
+      </w:r>
+      <w:proofErr w:type="spellStart"/>
+      <w:r>
+        <w:rPr>
+          <w:rFonts w:ascii="Barlow" w:eastAsia="Barlow" w:hAnsi="Barlow" w:cs="Barlow"/>
+          <w:sz w:val="22"/>
+          <w:szCs w:val="22"/>
+        </w:rPr>
+        <w:t>documentaci</w:t>
       </w:r>
       <w:r>
         <w:rPr>
@@ -441,7 +586,16 @@
           <w:sz w:val="22"/>
           <w:szCs w:val="22"/>
         </w:rPr>
-        <w:t>n}</w:t>
+        <w:t>n</w:t>
+      </w:r>
+      <w:proofErr w:type="spellEnd"/>
+      <w:r>
+        <w:rPr>
+          <w:rFonts w:ascii="Barlow" w:eastAsia="Barlow" w:hAnsi="Barlow" w:cs="Barlow"/>
+          <w:sz w:val="22"/>
+          <w:szCs w:val="22"/>
+        </w:rPr>
+        <w:t>}</w:t>
       </w:r>
     </w:p>
     <w:p>
@@ -469,7 +623,51 @@
           <w:sz w:val="22"/>
           <w:szCs w:val="22"/>
         </w:rPr>
-        <w:t>Pendiente de comprobar $${comprobacion_monto} en ${comprobacion_tipo}.</w:t>
+        <w:t>Pendiente de comprobar $${</w:t>
+      </w:r>
+      <w:proofErr w:type="spellStart"/>
+      <w:r>
+        <w:rPr>
+          <w:rFonts w:ascii="Barlow" w:eastAsia="Barlow" w:hAnsi="Barlow" w:cs="Barlow"/>
+          <w:b/>
+          <w:bCs/>
+          <w:sz w:val="22"/>
+          <w:szCs w:val="22"/>
+        </w:rPr>
+        <w:t>comprobacion_monto</w:t>
+      </w:r>
+      <w:proofErr w:type="spellEnd"/>
+      <w:r>
+        <w:rPr>
+          <w:rFonts w:ascii="Barlow" w:eastAsia="Barlow" w:hAnsi="Barlow" w:cs="Barlow"/>
+          <w:b/>
+          <w:bCs/>
+          <w:sz w:val="22"/>
+          <w:szCs w:val="22"/>
+        </w:rPr>
+        <w:t>} en ${</w:t>
+      </w:r>
+      <w:proofErr w:type="spellStart"/>
+      <w:r>
+        <w:rPr>
+          <w:rFonts w:ascii="Barlow" w:eastAsia="Barlow" w:hAnsi="Barlow" w:cs="Barlow"/>
+          <w:b/>
+          <w:bCs/>
+          <w:sz w:val="22"/>
+          <w:szCs w:val="22"/>
+        </w:rPr>
+        <w:t>comprobacion_tipo</w:t>
+      </w:r>
+      <w:proofErr w:type="spellEnd"/>
+      <w:r>
+        <w:rPr>
+          <w:rFonts w:ascii="Barlow" w:eastAsia="Barlow" w:hAnsi="Barlow" w:cs="Barlow"/>
+          <w:b/>
+          <w:bCs/>
+          <w:sz w:val="22"/>
+          <w:szCs w:val="22"/>
+        </w:rPr>
+        <w:t>}.</w:t>
       </w:r>
     </w:p>
     <w:p>
@@ -508,16 +706,73 @@
           <w:sz w:val="22"/>
           <w:szCs w:val="22"/>
         </w:rPr>
-        <w:t>Correspondientes a los meses de ${pagos_fecha_inicial} a ${pagos_fecha_final}, por la cantidad de $${adeudo_total}.</w:t>
-      </w:r>
-      <w:r>
-        <w:rPr>
-          <w:rFonts w:ascii="Barlow" w:eastAsia="Barlow" w:hAnsi="Barlow" w:cs="Barlow"/>
-          <w:sz w:val="22"/>
-          <w:szCs w:val="22"/>
-        </w:rPr>
-        <w:tab/>
-        <w:t xml:space="preserve"> </w:t>
+        <w:t>Correspondientes a los meses de ${</w:t>
+      </w:r>
+      <w:proofErr w:type="spellStart"/>
+      <w:r>
+        <w:rPr>
+          <w:rFonts w:ascii="Barlow" w:eastAsia="Barlow" w:hAnsi="Barlow" w:cs="Barlow"/>
+          <w:b/>
+          <w:bCs/>
+          <w:sz w:val="22"/>
+          <w:szCs w:val="22"/>
+        </w:rPr>
+        <w:t>pagos_fecha_inicial</w:t>
+      </w:r>
+      <w:proofErr w:type="spellEnd"/>
+      <w:r>
+        <w:rPr>
+          <w:rFonts w:ascii="Barlow" w:eastAsia="Barlow" w:hAnsi="Barlow" w:cs="Barlow"/>
+          <w:b/>
+          <w:bCs/>
+          <w:sz w:val="22"/>
+          <w:szCs w:val="22"/>
+        </w:rPr>
+        <w:t>} a ${</w:t>
+      </w:r>
+      <w:proofErr w:type="spellStart"/>
+      <w:r>
+        <w:rPr>
+          <w:rFonts w:ascii="Barlow" w:eastAsia="Barlow" w:hAnsi="Barlow" w:cs="Barlow"/>
+          <w:b/>
+          <w:bCs/>
+          <w:sz w:val="22"/>
+          <w:szCs w:val="22"/>
+        </w:rPr>
+        <w:t>pagos_fecha_final</w:t>
+      </w:r>
+      <w:proofErr w:type="spellEnd"/>
+      <w:r>
+        <w:rPr>
+          <w:rFonts w:ascii="Barlow" w:eastAsia="Barlow" w:hAnsi="Barlow" w:cs="Barlow"/>
+          <w:b/>
+          <w:bCs/>
+          <w:sz w:val="22"/>
+          <w:szCs w:val="22"/>
+        </w:rPr>
+        <w:t>}, por la cantidad de $${</w:t>
+      </w:r>
+      <w:proofErr w:type="spellStart"/>
+      <w:r>
+        <w:rPr>
+          <w:rFonts w:ascii="Barlow" w:eastAsia="Barlow" w:hAnsi="Barlow" w:cs="Barlow"/>
+          <w:b/>
+          <w:bCs/>
+          <w:sz w:val="22"/>
+          <w:szCs w:val="22"/>
+        </w:rPr>
+        <w:t>adeudo_total</w:t>
+      </w:r>
+      <w:proofErr w:type="spellEnd"/>
+      <w:r>
+        <w:rPr>
+          <w:rFonts w:ascii="Barlow" w:eastAsia="Barlow" w:hAnsi="Barlow" w:cs="Barlow"/>
+          <w:b/>
+          <w:bCs/>
+          <w:sz w:val="22"/>
+          <w:szCs w:val="22"/>
+        </w:rPr>
+        <w:t>}</w:t>
       </w:r>
     </w:p>
     <w:p>
@@ -577,7 +832,27 @@
                 <w:sz w:val="22"/>
                 <w:szCs w:val="22"/>
               </w:rPr>
-              <w:t xml:space="preserve">     N°.</w:t>
+              <w:t xml:space="preserve">     </w:t>
+            </w:r>
+            <w:proofErr w:type="spellStart"/>
+            <w:r>
+              <w:rPr>
+                <w:rFonts w:ascii="Barlow" w:eastAsia="Barlow" w:hAnsi="Barlow" w:cs="Barlow"/>
+                <w:b/>
+                <w:sz w:val="22"/>
+                <w:szCs w:val="22"/>
+              </w:rPr>
+              <w:t>N°</w:t>
+            </w:r>
+            <w:proofErr w:type="spellEnd"/>
+            <w:r>
+              <w:rPr>
+                <w:rFonts w:ascii="Barlow" w:eastAsia="Barlow" w:hAnsi="Barlow" w:cs="Barlow"/>
+                <w:b/>
+                <w:sz w:val="22"/>
+                <w:szCs w:val="22"/>
+              </w:rPr>
+              <w:t>.</w:t>
             </w:r>
           </w:p>
         </w:tc>
@@ -808,7 +1083,25 @@
                 <w:sz w:val="22"/>
                 <w:szCs w:val="22"/>
               </w:rPr>
-              <w:t>IYE${numero_expediente}</w:t>
+              <w:t>IYE${</w:t>
+            </w:r>
+            <w:proofErr w:type="spellStart"/>
+            <w:r>
+              <w:rPr>
+                <w:rFonts w:ascii="Barlow" w:eastAsia="Barlow" w:hAnsi="Barlow" w:cs="Barlow"/>
+                <w:sz w:val="22"/>
+                <w:szCs w:val="22"/>
+              </w:rPr>
+              <w:t>numero_expediente</w:t>
+            </w:r>
+            <w:proofErr w:type="spellEnd"/>
+            <w:r>
+              <w:rPr>
+                <w:rFonts w:ascii="Barlow" w:eastAsia="Barlow" w:hAnsi="Barlow" w:cs="Barlow"/>
+                <w:sz w:val="22"/>
+                <w:szCs w:val="22"/>
+              </w:rPr>
+              <w:t>}</w:t>
             </w:r>
           </w:p>
         </w:tc>
@@ -832,7 +1125,25 @@
                 <w:sz w:val="22"/>
                 <w:szCs w:val="22"/>
               </w:rPr>
-              <w:t>${tipo_credito}</w:t>
+              <w:t>${</w:t>
+            </w:r>
+            <w:proofErr w:type="spellStart"/>
+            <w:r>
+              <w:rPr>
+                <w:rFonts w:ascii="Barlow" w:eastAsia="Barlow" w:hAnsi="Barlow" w:cs="Barlow"/>
+                <w:sz w:val="22"/>
+                <w:szCs w:val="22"/>
+              </w:rPr>
+              <w:t>tipo_credito</w:t>
+            </w:r>
+            <w:proofErr w:type="spellEnd"/>
+            <w:r>
+              <w:rPr>
+                <w:rFonts w:ascii="Barlow" w:eastAsia="Barlow" w:hAnsi="Barlow" w:cs="Barlow"/>
+                <w:sz w:val="22"/>
+                <w:szCs w:val="22"/>
+              </w:rPr>
+              <w:t>}</w:t>
             </w:r>
           </w:p>
         </w:tc>
@@ -857,7 +1168,25 @@
                 <w:sz w:val="22"/>
                 <w:szCs w:val="22"/>
               </w:rPr>
-              <w:t>${fecha_otorgamiento}</w:t>
+              <w:t>${</w:t>
+            </w:r>
+            <w:proofErr w:type="spellStart"/>
+            <w:r>
+              <w:rPr>
+                <w:rFonts w:ascii="Barlow" w:eastAsia="Barlow" w:hAnsi="Barlow" w:cs="Barlow"/>
+                <w:sz w:val="22"/>
+                <w:szCs w:val="22"/>
+              </w:rPr>
+              <w:t>fecha_otorgamiento</w:t>
+            </w:r>
+            <w:proofErr w:type="spellEnd"/>
+            <w:r>
+              <w:rPr>
+                <w:rFonts w:ascii="Barlow" w:eastAsia="Barlow" w:hAnsi="Barlow" w:cs="Barlow"/>
+                <w:sz w:val="22"/>
+                <w:szCs w:val="22"/>
+              </w:rPr>
+              <w:t>}</w:t>
             </w:r>
           </w:p>
         </w:tc>
@@ -891,6 +1220,7 @@
               </w:rPr>
               <w:t>${</w:t>
             </w:r>
+            <w:proofErr w:type="spellStart"/>
             <w:r>
               <w:rPr>
                 <w:rFonts w:ascii="Barlow" w:eastAsia="Barlow" w:hAnsi="Barlow" w:cs="Barlow"/>
@@ -899,6 +1229,7 @@
               </w:rPr>
               <w:t>monto_inicial</w:t>
             </w:r>
+            <w:proofErr w:type="spellEnd"/>
             <w:r>
               <w:rPr>
                 <w:rFonts w:ascii="Barlow" w:eastAsia="Barlow" w:hAnsi="Barlow" w:cs="Barlow"/>
@@ -931,7 +1262,17 @@
                 <w:szCs w:val="22"/>
                 <w:highlight w:val="yellow"/>
               </w:rPr>
-              <w:t>${mensualidades_vencida</w:t>
+              <w:t>${</w:t>
+            </w:r>
+            <w:proofErr w:type="spellStart"/>
+            <w:r>
+              <w:rPr>
+                <w:rFonts w:ascii="Barlow" w:eastAsia="Barlow" w:hAnsi="Barlow" w:cs="Barlow"/>
+                <w:sz w:val="22"/>
+                <w:szCs w:val="22"/>
+                <w:highlight w:val="yellow"/>
+              </w:rPr>
+              <w:t>mensualidades_vencida</w:t>
             </w:r>
             <w:r>
               <w:rPr>
@@ -942,6 +1283,7 @@
               </w:rPr>
               <w:t>s</w:t>
             </w:r>
+            <w:proofErr w:type="spellEnd"/>
             <w:r>
               <w:rPr>
                 <w:rFonts w:ascii="Barlow" w:eastAsia="Barlow" w:hAnsi="Barlow" w:cs="Barlow"/>
@@ -981,7 +1323,25 @@
                 <w:sz w:val="22"/>
                 <w:szCs w:val="22"/>
               </w:rPr>
-              <w:t>${adeudo_total}</w:t>
+              <w:t>${</w:t>
+            </w:r>
+            <w:proofErr w:type="spellStart"/>
+            <w:r>
+              <w:rPr>
+                <w:rFonts w:ascii="Barlow" w:eastAsia="Barlow" w:hAnsi="Barlow" w:cs="Barlow"/>
+                <w:sz w:val="22"/>
+                <w:szCs w:val="22"/>
+              </w:rPr>
+              <w:t>adeudo_total</w:t>
+            </w:r>
+            <w:proofErr w:type="spellEnd"/>
+            <w:r>
+              <w:rPr>
+                <w:rFonts w:ascii="Barlow" w:eastAsia="Barlow" w:hAnsi="Barlow" w:cs="Barlow"/>
+                <w:sz w:val="22"/>
+                <w:szCs w:val="22"/>
+              </w:rPr>
+              <w:t>}</w:t>
             </w:r>
           </w:p>
         </w:tc>
@@ -1012,7 +1372,61 @@
           <w:sz w:val="22"/>
           <w:szCs w:val="22"/>
         </w:rPr>
-        <w:t xml:space="preserve">Estamos conscientes de que en ocasiones se presentan situaciones imprevistas, por lo que le reiteramos nuestra apertura y disposición para conocer los motivos que han ocasionado dichas omisiones, de manera que podamos ofrecerle alternativas con el único fin de beneficiarle. Para ello nos ponemos a sus órdenes a través de Sayil Latournerie Andrade, Coordinador de Microyuc, a través del correo </w:t>
+        <w:t xml:space="preserve">Estamos conscientes de que en ocasiones se presentan situaciones imprevistas, por lo que le reiteramos nuestra apertura y disposición para conocer los motivos que han ocasionado dichas omisiones, de manera que podamos ofrecerle alternativas con el único fin de beneficiarle. Para ello nos ponemos a sus órdenes a través de </w:t>
+      </w:r>
+      <w:proofErr w:type="spellStart"/>
+      <w:r>
+        <w:rPr>
+          <w:rFonts w:ascii="Barlow" w:eastAsia="Barlow" w:hAnsi="Barlow" w:cs="Barlow"/>
+          <w:sz w:val="22"/>
+          <w:szCs w:val="22"/>
+        </w:rPr>
+        <w:t>Sayil</w:t>
+      </w:r>
+      <w:proofErr w:type="spellEnd"/>
+      <w:r>
+        <w:rPr>
+          <w:rFonts w:ascii="Barlow" w:eastAsia="Barlow" w:hAnsi="Barlow" w:cs="Barlow"/>
+          <w:sz w:val="22"/>
+          <w:szCs w:val="22"/>
+        </w:rPr>
+        <w:t xml:space="preserve"> </w:t>
+      </w:r>
+      <w:proofErr w:type="spellStart"/>
+      <w:r>
+        <w:rPr>
+          <w:rFonts w:ascii="Barlow" w:eastAsia="Barlow" w:hAnsi="Barlow" w:cs="Barlow"/>
+          <w:sz w:val="22"/>
+          <w:szCs w:val="22"/>
+        </w:rPr>
+        <w:t>Latournerie</w:t>
+      </w:r>
+      <w:proofErr w:type="spellEnd"/>
+      <w:r>
+        <w:rPr>
+          <w:rFonts w:ascii="Barlow" w:eastAsia="Barlow" w:hAnsi="Barlow" w:cs="Barlow"/>
+          <w:sz w:val="22"/>
+          <w:szCs w:val="22"/>
+        </w:rPr>
+        <w:t xml:space="preserve"> Andrade, Coordinador de </w:t>
+      </w:r>
+      <w:proofErr w:type="spellStart"/>
+      <w:r>
+        <w:rPr>
+          <w:rFonts w:ascii="Barlow" w:eastAsia="Barlow" w:hAnsi="Barlow" w:cs="Barlow"/>
+          <w:sz w:val="22"/>
+          <w:szCs w:val="22"/>
+        </w:rPr>
+        <w:t>Microyuc</w:t>
+      </w:r>
+      <w:proofErr w:type="spellEnd"/>
+      <w:r>
+        <w:rPr>
+          <w:rFonts w:ascii="Barlow" w:eastAsia="Barlow" w:hAnsi="Barlow" w:cs="Barlow"/>
+          <w:sz w:val="22"/>
+          <w:szCs w:val="22"/>
+        </w:rPr>
+        <w:t xml:space="preserve">, a través del correo </w:t>
       </w:r>
       <w:hyperlink r:id="rId6">
         <w:r>
@@ -1032,7 +1446,25 @@
           <w:sz w:val="22"/>
           <w:szCs w:val="22"/>
         </w:rPr>
-        <w:t xml:space="preserve"> o del teléfono 9999 41 21 70 ext. 29123 en un horario de 09:00 a 16:00 horas o mediante cita previa  para que pueda acudir a las oficinas del Instituto Yucateco de Emprendedores ubicadas en Av. Principal, Industrias No Contaminantes, Tablaje Catastral No. 13613, Sodzil Norte, C.P. 97110, Mérida, Yucatán, con el fin de atenderle y ofrecerle una alternativa a la situación actual de su crédito. </w:t>
+        <w:t xml:space="preserve"> o del teléfono 9999 41 21 70 ext. 29123 en un horario de 09:00 a 16:00 horas o mediante cita previa  para que pueda acudir a las oficinas del Instituto Yucateco de Emprendedores ubicadas en Av. Principal, Industrias No Contaminantes, Tablaje Catastral No. 13613, </w:t>
+      </w:r>
+      <w:proofErr w:type="spellStart"/>
+      <w:r>
+        <w:rPr>
+          <w:rFonts w:ascii="Barlow" w:eastAsia="Barlow" w:hAnsi="Barlow" w:cs="Barlow"/>
+          <w:sz w:val="22"/>
+          <w:szCs w:val="22"/>
+        </w:rPr>
+        <w:t>Sodzil</w:t>
+      </w:r>
+      <w:proofErr w:type="spellEnd"/>
+      <w:r>
+        <w:rPr>
+          <w:rFonts w:ascii="Barlow" w:eastAsia="Barlow" w:hAnsi="Barlow" w:cs="Barlow"/>
+          <w:sz w:val="22"/>
+          <w:szCs w:val="22"/>
+        </w:rPr>
+        <w:t xml:space="preserve"> Norte, C.P. 97110, Mérida, Yucatán, con el fin de atenderle y ofrecerle una alternativa a la situación actual de su crédito. </w:t>
       </w:r>
     </w:p>
     <w:p>
@@ -1061,7 +1493,25 @@
           <w:szCs w:val="22"/>
         </w:rPr>
         <w:lastRenderedPageBreak/>
-        <w:t xml:space="preserve">Por lo tanto, por medio de la presente invitación se le invita a que regularice el estado de su crédito vigente dentro del plazo de 15 días hábiles contados a partir del día hábil siguiente en que reciba la presente invitación. Lo anterior con el fin dar cumplimiento con las obligaciones pactadas en el contrato de crédito o en su caso, poder ofrecerle alguna alternativa dentro de los parámetros establecidos en el programa de crédito y financiamiento denominado Microyuc Emprendedores. </w:t>
+        <w:t xml:space="preserve">Por lo tanto, por medio de la presente invitación se le invita a que regularice el estado de su crédito vigente dentro del plazo de 15 días hábiles contados a partir del día hábil siguiente en que reciba la presente invitación. Lo anterior con el fin dar cumplimiento con las obligaciones pactadas en el contrato de crédito o en su caso, poder ofrecerle alguna alternativa dentro de los parámetros establecidos en el programa de crédito y financiamiento denominado </w:t>
+      </w:r>
+      <w:proofErr w:type="spellStart"/>
+      <w:r>
+        <w:rPr>
+          <w:rFonts w:ascii="Barlow" w:eastAsia="Barlow" w:hAnsi="Barlow" w:cs="Barlow"/>
+          <w:sz w:val="22"/>
+          <w:szCs w:val="22"/>
+        </w:rPr>
+        <w:t>Microyuc</w:t>
+      </w:r>
+      <w:proofErr w:type="spellEnd"/>
+      <w:r>
+        <w:rPr>
+          <w:rFonts w:ascii="Barlow" w:eastAsia="Barlow" w:hAnsi="Barlow" w:cs="Barlow"/>
+          <w:sz w:val="22"/>
+          <w:szCs w:val="22"/>
+        </w:rPr>
+        <w:t xml:space="preserve"> Emprendedores. </w:t>
       </w:r>
     </w:p>
     <w:p>
@@ -1252,13 +1702,23 @@
           <w:szCs w:val="18"/>
         </w:rPr>
       </w:pPr>
+      <w:proofErr w:type="spellStart"/>
       <w:r>
         <w:rPr>
           <w:rFonts w:ascii="Barlow" w:eastAsia="Barlow" w:hAnsi="Barlow" w:cs="Barlow"/>
           <w:sz w:val="18"/>
           <w:szCs w:val="18"/>
         </w:rPr>
-        <w:t>C.c.p. Archivo</w:t>
+        <w:t>C.c.p</w:t>
+      </w:r>
+      <w:proofErr w:type="spellEnd"/>
+      <w:r>
+        <w:rPr>
+          <w:rFonts w:ascii="Barlow" w:eastAsia="Barlow" w:hAnsi="Barlow" w:cs="Barlow"/>
+          <w:sz w:val="18"/>
+          <w:szCs w:val="18"/>
+        </w:rPr>
+        <w:t>. Archivo</w:t>
       </w:r>
     </w:p>
     <w:sectPr>
@@ -1399,7 +1859,7 @@
             </wp:anchor>
           </w:drawing>
         </mc:Choice>
-        <mc:Fallback xmlns:sl="http://schemas.openxmlformats.org/schemaLibrary/2006/main" xmlns:a="http://schemas.openxmlformats.org/drawingml/2006/main" xmlns:pic="http://schemas.openxmlformats.org/drawingml/2006/picture" xmlns:c="http://schemas.openxmlformats.org/drawingml/2006/chart" xmlns:lc="http://schemas.openxmlformats.org/drawingml/2006/lockedCanvas" xmlns:dgm="http://schemas.openxmlformats.org/drawingml/2006/diagram">
+        <mc:Fallback xmlns:dgm="http://schemas.openxmlformats.org/drawingml/2006/diagram" xmlns:lc="http://schemas.openxmlformats.org/drawingml/2006/lockedCanvas" xmlns:c="http://schemas.openxmlformats.org/drawingml/2006/chart" xmlns:pic="http://schemas.openxmlformats.org/drawingml/2006/picture" xmlns:a="http://schemas.openxmlformats.org/drawingml/2006/main" xmlns:sl="http://schemas.openxmlformats.org/schemaLibrary/2006/main">
           <w:drawing>
             <wp:anchor allowOverlap="1" behindDoc="0" distB="0" distT="0" distL="114300" distR="114300" hidden="0" layoutInCell="1" locked="0" relativeHeight="0" simplePos="0">
               <wp:simplePos x="0" y="0"/>
@@ -1553,7 +2013,7 @@
             </wp:anchor>
           </w:drawing>
         </mc:Choice>
-        <mc:Fallback xmlns:sl="http://schemas.openxmlformats.org/schemaLibrary/2006/main" xmlns:a="http://schemas.openxmlformats.org/drawingml/2006/main" xmlns:pic="http://schemas.openxmlformats.org/drawingml/2006/picture" xmlns:c="http://schemas.openxmlformats.org/drawingml/2006/chart" xmlns:lc="http://schemas.openxmlformats.org/drawingml/2006/lockedCanvas" xmlns:dgm="http://schemas.openxmlformats.org/drawingml/2006/diagram">
+        <mc:Fallback xmlns:dgm="http://schemas.openxmlformats.org/drawingml/2006/diagram" xmlns:lc="http://schemas.openxmlformats.org/drawingml/2006/lockedCanvas" xmlns:c="http://schemas.openxmlformats.org/drawingml/2006/chart" xmlns:pic="http://schemas.openxmlformats.org/drawingml/2006/picture" xmlns:a="http://schemas.openxmlformats.org/drawingml/2006/main" xmlns:sl="http://schemas.openxmlformats.org/schemaLibrary/2006/main">
           <w:drawing>
             <wp:anchor allowOverlap="1" behindDoc="0" distB="0" distT="0" distL="114300" distR="114300" hidden="0" layoutInCell="1" locked="0" relativeHeight="0" simplePos="0">
               <wp:simplePos x="0" y="0"/>
@@ -1655,7 +2115,25 @@
                               <w:sz w:val="17"/>
                             </w:rPr>
                             <w:br/>
-                            <w:t xml:space="preserve">Col. Sodzil Norte </w:t>
+                            <w:t xml:space="preserve">Col. </w:t>
+                          </w:r>
+                          <w:proofErr w:type="spellStart"/>
+                          <w:r>
+                            <w:rPr>
+                              <w:rFonts w:ascii="Barlow" w:eastAsia="Barlow" w:hAnsi="Barlow" w:cs="Barlow"/>
+                              <w:color w:val="0060A8"/>
+                              <w:sz w:val="17"/>
+                            </w:rPr>
+                            <w:t>Sodzil</w:t>
+                          </w:r>
+                          <w:proofErr w:type="spellEnd"/>
+                          <w:r>
+                            <w:rPr>
+                              <w:rFonts w:ascii="Barlow" w:eastAsia="Barlow" w:hAnsi="Barlow" w:cs="Barlow"/>
+                              <w:color w:val="0060A8"/>
+                              <w:sz w:val="17"/>
+                            </w:rPr>
+                            <w:t xml:space="preserve"> Norte </w:t>
                           </w:r>
                         </w:p>
                         <w:p>
@@ -1682,7 +2160,7 @@
             </wp:anchor>
           </w:drawing>
         </mc:Choice>
-        <mc:Fallback xmlns:sl="http://schemas.openxmlformats.org/schemaLibrary/2006/main" xmlns:a="http://schemas.openxmlformats.org/drawingml/2006/main" xmlns:pic="http://schemas.openxmlformats.org/drawingml/2006/picture" xmlns:c="http://schemas.openxmlformats.org/drawingml/2006/chart" xmlns:lc="http://schemas.openxmlformats.org/drawingml/2006/lockedCanvas" xmlns:dgm="http://schemas.openxmlformats.org/drawingml/2006/diagram">
+        <mc:Fallback xmlns:dgm="http://schemas.openxmlformats.org/drawingml/2006/diagram" xmlns:lc="http://schemas.openxmlformats.org/drawingml/2006/lockedCanvas" xmlns:c="http://schemas.openxmlformats.org/drawingml/2006/chart" xmlns:pic="http://schemas.openxmlformats.org/drawingml/2006/picture" xmlns:a="http://schemas.openxmlformats.org/drawingml/2006/main" xmlns:sl="http://schemas.openxmlformats.org/schemaLibrary/2006/main">
           <w:drawing>
             <wp:anchor allowOverlap="1" behindDoc="0" distB="0" distT="0" distL="114300" distR="114300" hidden="0" layoutInCell="1" locked="0" relativeHeight="0" simplePos="0">
               <wp:simplePos x="0" y="0"/>

</xml_diff>

<commit_message>
Fix small typo in template
</commit_message>
<xml_diff>
--- a/plantillas/plantilla-carta.docx
+++ b/plantillas/plantilla-carta.docx
@@ -596,6 +596,14 @@
           <w:szCs w:val="22"/>
         </w:rPr>
         <w:t>}</w:t>
+      </w:r>
+      <w:r>
+        <w:rPr>
+          <w:rFonts w:ascii="Barlow" w:eastAsia="Barlow" w:hAnsi="Barlow" w:cs="Barlow"/>
+          <w:sz w:val="22"/>
+          <w:szCs w:val="22"/>
+        </w:rPr>
+        <w:t>.</w:t>
       </w:r>
     </w:p>
     <w:p>
@@ -1859,7 +1867,7 @@
             </wp:anchor>
           </w:drawing>
         </mc:Choice>
-        <mc:Fallback xmlns:dgm="http://schemas.openxmlformats.org/drawingml/2006/diagram" xmlns:lc="http://schemas.openxmlformats.org/drawingml/2006/lockedCanvas" xmlns:c="http://schemas.openxmlformats.org/drawingml/2006/chart" xmlns:pic="http://schemas.openxmlformats.org/drawingml/2006/picture" xmlns:a="http://schemas.openxmlformats.org/drawingml/2006/main" xmlns:sl="http://schemas.openxmlformats.org/schemaLibrary/2006/main">
+        <mc:Fallback xmlns:sl="http://schemas.openxmlformats.org/schemaLibrary/2006/main" xmlns:a="http://schemas.openxmlformats.org/drawingml/2006/main" xmlns:pic="http://schemas.openxmlformats.org/drawingml/2006/picture" xmlns:c="http://schemas.openxmlformats.org/drawingml/2006/chart" xmlns:lc="http://schemas.openxmlformats.org/drawingml/2006/lockedCanvas" xmlns:dgm="http://schemas.openxmlformats.org/drawingml/2006/diagram">
           <w:drawing>
             <wp:anchor allowOverlap="1" behindDoc="0" distB="0" distT="0" distL="114300" distR="114300" hidden="0" layoutInCell="1" locked="0" relativeHeight="0" simplePos="0">
               <wp:simplePos x="0" y="0"/>
@@ -2013,7 +2021,7 @@
             </wp:anchor>
           </w:drawing>
         </mc:Choice>
-        <mc:Fallback xmlns:dgm="http://schemas.openxmlformats.org/drawingml/2006/diagram" xmlns:lc="http://schemas.openxmlformats.org/drawingml/2006/lockedCanvas" xmlns:c="http://schemas.openxmlformats.org/drawingml/2006/chart" xmlns:pic="http://schemas.openxmlformats.org/drawingml/2006/picture" xmlns:a="http://schemas.openxmlformats.org/drawingml/2006/main" xmlns:sl="http://schemas.openxmlformats.org/schemaLibrary/2006/main">
+        <mc:Fallback xmlns:sl="http://schemas.openxmlformats.org/schemaLibrary/2006/main" xmlns:a="http://schemas.openxmlformats.org/drawingml/2006/main" xmlns:pic="http://schemas.openxmlformats.org/drawingml/2006/picture" xmlns:c="http://schemas.openxmlformats.org/drawingml/2006/chart" xmlns:lc="http://schemas.openxmlformats.org/drawingml/2006/lockedCanvas" xmlns:dgm="http://schemas.openxmlformats.org/drawingml/2006/diagram">
           <w:drawing>
             <wp:anchor allowOverlap="1" behindDoc="0" distB="0" distT="0" distL="114300" distR="114300" hidden="0" layoutInCell="1" locked="0" relativeHeight="0" simplePos="0">
               <wp:simplePos x="0" y="0"/>
@@ -2160,7 +2168,7 @@
             </wp:anchor>
           </w:drawing>
         </mc:Choice>
-        <mc:Fallback xmlns:dgm="http://schemas.openxmlformats.org/drawingml/2006/diagram" xmlns:lc="http://schemas.openxmlformats.org/drawingml/2006/lockedCanvas" xmlns:c="http://schemas.openxmlformats.org/drawingml/2006/chart" xmlns:pic="http://schemas.openxmlformats.org/drawingml/2006/picture" xmlns:a="http://schemas.openxmlformats.org/drawingml/2006/main" xmlns:sl="http://schemas.openxmlformats.org/schemaLibrary/2006/main">
+        <mc:Fallback xmlns:sl="http://schemas.openxmlformats.org/schemaLibrary/2006/main" xmlns:a="http://schemas.openxmlformats.org/drawingml/2006/main" xmlns:pic="http://schemas.openxmlformats.org/drawingml/2006/picture" xmlns:c="http://schemas.openxmlformats.org/drawingml/2006/chart" xmlns:lc="http://schemas.openxmlformats.org/drawingml/2006/lockedCanvas" xmlns:dgm="http://schemas.openxmlformats.org/drawingml/2006/diagram">
           <w:drawing>
             <wp:anchor allowOverlap="1" behindDoc="0" distB="0" distT="0" distL="114300" distR="114300" hidden="0" layoutInCell="1" locked="0" relativeHeight="0" simplePos="0">
               <wp:simplePos x="0" y="0"/>

</xml_diff>

<commit_message>
Improve template for the letters
</commit_message>
<xml_diff>
--- a/plantillas/plantilla-carta.docx
+++ b/plantillas/plantilla-carta.docx
@@ -20,7 +20,6 @@
           <w:sz w:val="22"/>
           <w:szCs w:val="22"/>
           <w:highlight w:val="yellow"/>
-          <w:u w:val="single"/>
         </w:rPr>
       </w:pPr>
       <w:bookmarkStart w:id="0" w:name="_gjdgxs" w:colFirst="0" w:colLast="0"/>
@@ -31,15 +30,7 @@
           <w:sz w:val="22"/>
           <w:szCs w:val="22"/>
         </w:rPr>
-        <w:t xml:space="preserve">Número de expediente: </w:t>
-      </w:r>
-      <w:r>
-        <w:rPr>
-          <w:rFonts w:ascii="Barlow" w:eastAsia="Barlow" w:hAnsi="Barlow" w:cs="Barlow"/>
-          <w:sz w:val="22"/>
-          <w:szCs w:val="22"/>
-        </w:rPr>
-        <w:t>IYE</w:t>
+        <w:t>Número de expediente: IYE</w:t>
       </w:r>
       <w:r>
         <w:rPr>
@@ -208,7 +199,15 @@
           <w:sz w:val="22"/>
           <w:szCs w:val="22"/>
         </w:rPr>
-        <w:t xml:space="preserve"> ${cruzamientos}</w:t>
+        <w:t xml:space="preserve"> </w:t>
+      </w:r>
+      <w:r>
+        <w:rPr>
+          <w:rFonts w:ascii="Barlow" w:eastAsia="Barlow" w:hAnsi="Barlow" w:cs="Barlow"/>
+          <w:sz w:val="22"/>
+          <w:szCs w:val="22"/>
+        </w:rPr>
+        <w:t>${cruzamientos}</w:t>
       </w:r>
     </w:p>
     <w:p>
@@ -234,7 +233,15 @@
           <w:sz w:val="22"/>
           <w:szCs w:val="22"/>
         </w:rPr>
-        <w:t xml:space="preserve"> ${</w:t>
+        <w:t xml:space="preserve"> </w:t>
+      </w:r>
+      <w:r>
+        <w:rPr>
+          <w:rFonts w:ascii="Barlow" w:eastAsia="Barlow" w:hAnsi="Barlow" w:cs="Barlow"/>
+          <w:sz w:val="22"/>
+          <w:szCs w:val="22"/>
+        </w:rPr>
+        <w:t>${</w:t>
       </w:r>
       <w:proofErr w:type="spellStart"/>
       <w:r>
@@ -243,15 +250,7 @@
           <w:sz w:val="22"/>
           <w:szCs w:val="22"/>
         </w:rPr>
-        <w:t>numero</w:t>
-      </w:r>
-      <w:r>
-        <w:rPr>
-          <w:rFonts w:ascii="Barlow" w:eastAsia="Barlow" w:hAnsi="Barlow" w:cs="Barlow"/>
-          <w:sz w:val="22"/>
-          <w:szCs w:val="22"/>
-        </w:rPr>
-        <w:t>_direccion</w:t>
+        <w:t>numero_direccion</w:t>
       </w:r>
       <w:proofErr w:type="spellEnd"/>
       <w:r>
@@ -286,7 +285,15 @@
           <w:sz w:val="22"/>
           <w:szCs w:val="22"/>
         </w:rPr>
-        <w:t xml:space="preserve"> ${</w:t>
+        <w:t xml:space="preserve"> </w:t>
+      </w:r>
+      <w:r>
+        <w:rPr>
+          <w:rFonts w:ascii="Barlow" w:eastAsia="Barlow" w:hAnsi="Barlow" w:cs="Barlow"/>
+          <w:sz w:val="22"/>
+          <w:szCs w:val="22"/>
+        </w:rPr>
+        <w:t>${</w:t>
       </w:r>
       <w:proofErr w:type="spellStart"/>
       <w:r>
@@ -374,7 +381,7 @@
           <w:sz w:val="22"/>
           <w:szCs w:val="22"/>
         </w:rPr>
-        <w:t>Estado: Yucatán</w:t>
+        <w:t xml:space="preserve">Estado: Yucatán </w:t>
       </w:r>
     </w:p>
     <w:p>
@@ -403,7 +410,15 @@
           <w:sz w:val="22"/>
           <w:szCs w:val="22"/>
         </w:rPr>
-        <w:t xml:space="preserve">Por medio de la presente carta invitación, y con fundamento en los artículos 13, fracción II, IV; 14, cuarto párrafo; 20, fracción X, del Decreto 130/2019 por el que se emiten las reglas de operación del programa de crédito y financiamiento denominado </w:t>
+        <w:t>Por medio de la presente carta invitación, y con fundamento en los artículos 13, fracción II, IV; 14, cuarto párrafo; 20, fracción X, del Decreto 130/2019 por el que se emiten las reglas de operación del programa de crédit</w:t>
+      </w:r>
+      <w:r>
+        <w:rPr>
+          <w:rFonts w:ascii="Barlow" w:eastAsia="Barlow" w:hAnsi="Barlow" w:cs="Barlow"/>
+          <w:sz w:val="22"/>
+          <w:szCs w:val="22"/>
+        </w:rPr>
+        <w:t xml:space="preserve">o y financiamiento denominado </w:t>
       </w:r>
       <w:proofErr w:type="spellStart"/>
       <w:r>
@@ -489,24 +504,31 @@
           <w:sz w:val="22"/>
           <w:szCs w:val="22"/>
         </w:rPr>
-        <w:t xml:space="preserve">; me </w:t>
-      </w:r>
-      <w:r>
-        <w:rPr>
-          <w:rFonts w:ascii="Barlow" w:eastAsia="Barlow" w:hAnsi="Barlow" w:cs="Barlow"/>
-          <w:sz w:val="22"/>
-          <w:szCs w:val="22"/>
-          <w:u w:val="single"/>
-        </w:rPr>
-        <w:t>permito</w:t>
-      </w:r>
-      <w:r>
-        <w:rPr>
-          <w:rFonts w:ascii="Barlow" w:eastAsia="Barlow" w:hAnsi="Barlow" w:cs="Barlow"/>
-          <w:sz w:val="22"/>
-          <w:szCs w:val="22"/>
-        </w:rPr>
-        <w:t xml:space="preserve"> manifestarle que derivado de una revisión al expediente administrativo de crédito a su nombre que al rubro se cita, se detectaron ciertas omisiones de pago. Por ello hacemos de su conocimiento dichas omisiones mediante la presente carta invitación, a efecto de que pueda cumplir con las obligaciones adquiridas mediante el contrato de crédito simple suscrito, evitando de esta forma cualquier sanción derivada de su incumplimiento, entre las que se encuentra la terminación anticipada del contrato, de acuerdo con lo establecido en el artículo 14 de las reglas de operación del programa. </w:t>
+        <w:t>; me permito m</w:t>
+      </w:r>
+      <w:r>
+        <w:rPr>
+          <w:rFonts w:ascii="Barlow" w:eastAsia="Barlow" w:hAnsi="Barlow" w:cs="Barlow"/>
+          <w:sz w:val="22"/>
+          <w:szCs w:val="22"/>
+        </w:rPr>
+        <w:t>anifestarle que derivado de una revisión al expediente administrativo de crédito a su nombre que al rubro se cita, se detectaron ciertas omisiones de pago. Por ello hacemos de su conocimiento dichas omisiones mediante la presente carta invitación, a efecto</w:t>
+      </w:r>
+      <w:r>
+        <w:rPr>
+          <w:rFonts w:ascii="Barlow" w:eastAsia="Barlow" w:hAnsi="Barlow" w:cs="Barlow"/>
+          <w:sz w:val="22"/>
+          <w:szCs w:val="22"/>
+        </w:rPr>
+        <w:t xml:space="preserve"> de que pueda cumplir con las obligaciones adquiridas mediante el contrato de crédito simple suscrito, evitando de esta forma cualquier sanción derivada de su incumplimiento, entre las que se encuentra la terminación anticipada del contrato, de acuerdo con</w:t>
+      </w:r>
+      <w:r>
+        <w:rPr>
+          <w:rFonts w:ascii="Barlow" w:eastAsia="Barlow" w:hAnsi="Barlow" w:cs="Barlow"/>
+          <w:sz w:val="22"/>
+          <w:szCs w:val="22"/>
+        </w:rPr>
+        <w:t xml:space="preserve"> lo establecido en el artículo 14 de las reglas de operación del programa. </w:t>
       </w:r>
     </w:p>
     <w:p>
@@ -570,23 +592,7 @@
           <w:sz w:val="22"/>
           <w:szCs w:val="22"/>
         </w:rPr>
-        <w:t>documentaci</w:t>
-      </w:r>
-      <w:r>
-        <w:rPr>
-          <w:rFonts w:ascii="Barlow" w:eastAsia="Barlow" w:hAnsi="Barlow" w:cs="Barlow"/>
-          <w:sz w:val="22"/>
-          <w:szCs w:val="22"/>
-        </w:rPr>
-        <w:t>o</w:t>
-      </w:r>
-      <w:r>
-        <w:rPr>
-          <w:rFonts w:ascii="Barlow" w:eastAsia="Barlow" w:hAnsi="Barlow" w:cs="Barlow"/>
-          <w:sz w:val="22"/>
-          <w:szCs w:val="22"/>
-        </w:rPr>
-        <w:t>n</w:t>
+        <w:t>documentacion</w:t>
       </w:r>
       <w:proofErr w:type="spellEnd"/>
       <w:r>
@@ -596,14 +602,6 @@
           <w:szCs w:val="22"/>
         </w:rPr>
         <w:t>}</w:t>
-      </w:r>
-      <w:r>
-        <w:rPr>
-          <w:rFonts w:ascii="Barlow" w:eastAsia="Barlow" w:hAnsi="Barlow" w:cs="Barlow"/>
-          <w:sz w:val="22"/>
-          <w:szCs w:val="22"/>
-        </w:rPr>
-        <w:t>.</w:t>
       </w:r>
     </w:p>
     <w:p>
@@ -680,9 +678,6 @@
     </w:p>
     <w:p>
       <w:pPr>
-        <w:tabs>
-          <w:tab w:val="left" w:pos="3048"/>
-        </w:tabs>
         <w:jc w:val="both"/>
         <w:rPr>
           <w:rFonts w:ascii="Barlow" w:eastAsia="Barlow" w:hAnsi="Barlow" w:cs="Barlow"/>
@@ -1091,7 +1086,15 @@
                 <w:sz w:val="22"/>
                 <w:szCs w:val="22"/>
               </w:rPr>
-              <w:t>IYE${</w:t>
+              <w:t>IYE</w:t>
+            </w:r>
+            <w:r>
+              <w:rPr>
+                <w:rFonts w:ascii="Barlow" w:eastAsia="Barlow" w:hAnsi="Barlow" w:cs="Barlow"/>
+                <w:sz w:val="22"/>
+                <w:szCs w:val="22"/>
+              </w:rPr>
+              <w:t>${</w:t>
             </w:r>
             <w:proofErr w:type="spellStart"/>
             <w:r>
@@ -1185,7 +1188,15 @@
                 <w:sz w:val="22"/>
                 <w:szCs w:val="22"/>
               </w:rPr>
-              <w:t>fecha_otorgamiento</w:t>
+              <w:t>fecha_otorgamie</w:t>
+            </w:r>
+            <w:r>
+              <w:rPr>
+                <w:rFonts w:ascii="Barlow" w:eastAsia="Barlow" w:hAnsi="Barlow" w:cs="Barlow"/>
+                <w:sz w:val="22"/>
+                <w:szCs w:val="22"/>
+              </w:rPr>
+              <w:t>nto</w:t>
             </w:r>
             <w:proofErr w:type="spellEnd"/>
             <w:r>
@@ -1205,7 +1216,6 @@
           <w:p>
             <w:pPr>
               <w:ind w:right="-301"/>
-              <w:jc w:val="center"/>
               <w:rPr>
                 <w:rFonts w:ascii="Barlow" w:eastAsia="Barlow" w:hAnsi="Barlow" w:cs="Barlow"/>
                 <w:sz w:val="22"/>
@@ -1280,16 +1290,7 @@
                 <w:szCs w:val="22"/>
                 <w:highlight w:val="yellow"/>
               </w:rPr>
-              <w:t>mensualidades_vencida</w:t>
-            </w:r>
-            <w:r>
-              <w:rPr>
-                <w:rFonts w:ascii="Barlow" w:eastAsia="Barlow" w:hAnsi="Barlow" w:cs="Barlow"/>
-                <w:sz w:val="22"/>
-                <w:szCs w:val="22"/>
-                <w:highlight w:val="yellow"/>
-              </w:rPr>
-              <w:t>s</w:t>
+              <w:t>mensualidades_vencidas</w:t>
             </w:r>
             <w:proofErr w:type="spellEnd"/>
             <w:r>
@@ -1323,15 +1324,7 @@
                 <w:sz w:val="22"/>
                 <w:szCs w:val="22"/>
               </w:rPr>
-              <w:t>$</w:t>
-            </w:r>
-            <w:r>
-              <w:rPr>
-                <w:rFonts w:ascii="Barlow" w:eastAsia="Barlow" w:hAnsi="Barlow" w:cs="Barlow"/>
-                <w:sz w:val="22"/>
-                <w:szCs w:val="22"/>
-              </w:rPr>
-              <w:t>${</w:t>
+              <w:t>$${</w:t>
             </w:r>
             <w:proofErr w:type="spellStart"/>
             <w:r>
@@ -1340,7 +1333,15 @@
                 <w:sz w:val="22"/>
                 <w:szCs w:val="22"/>
               </w:rPr>
-              <w:t>adeudo_total</w:t>
+              <w:t>adeu</w:t>
+            </w:r>
+            <w:r>
+              <w:rPr>
+                <w:rFonts w:ascii="Barlow" w:eastAsia="Barlow" w:hAnsi="Barlow" w:cs="Barlow"/>
+                <w:sz w:val="22"/>
+                <w:szCs w:val="22"/>
+              </w:rPr>
+              <w:t>do_total</w:t>
             </w:r>
             <w:proofErr w:type="spellEnd"/>
             <w:r>
@@ -1380,7 +1381,15 @@
           <w:sz w:val="22"/>
           <w:szCs w:val="22"/>
         </w:rPr>
-        <w:t xml:space="preserve">Estamos conscientes de que en ocasiones se presentan situaciones imprevistas, por lo que le reiteramos nuestra apertura y disposición para conocer los motivos que han ocasionado dichas omisiones, de manera que podamos ofrecerle alternativas con el único fin de beneficiarle. Para ello nos ponemos a sus órdenes a través de </w:t>
+        <w:t>Estamos conscientes de que en ocasiones se presentan situaciones imprevistas, por lo que le reiteramos nuestra apertura y disposición para conocer los motivos que han</w:t>
+      </w:r>
+      <w:r>
+        <w:rPr>
+          <w:rFonts w:ascii="Barlow" w:eastAsia="Barlow" w:hAnsi="Barlow" w:cs="Barlow"/>
+          <w:sz w:val="22"/>
+          <w:szCs w:val="22"/>
+        </w:rPr>
+        <w:t xml:space="preserve"> ocasionado dichas omisiones, de manera que podamos ofrecerle alternativas con el único fin de beneficiarle. Para ello nos ponemos a sus órdenes a través de </w:t>
       </w:r>
       <w:proofErr w:type="spellStart"/>
       <w:r>
@@ -1454,7 +1463,15 @@
           <w:sz w:val="22"/>
           <w:szCs w:val="22"/>
         </w:rPr>
-        <w:t xml:space="preserve"> o del teléfono 9999 41 21 70 ext. 29123 en un horario de 09:00 a 16:00 horas o mediante cita previa  para que pueda acudir a las oficinas del Instituto Yucateco de Emprendedores ubicadas en Av. Principal, Industrias No Contaminantes, Tablaje Catastral No. 13613, </w:t>
+        <w:t xml:space="preserve"> o del teléfono 9999 41 21 70 ext. 29123 en un horario de 09:00 a 16:00 horas o mediante cita previa  para que pueda acudir a las oficinas del Instituto Yucateco de Emprendedo</w:t>
+      </w:r>
+      <w:r>
+        <w:rPr>
+          <w:rFonts w:ascii="Barlow" w:eastAsia="Barlow" w:hAnsi="Barlow" w:cs="Barlow"/>
+          <w:sz w:val="22"/>
+          <w:szCs w:val="22"/>
+        </w:rPr>
+        <w:t xml:space="preserve">res ubicadas en Av. Principal, Industrias No Contaminantes, Tablaje Catastral No. 13613, </w:t>
       </w:r>
       <w:proofErr w:type="spellStart"/>
       <w:r>
@@ -1501,7 +1518,15 @@
           <w:szCs w:val="22"/>
         </w:rPr>
         <w:lastRenderedPageBreak/>
-        <w:t xml:space="preserve">Por lo tanto, por medio de la presente invitación se le invita a que regularice el estado de su crédito vigente dentro del plazo de 15 días hábiles contados a partir del día hábil siguiente en que reciba la presente invitación. Lo anterior con el fin dar cumplimiento con las obligaciones pactadas en el contrato de crédito o en su caso, poder ofrecerle alguna alternativa dentro de los parámetros establecidos en el programa de crédito y financiamiento denominado </w:t>
+        <w:t>Por lo tanto, por medio de la presente invitación se le invita a que regularice el estado de su crédito vigente dentro del plazo de 15 días hábiles contados a partir del día hábil siguiente en que reciba la presente invitación. Lo anterior con el fin dar c</w:t>
+      </w:r>
+      <w:r>
+        <w:rPr>
+          <w:rFonts w:ascii="Barlow" w:eastAsia="Barlow" w:hAnsi="Barlow" w:cs="Barlow"/>
+          <w:sz w:val="22"/>
+          <w:szCs w:val="22"/>
+        </w:rPr>
+        <w:t xml:space="preserve">umplimiento con las obligaciones pactadas en el contrato de crédito o en su caso, poder ofrecerle alguna alternativa dentro de los parámetros establecidos en el programa de crédito y financiamiento denominado </w:t>
       </w:r>
       <w:proofErr w:type="spellStart"/>
       <w:r>
@@ -1547,7 +1572,15 @@
           <w:sz w:val="22"/>
           <w:szCs w:val="22"/>
         </w:rPr>
-        <w:t xml:space="preserve">Sin otro particular por el momento, agradecemos sus atenciones. </w:t>
+        <w:t>Sin otro particular p</w:t>
+      </w:r>
+      <w:r>
+        <w:rPr>
+          <w:rFonts w:ascii="Barlow" w:eastAsia="Barlow" w:hAnsi="Barlow" w:cs="Barlow"/>
+          <w:sz w:val="22"/>
+          <w:szCs w:val="22"/>
+        </w:rPr>
+        <w:t xml:space="preserve">or el momento, agradecemos sus atenciones. </w:t>
       </w:r>
     </w:p>
     <w:p>
@@ -1785,7 +1818,21 @@
       <w:rPr>
         <w:color w:val="000000"/>
       </w:rPr>
-      <w:t>[Escriba texto][Escriba texto][Escriba texto]</w:t>
+      <w:t>[Escriba texto</w:t>
+    </w:r>
+    <w:proofErr w:type="gramStart"/>
+    <w:r>
+      <w:rPr>
+        <w:color w:val="000000"/>
+      </w:rPr>
+      <w:t>][</w:t>
+    </w:r>
+    <w:proofErr w:type="gramEnd"/>
+    <w:r>
+      <w:rPr>
+        <w:color w:val="000000"/>
+      </w:rPr>
+      <w:t>Escriba texto][Escriba texto]</w:t>
     </w:r>
   </w:p>
 </w:ftr>
@@ -1817,7 +1864,7 @@
       <mc:AlternateContent>
         <mc:Choice Requires="wpg">
           <w:drawing>
-            <wp:anchor distT="0" distB="0" distL="114300" distR="114300" simplePos="0" relativeHeight="251659264" behindDoc="0" locked="0" layoutInCell="1" hidden="0" allowOverlap="1" wp14:anchorId="6819E33F" wp14:editId="442FD163">
+            <wp:anchor distT="0" distB="0" distL="114300" distR="114300" simplePos="0" relativeHeight="251659264" behindDoc="0" locked="0" layoutInCell="1" hidden="0" allowOverlap="1" wp14:anchorId="7D6AE875" wp14:editId="0964DCC6">
               <wp:simplePos x="0" y="0"/>
               <wp:positionH relativeFrom="column">
                 <wp:posOffset>-1079499</wp:posOffset>
@@ -1867,7 +1914,7 @@
             </wp:anchor>
           </w:drawing>
         </mc:Choice>
-        <mc:Fallback xmlns:sl="http://schemas.openxmlformats.org/schemaLibrary/2006/main" xmlns:a="http://schemas.openxmlformats.org/drawingml/2006/main" xmlns:pic="http://schemas.openxmlformats.org/drawingml/2006/picture" xmlns:c="http://schemas.openxmlformats.org/drawingml/2006/chart" xmlns:lc="http://schemas.openxmlformats.org/drawingml/2006/lockedCanvas" xmlns:dgm="http://schemas.openxmlformats.org/drawingml/2006/diagram">
+        <mc:Fallback xmlns:dgm="http://schemas.openxmlformats.org/drawingml/2006/diagram" xmlns:lc="http://schemas.openxmlformats.org/drawingml/2006/lockedCanvas" xmlns:c="http://schemas.openxmlformats.org/drawingml/2006/chart" xmlns:pic="http://schemas.openxmlformats.org/drawingml/2006/picture" xmlns:a="http://schemas.openxmlformats.org/drawingml/2006/main" xmlns:sl="http://schemas.openxmlformats.org/schemaLibrary/2006/main">
           <w:drawing>
             <wp:anchor allowOverlap="1" behindDoc="0" distB="0" distT="0" distL="114300" distR="114300" hidden="0" layoutInCell="1" locked="0" relativeHeight="0" simplePos="0">
               <wp:simplePos x="0" y="0"/>
@@ -1918,7 +1965,7 @@
       <mc:AlternateContent>
         <mc:Choice Requires="wpg">
           <w:drawing>
-            <wp:anchor distT="0" distB="0" distL="114300" distR="114300" simplePos="0" relativeHeight="251660288" behindDoc="0" locked="0" layoutInCell="1" hidden="0" allowOverlap="1" wp14:anchorId="79809336" wp14:editId="549C6D10">
+            <wp:anchor distT="0" distB="0" distL="114300" distR="114300" simplePos="0" relativeHeight="251660288" behindDoc="0" locked="0" layoutInCell="1" hidden="0" allowOverlap="1" wp14:anchorId="7D764C9A" wp14:editId="3E65A462">
               <wp:simplePos x="0" y="0"/>
               <wp:positionH relativeFrom="column">
                 <wp:posOffset>1727200</wp:posOffset>
@@ -1997,7 +2044,27 @@
                               <w:color w:val="0060A8"/>
                               <w:sz w:val="17"/>
                             </w:rPr>
-                            <w:t>FB   TW   IG  @iyemyucatan</w:t>
+                            <w:t xml:space="preserve">FB   TW   </w:t>
+                          </w:r>
+                          <w:proofErr w:type="gramStart"/>
+                          <w:r>
+                            <w:rPr>
+                              <w:rFonts w:ascii="Barlow" w:eastAsia="Barlow" w:hAnsi="Barlow" w:cs="Barlow"/>
+                              <w:b/>
+                              <w:color w:val="0060A8"/>
+                              <w:sz w:val="17"/>
+                            </w:rPr>
+                            <w:t>IG  @</w:t>
+                          </w:r>
+                          <w:proofErr w:type="gramEnd"/>
+                          <w:r>
+                            <w:rPr>
+                              <w:rFonts w:ascii="Barlow" w:eastAsia="Barlow" w:hAnsi="Barlow" w:cs="Barlow"/>
+                              <w:b/>
+                              <w:color w:val="0060A8"/>
+                              <w:sz w:val="17"/>
+                            </w:rPr>
+                            <w:t>iyemyucatan</w:t>
                           </w:r>
                         </w:p>
                         <w:p>
@@ -2021,7 +2088,7 @@
             </wp:anchor>
           </w:drawing>
         </mc:Choice>
-        <mc:Fallback xmlns:sl="http://schemas.openxmlformats.org/schemaLibrary/2006/main" xmlns:a="http://schemas.openxmlformats.org/drawingml/2006/main" xmlns:pic="http://schemas.openxmlformats.org/drawingml/2006/picture" xmlns:c="http://schemas.openxmlformats.org/drawingml/2006/chart" xmlns:lc="http://schemas.openxmlformats.org/drawingml/2006/lockedCanvas" xmlns:dgm="http://schemas.openxmlformats.org/drawingml/2006/diagram">
+        <mc:Fallback xmlns:dgm="http://schemas.openxmlformats.org/drawingml/2006/diagram" xmlns:lc="http://schemas.openxmlformats.org/drawingml/2006/lockedCanvas" xmlns:c="http://schemas.openxmlformats.org/drawingml/2006/chart" xmlns:pic="http://schemas.openxmlformats.org/drawingml/2006/picture" xmlns:a="http://schemas.openxmlformats.org/drawingml/2006/main" xmlns:sl="http://schemas.openxmlformats.org/schemaLibrary/2006/main">
           <w:drawing>
             <wp:anchor allowOverlap="1" behindDoc="0" distB="0" distT="0" distL="114300" distR="114300" hidden="0" layoutInCell="1" locked="0" relativeHeight="0" simplePos="0">
               <wp:simplePos x="0" y="0"/>
@@ -2072,7 +2139,7 @@
       <mc:AlternateContent>
         <mc:Choice Requires="wpg">
           <w:drawing>
-            <wp:anchor distT="0" distB="0" distL="114300" distR="114300" simplePos="0" relativeHeight="251661312" behindDoc="0" locked="0" layoutInCell="1" hidden="0" allowOverlap="1" wp14:anchorId="1010CEC4" wp14:editId="6FD8E169">
+            <wp:anchor distT="0" distB="0" distL="114300" distR="114300" simplePos="0" relativeHeight="251661312" behindDoc="0" locked="0" layoutInCell="1" hidden="0" allowOverlap="1" wp14:anchorId="5C6027EE" wp14:editId="6FE8B79D">
               <wp:simplePos x="0" y="0"/>
               <wp:positionH relativeFrom="column">
                 <wp:posOffset>-177799</wp:posOffset>
@@ -2154,7 +2221,25 @@
                               <w:color w:val="0060A8"/>
                               <w:sz w:val="17"/>
                             </w:rPr>
-                            <w:t>C.P. 97110  Mérida, Yucatán México</w:t>
+                            <w:t xml:space="preserve">C.P. </w:t>
+                          </w:r>
+                          <w:proofErr w:type="gramStart"/>
+                          <w:r>
+                            <w:rPr>
+                              <w:rFonts w:ascii="Barlow" w:eastAsia="Barlow" w:hAnsi="Barlow" w:cs="Barlow"/>
+                              <w:color w:val="0060A8"/>
+                              <w:sz w:val="17"/>
+                            </w:rPr>
+                            <w:t>97110  Mérida</w:t>
+                          </w:r>
+                          <w:proofErr w:type="gramEnd"/>
+                          <w:r>
+                            <w:rPr>
+                              <w:rFonts w:ascii="Barlow" w:eastAsia="Barlow" w:hAnsi="Barlow" w:cs="Barlow"/>
+                              <w:color w:val="0060A8"/>
+                              <w:sz w:val="17"/>
+                            </w:rPr>
+                            <w:t>, Yucatán México</w:t>
                           </w:r>
                         </w:p>
                       </w:txbxContent>
@@ -2168,7 +2253,7 @@
             </wp:anchor>
           </w:drawing>
         </mc:Choice>
-        <mc:Fallback xmlns:sl="http://schemas.openxmlformats.org/schemaLibrary/2006/main" xmlns:a="http://schemas.openxmlformats.org/drawingml/2006/main" xmlns:pic="http://schemas.openxmlformats.org/drawingml/2006/picture" xmlns:c="http://schemas.openxmlformats.org/drawingml/2006/chart" xmlns:lc="http://schemas.openxmlformats.org/drawingml/2006/lockedCanvas" xmlns:dgm="http://schemas.openxmlformats.org/drawingml/2006/diagram">
+        <mc:Fallback xmlns:dgm="http://schemas.openxmlformats.org/drawingml/2006/diagram" xmlns:lc="http://schemas.openxmlformats.org/drawingml/2006/lockedCanvas" xmlns:c="http://schemas.openxmlformats.org/drawingml/2006/chart" xmlns:pic="http://schemas.openxmlformats.org/drawingml/2006/picture" xmlns:a="http://schemas.openxmlformats.org/drawingml/2006/main" xmlns:sl="http://schemas.openxmlformats.org/schemaLibrary/2006/main">
           <w:drawing>
             <wp:anchor allowOverlap="1" behindDoc="0" distB="0" distT="0" distL="114300" distR="114300" hidden="0" layoutInCell="1" locked="0" relativeHeight="0" simplePos="0">
               <wp:simplePos x="0" y="0"/>
@@ -2258,7 +2343,21 @@
       <w:rPr>
         <w:color w:val="000000"/>
       </w:rPr>
-      <w:t>[Escriba texto][Escriba texto][Escriba texto]</w:t>
+      <w:t>[Escriba texto</w:t>
+    </w:r>
+    <w:proofErr w:type="gramStart"/>
+    <w:r>
+      <w:rPr>
+        <w:color w:val="000000"/>
+      </w:rPr>
+      <w:t>][</w:t>
+    </w:r>
+    <w:proofErr w:type="gramEnd"/>
+    <w:r>
+      <w:rPr>
+        <w:color w:val="000000"/>
+      </w:rPr>
+      <w:t>Escriba texto][Escriba texto]</w:t>
     </w:r>
   </w:p>
   <w:p>
@@ -2301,6 +2400,54 @@
         <w:color w:val="000000"/>
       </w:rPr>
     </w:pPr>
+    <w:r>
+      <w:rPr>
+        <w:noProof/>
+      </w:rPr>
+      <w:drawing>
+        <wp:anchor distT="0" distB="0" distL="0" distR="0" simplePos="0" relativeHeight="251658240" behindDoc="1" locked="0" layoutInCell="1" hidden="0" allowOverlap="1" wp14:anchorId="549E2FD8" wp14:editId="539E5D37">
+          <wp:simplePos x="0" y="0"/>
+          <wp:positionH relativeFrom="column">
+            <wp:posOffset>-741679</wp:posOffset>
+          </wp:positionH>
+          <wp:positionV relativeFrom="paragraph">
+            <wp:posOffset>66675</wp:posOffset>
+          </wp:positionV>
+          <wp:extent cx="7734300" cy="1130746"/>
+          <wp:effectExtent l="0" t="0" r="0" b="0"/>
+          <wp:wrapNone/>
+          <wp:docPr id="4" name="image1.jpg"/>
+          <wp:cNvGraphicFramePr/>
+          <a:graphic xmlns:a="http://schemas.openxmlformats.org/drawingml/2006/main">
+            <a:graphicData uri="http://schemas.openxmlformats.org/drawingml/2006/picture">
+              <pic:pic xmlns:pic="http://schemas.openxmlformats.org/drawingml/2006/picture">
+                <pic:nvPicPr>
+                  <pic:cNvPr id="0" name="image1.jpg"/>
+                  <pic:cNvPicPr preferRelativeResize="0"/>
+                </pic:nvPicPr>
+                <pic:blipFill>
+                  <a:blip r:embed="rId1"/>
+                  <a:srcRect t="1546" b="87158"/>
+                  <a:stretch>
+                    <a:fillRect/>
+                  </a:stretch>
+                </pic:blipFill>
+                <pic:spPr>
+                  <a:xfrm>
+                    <a:off x="0" y="0"/>
+                    <a:ext cx="7734300" cy="1130746"/>
+                  </a:xfrm>
+                  <a:prstGeom prst="rect">
+                    <a:avLst/>
+                  </a:prstGeom>
+                  <a:ln/>
+                </pic:spPr>
+              </pic:pic>
+            </a:graphicData>
+          </a:graphic>
+        </wp:anchor>
+      </w:drawing>
+    </w:r>
   </w:p>
 </w:hdr>
 </file>
@@ -2896,52 +3043,12 @@
       <w:tblStyleRowBandSize w:val="1"/>
       <w:tblStyleColBandSize w:val="1"/>
       <w:tblCellMar>
+        <w:top w:w="0" w:type="dxa"/>
         <w:left w:w="115" w:type="dxa"/>
+        <w:bottom w:w="0" w:type="dxa"/>
         <w:right w:w="115" w:type="dxa"/>
       </w:tblCellMar>
     </w:tblPr>
-  </w:style>
-  <w:style w:type="paragraph" w:styleId="Encabezado">
-    <w:name w:val="header"/>
-    <w:basedOn w:val="Normal"/>
-    <w:link w:val="EncabezadoCar"/>
-    <w:uiPriority w:val="99"/>
-    <w:unhideWhenUsed/>
-    <w:rsid w:val="009F5069"/>
-    <w:pPr>
-      <w:tabs>
-        <w:tab w:val="center" w:pos="4419"/>
-        <w:tab w:val="right" w:pos="8838"/>
-      </w:tabs>
-    </w:pPr>
-  </w:style>
-  <w:style w:type="character" w:customStyle="1" w:styleId="EncabezadoCar">
-    <w:name w:val="Encabezado Car"/>
-    <w:basedOn w:val="Fuentedeprrafopredeter"/>
-    <w:link w:val="Encabezado"/>
-    <w:uiPriority w:val="99"/>
-    <w:rsid w:val="009F5069"/>
-  </w:style>
-  <w:style w:type="paragraph" w:styleId="Piedepgina">
-    <w:name w:val="footer"/>
-    <w:basedOn w:val="Normal"/>
-    <w:link w:val="PiedepginaCar"/>
-    <w:uiPriority w:val="99"/>
-    <w:unhideWhenUsed/>
-    <w:rsid w:val="009F5069"/>
-    <w:pPr>
-      <w:tabs>
-        <w:tab w:val="center" w:pos="4419"/>
-        <w:tab w:val="right" w:pos="8838"/>
-      </w:tabs>
-    </w:pPr>
-  </w:style>
-  <w:style w:type="character" w:customStyle="1" w:styleId="PiedepginaCar">
-    <w:name w:val="Pie de página Car"/>
-    <w:basedOn w:val="Fuentedeprrafopredeter"/>
-    <w:link w:val="Piedepgina"/>
-    <w:uiPriority w:val="99"/>
-    <w:rsid w:val="009F5069"/>
   </w:style>
 </w:styles>
 </file>

</xml_diff>

<commit_message>
Fix template in template
</commit_message>
<xml_diff>
--- a/plantillas/plantilla-carta.docx
+++ b/plantillas/plantilla-carta.docx
@@ -30,7 +30,7 @@
           <w:sz w:val="22"/>
           <w:szCs w:val="22"/>
         </w:rPr>
-        <w:t>Número de expediente: IYE</w:t>
+        <w:t xml:space="preserve">Número de expediente: </w:t>
       </w:r>
       <w:r>
         <w:rPr>
@@ -199,15 +199,7 @@
           <w:sz w:val="22"/>
           <w:szCs w:val="22"/>
         </w:rPr>
-        <w:t xml:space="preserve"> </w:t>
-      </w:r>
-      <w:r>
-        <w:rPr>
-          <w:rFonts w:ascii="Barlow" w:eastAsia="Barlow" w:hAnsi="Barlow" w:cs="Barlow"/>
-          <w:sz w:val="22"/>
-          <w:szCs w:val="22"/>
-        </w:rPr>
-        <w:t>${cruzamientos}</w:t>
+        <w:t xml:space="preserve"> ${cruzamientos}</w:t>
       </w:r>
     </w:p>
     <w:p>
@@ -233,7 +225,186 @@
           <w:sz w:val="22"/>
           <w:szCs w:val="22"/>
         </w:rPr>
-        <w:t xml:space="preserve"> </w:t>
+        <w:t xml:space="preserve"> ${</w:t>
+      </w:r>
+      <w:proofErr w:type="spellStart"/>
+      <w:r>
+        <w:rPr>
+          <w:rFonts w:ascii="Barlow" w:eastAsia="Barlow" w:hAnsi="Barlow" w:cs="Barlow"/>
+          <w:sz w:val="22"/>
+          <w:szCs w:val="22"/>
+        </w:rPr>
+        <w:t>numero_direccion</w:t>
+      </w:r>
+      <w:proofErr w:type="spellEnd"/>
+      <w:r>
+        <w:rPr>
+          <w:rFonts w:ascii="Barlow" w:eastAsia="Barlow" w:hAnsi="Barlow" w:cs="Barlow"/>
+          <w:sz w:val="22"/>
+          <w:szCs w:val="22"/>
+        </w:rPr>
+        <w:t>}</w:t>
+      </w:r>
+    </w:p>
+    <w:p>
+      <w:pPr>
+        <w:jc w:val="both"/>
+        <w:rPr>
+          <w:rFonts w:ascii="Barlow" w:eastAsia="Barlow" w:hAnsi="Barlow" w:cs="Barlow"/>
+          <w:sz w:val="22"/>
+          <w:szCs w:val="22"/>
+        </w:rPr>
+      </w:pPr>
+      <w:r>
+        <w:rPr>
+          <w:rFonts w:ascii="Barlow" w:eastAsia="Barlow" w:hAnsi="Barlow" w:cs="Barlow"/>
+          <w:sz w:val="22"/>
+          <w:szCs w:val="22"/>
+        </w:rPr>
+        <w:t>Colonia/fraccionamiento:</w:t>
+      </w:r>
+      <w:r>
+        <w:rPr>
+          <w:rFonts w:ascii="Barlow" w:eastAsia="Barlow" w:hAnsi="Barlow" w:cs="Barlow"/>
+          <w:sz w:val="22"/>
+          <w:szCs w:val="22"/>
+        </w:rPr>
+        <w:t xml:space="preserve"> ${</w:t>
+      </w:r>
+      <w:proofErr w:type="spellStart"/>
+      <w:r>
+        <w:rPr>
+          <w:rFonts w:ascii="Barlow" w:eastAsia="Barlow" w:hAnsi="Barlow" w:cs="Barlow"/>
+          <w:sz w:val="22"/>
+          <w:szCs w:val="22"/>
+        </w:rPr>
+        <w:t>colonia_fraccionamiento</w:t>
+      </w:r>
+      <w:proofErr w:type="spellEnd"/>
+      <w:r>
+        <w:rPr>
+          <w:rFonts w:ascii="Barlow" w:eastAsia="Barlow" w:hAnsi="Barlow" w:cs="Barlow"/>
+          <w:sz w:val="22"/>
+          <w:szCs w:val="22"/>
+        </w:rPr>
+        <w:t>}</w:t>
+      </w:r>
+    </w:p>
+    <w:p>
+      <w:pPr>
+        <w:jc w:val="both"/>
+        <w:rPr>
+          <w:rFonts w:ascii="Barlow" w:eastAsia="Barlow" w:hAnsi="Barlow" w:cs="Barlow"/>
+          <w:sz w:val="22"/>
+          <w:szCs w:val="22"/>
+        </w:rPr>
+      </w:pPr>
+      <w:r>
+        <w:rPr>
+          <w:rFonts w:ascii="Barlow" w:eastAsia="Barlow" w:hAnsi="Barlow" w:cs="Barlow"/>
+          <w:sz w:val="22"/>
+          <w:szCs w:val="22"/>
+        </w:rPr>
+        <w:t xml:space="preserve">Localidad: </w:t>
+      </w:r>
+      <w:r>
+        <w:rPr>
+          <w:rFonts w:ascii="Barlow" w:eastAsia="Barlow" w:hAnsi="Barlow" w:cs="Barlow"/>
+          <w:sz w:val="22"/>
+          <w:szCs w:val="22"/>
+        </w:rPr>
+        <w:t>${localidad}</w:t>
+      </w:r>
+    </w:p>
+    <w:p>
+      <w:pPr>
+        <w:jc w:val="both"/>
+        <w:rPr>
+          <w:rFonts w:ascii="Barlow" w:eastAsia="Barlow" w:hAnsi="Barlow" w:cs="Barlow"/>
+          <w:sz w:val="22"/>
+          <w:szCs w:val="22"/>
+        </w:rPr>
+      </w:pPr>
+      <w:r>
+        <w:rPr>
+          <w:rFonts w:ascii="Barlow" w:eastAsia="Barlow" w:hAnsi="Barlow" w:cs="Barlow"/>
+          <w:sz w:val="22"/>
+          <w:szCs w:val="22"/>
+        </w:rPr>
+        <w:t xml:space="preserve">Municipio: </w:t>
+      </w:r>
+      <w:r>
+        <w:rPr>
+          <w:rFonts w:ascii="Barlow" w:eastAsia="Barlow" w:hAnsi="Barlow" w:cs="Barlow"/>
+          <w:sz w:val="22"/>
+          <w:szCs w:val="22"/>
+        </w:rPr>
+        <w:t>${municipio}</w:t>
+      </w:r>
+    </w:p>
+    <w:p>
+      <w:pPr>
+        <w:jc w:val="both"/>
+        <w:rPr>
+          <w:rFonts w:ascii="Barlow" w:eastAsia="Barlow" w:hAnsi="Barlow" w:cs="Barlow"/>
+          <w:sz w:val="22"/>
+          <w:szCs w:val="22"/>
+        </w:rPr>
+      </w:pPr>
+      <w:r>
+        <w:rPr>
+          <w:rFonts w:ascii="Barlow" w:eastAsia="Barlow" w:hAnsi="Barlow" w:cs="Barlow"/>
+          <w:sz w:val="22"/>
+          <w:szCs w:val="22"/>
+        </w:rPr>
+        <w:t xml:space="preserve">Estado: Yucatán </w:t>
+      </w:r>
+    </w:p>
+    <w:p>
+      <w:pPr>
+        <w:jc w:val="both"/>
+        <w:rPr>
+          <w:rFonts w:ascii="Barlow" w:eastAsia="Barlow" w:hAnsi="Barlow" w:cs="Barlow"/>
+          <w:sz w:val="22"/>
+          <w:szCs w:val="22"/>
+        </w:rPr>
+      </w:pPr>
+    </w:p>
+    <w:p>
+      <w:pPr>
+        <w:jc w:val="both"/>
+        <w:rPr>
+          <w:rFonts w:ascii="Barlow" w:eastAsia="Barlow" w:hAnsi="Barlow" w:cs="Barlow"/>
+          <w:sz w:val="22"/>
+          <w:szCs w:val="22"/>
+          <w:highlight w:val="yellow"/>
+        </w:rPr>
+      </w:pPr>
+      <w:r>
+        <w:rPr>
+          <w:rFonts w:ascii="Barlow" w:eastAsia="Barlow" w:hAnsi="Barlow" w:cs="Barlow"/>
+          <w:sz w:val="22"/>
+          <w:szCs w:val="22"/>
+        </w:rPr>
+        <w:t xml:space="preserve">Por medio de la presente carta invitación, y con fundamento en los artículos 13, fracción II, IV; 14, cuarto párrafo; 20, fracción X, del Decreto 130/2019 por el que se emiten las reglas de operación del programa de crédito y financiamiento denominado </w:t>
+      </w:r>
+      <w:proofErr w:type="spellStart"/>
+      <w:r>
+        <w:rPr>
+          <w:rFonts w:ascii="Barlow" w:eastAsia="Barlow" w:hAnsi="Barlow" w:cs="Barlow"/>
+          <w:sz w:val="22"/>
+          <w:szCs w:val="22"/>
+        </w:rPr>
+        <w:t>Microyuc</w:t>
+      </w:r>
+      <w:proofErr w:type="spellEnd"/>
+      <w:r>
+        <w:rPr>
+          <w:rFonts w:ascii="Barlow" w:eastAsia="Barlow" w:hAnsi="Barlow" w:cs="Barlow"/>
+          <w:sz w:val="22"/>
+          <w:szCs w:val="22"/>
+        </w:rPr>
+        <w:t xml:space="preserve"> Emprendedores, así como del contrato de crédito simple identificado con la clave IYE</w:t>
       </w:r>
       <w:r>
         <w:rPr>
@@ -250,7 +421,7 @@
           <w:sz w:val="22"/>
           <w:szCs w:val="22"/>
         </w:rPr>
-        <w:t>numero_direccion</w:t>
+        <w:t>numero_expediente</w:t>
       </w:r>
       <w:proofErr w:type="spellEnd"/>
       <w:r>
@@ -261,31 +432,13 @@
         </w:rPr>
         <w:t>}</w:t>
       </w:r>
-    </w:p>
-    <w:p>
-      <w:pPr>
-        <w:jc w:val="both"/>
-        <w:rPr>
-          <w:rFonts w:ascii="Barlow" w:eastAsia="Barlow" w:hAnsi="Barlow" w:cs="Barlow"/>
-          <w:sz w:val="22"/>
-          <w:szCs w:val="22"/>
-        </w:rPr>
-      </w:pPr>
-      <w:r>
-        <w:rPr>
-          <w:rFonts w:ascii="Barlow" w:eastAsia="Barlow" w:hAnsi="Barlow" w:cs="Barlow"/>
-          <w:sz w:val="22"/>
-          <w:szCs w:val="22"/>
-        </w:rPr>
-        <w:t>Colonia/fraccionamiento:</w:t>
-      </w:r>
-      <w:r>
-        <w:rPr>
-          <w:rFonts w:ascii="Barlow" w:eastAsia="Barlow" w:hAnsi="Barlow" w:cs="Barlow"/>
-          <w:sz w:val="22"/>
-          <w:szCs w:val="22"/>
-        </w:rPr>
-        <w:t xml:space="preserve"> </w:t>
+      <w:r>
+        <w:rPr>
+          <w:rFonts w:ascii="Barlow" w:eastAsia="Barlow" w:hAnsi="Barlow" w:cs="Barlow"/>
+          <w:sz w:val="22"/>
+          <w:szCs w:val="22"/>
+        </w:rPr>
+        <w:t xml:space="preserve"> y sus respectivos anexos firmados entre usted y el Instituto Yucateco de Emprendedores en fecha </w:t>
       </w:r>
       <w:r>
         <w:rPr>
@@ -302,7 +455,7 @@
           <w:sz w:val="22"/>
           <w:szCs w:val="22"/>
         </w:rPr>
-        <w:t>colonia_fraccionamiento</w:t>
+        <w:t>fecha_firma</w:t>
       </w:r>
       <w:proofErr w:type="spellEnd"/>
       <w:r>
@@ -313,222 +466,13 @@
         </w:rPr>
         <w:t>}</w:t>
       </w:r>
-    </w:p>
-    <w:p>
-      <w:pPr>
-        <w:jc w:val="both"/>
-        <w:rPr>
-          <w:rFonts w:ascii="Barlow" w:eastAsia="Barlow" w:hAnsi="Barlow" w:cs="Barlow"/>
-          <w:sz w:val="22"/>
-          <w:szCs w:val="22"/>
-        </w:rPr>
-      </w:pPr>
-      <w:r>
-        <w:rPr>
-          <w:rFonts w:ascii="Barlow" w:eastAsia="Barlow" w:hAnsi="Barlow" w:cs="Barlow"/>
-          <w:sz w:val="22"/>
-          <w:szCs w:val="22"/>
-        </w:rPr>
-        <w:t xml:space="preserve">Localidad: </w:t>
-      </w:r>
-      <w:r>
-        <w:rPr>
-          <w:rFonts w:ascii="Barlow" w:eastAsia="Barlow" w:hAnsi="Barlow" w:cs="Barlow"/>
-          <w:sz w:val="22"/>
-          <w:szCs w:val="22"/>
-        </w:rPr>
-        <w:t>${localidad}</w:t>
-      </w:r>
-    </w:p>
-    <w:p>
-      <w:pPr>
-        <w:jc w:val="both"/>
-        <w:rPr>
-          <w:rFonts w:ascii="Barlow" w:eastAsia="Barlow" w:hAnsi="Barlow" w:cs="Barlow"/>
-          <w:sz w:val="22"/>
-          <w:szCs w:val="22"/>
-        </w:rPr>
-      </w:pPr>
-      <w:r>
-        <w:rPr>
-          <w:rFonts w:ascii="Barlow" w:eastAsia="Barlow" w:hAnsi="Barlow" w:cs="Barlow"/>
-          <w:sz w:val="22"/>
-          <w:szCs w:val="22"/>
-        </w:rPr>
-        <w:t xml:space="preserve">Municipio: </w:t>
-      </w:r>
-      <w:r>
-        <w:rPr>
-          <w:rFonts w:ascii="Barlow" w:eastAsia="Barlow" w:hAnsi="Barlow" w:cs="Barlow"/>
-          <w:sz w:val="22"/>
-          <w:szCs w:val="22"/>
-        </w:rPr>
-        <w:t>${municipio}</w:t>
-      </w:r>
-    </w:p>
-    <w:p>
-      <w:pPr>
-        <w:jc w:val="both"/>
-        <w:rPr>
-          <w:rFonts w:ascii="Barlow" w:eastAsia="Barlow" w:hAnsi="Barlow" w:cs="Barlow"/>
-          <w:sz w:val="22"/>
-          <w:szCs w:val="22"/>
-        </w:rPr>
-      </w:pPr>
-      <w:r>
-        <w:rPr>
-          <w:rFonts w:ascii="Barlow" w:eastAsia="Barlow" w:hAnsi="Barlow" w:cs="Barlow"/>
-          <w:sz w:val="22"/>
-          <w:szCs w:val="22"/>
-        </w:rPr>
-        <w:t xml:space="preserve">Estado: Yucatán </w:t>
-      </w:r>
-    </w:p>
-    <w:p>
-      <w:pPr>
-        <w:jc w:val="both"/>
-        <w:rPr>
-          <w:rFonts w:ascii="Barlow" w:eastAsia="Barlow" w:hAnsi="Barlow" w:cs="Barlow"/>
-          <w:sz w:val="22"/>
-          <w:szCs w:val="22"/>
-        </w:rPr>
-      </w:pPr>
-    </w:p>
-    <w:p>
-      <w:pPr>
-        <w:jc w:val="both"/>
-        <w:rPr>
-          <w:rFonts w:ascii="Barlow" w:eastAsia="Barlow" w:hAnsi="Barlow" w:cs="Barlow"/>
-          <w:sz w:val="22"/>
-          <w:szCs w:val="22"/>
-          <w:highlight w:val="yellow"/>
-        </w:rPr>
-      </w:pPr>
-      <w:r>
-        <w:rPr>
-          <w:rFonts w:ascii="Barlow" w:eastAsia="Barlow" w:hAnsi="Barlow" w:cs="Barlow"/>
-          <w:sz w:val="22"/>
-          <w:szCs w:val="22"/>
-        </w:rPr>
-        <w:t>Por medio de la presente carta invitación, y con fundamento en los artículos 13, fracción II, IV; 14, cuarto párrafo; 20, fracción X, del Decreto 130/2019 por el que se emiten las reglas de operación del programa de crédit</w:t>
-      </w:r>
-      <w:r>
-        <w:rPr>
-          <w:rFonts w:ascii="Barlow" w:eastAsia="Barlow" w:hAnsi="Barlow" w:cs="Barlow"/>
-          <w:sz w:val="22"/>
-          <w:szCs w:val="22"/>
-        </w:rPr>
-        <w:t xml:space="preserve">o y financiamiento denominado </w:t>
-      </w:r>
-      <w:proofErr w:type="spellStart"/>
-      <w:r>
-        <w:rPr>
-          <w:rFonts w:ascii="Barlow" w:eastAsia="Barlow" w:hAnsi="Barlow" w:cs="Barlow"/>
-          <w:sz w:val="22"/>
-          <w:szCs w:val="22"/>
-        </w:rPr>
-        <w:t>Microyuc</w:t>
-      </w:r>
-      <w:proofErr w:type="spellEnd"/>
-      <w:r>
-        <w:rPr>
-          <w:rFonts w:ascii="Barlow" w:eastAsia="Barlow" w:hAnsi="Barlow" w:cs="Barlow"/>
-          <w:sz w:val="22"/>
-          <w:szCs w:val="22"/>
-        </w:rPr>
-        <w:t xml:space="preserve"> Emprendedores, así como del contrato de crédito simple identificado con la clave IYE</w:t>
-      </w:r>
-      <w:r>
-        <w:rPr>
-          <w:rFonts w:ascii="Barlow" w:eastAsia="Barlow" w:hAnsi="Barlow" w:cs="Barlow"/>
-          <w:sz w:val="22"/>
-          <w:szCs w:val="22"/>
-        </w:rPr>
-        <w:t>${</w:t>
-      </w:r>
-      <w:proofErr w:type="spellStart"/>
-      <w:r>
-        <w:rPr>
-          <w:rFonts w:ascii="Barlow" w:eastAsia="Barlow" w:hAnsi="Barlow" w:cs="Barlow"/>
-          <w:sz w:val="22"/>
-          <w:szCs w:val="22"/>
-        </w:rPr>
-        <w:t>numero_expediente</w:t>
-      </w:r>
-      <w:proofErr w:type="spellEnd"/>
-      <w:r>
-        <w:rPr>
-          <w:rFonts w:ascii="Barlow" w:eastAsia="Barlow" w:hAnsi="Barlow" w:cs="Barlow"/>
-          <w:sz w:val="22"/>
-          <w:szCs w:val="22"/>
-        </w:rPr>
-        <w:t>}</w:t>
-      </w:r>
-      <w:r>
-        <w:rPr>
-          <w:rFonts w:ascii="Barlow" w:eastAsia="Barlow" w:hAnsi="Barlow" w:cs="Barlow"/>
-          <w:sz w:val="22"/>
-          <w:szCs w:val="22"/>
-        </w:rPr>
-        <w:t xml:space="preserve"> y sus respectivos anexos firmados entre usted y el Instituto Yucateco de Emprendedores en fecha </w:t>
-      </w:r>
-      <w:r>
-        <w:rPr>
-          <w:rFonts w:ascii="Barlow" w:eastAsia="Barlow" w:hAnsi="Barlow" w:cs="Barlow"/>
-          <w:sz w:val="22"/>
-          <w:szCs w:val="22"/>
-        </w:rPr>
-        <w:t>${</w:t>
-      </w:r>
-      <w:proofErr w:type="spellStart"/>
-      <w:r>
-        <w:rPr>
-          <w:rFonts w:ascii="Barlow" w:eastAsia="Barlow" w:hAnsi="Barlow" w:cs="Barlow"/>
-          <w:sz w:val="22"/>
-          <w:szCs w:val="22"/>
-        </w:rPr>
-        <w:t>fecha_firma</w:t>
-      </w:r>
-      <w:proofErr w:type="spellEnd"/>
-      <w:r>
-        <w:rPr>
-          <w:rFonts w:ascii="Barlow" w:eastAsia="Barlow" w:hAnsi="Barlow" w:cs="Barlow"/>
-          <w:sz w:val="22"/>
-          <w:szCs w:val="22"/>
-        </w:rPr>
-        <w:t>}</w:t>
-      </w:r>
-      <w:r>
-        <w:rPr>
-          <w:rFonts w:ascii="Barlow" w:eastAsia="Barlow" w:hAnsi="Barlow" w:cs="Barlow"/>
-          <w:sz w:val="22"/>
-          <w:szCs w:val="22"/>
-        </w:rPr>
-        <w:t>; me permito m</w:t>
-      </w:r>
-      <w:r>
-        <w:rPr>
-          <w:rFonts w:ascii="Barlow" w:eastAsia="Barlow" w:hAnsi="Barlow" w:cs="Barlow"/>
-          <w:sz w:val="22"/>
-          <w:szCs w:val="22"/>
-        </w:rPr>
-        <w:t>anifestarle que derivado de una revisión al expediente administrativo de crédito a su nombre que al rubro se cita, se detectaron ciertas omisiones de pago. Por ello hacemos de su conocimiento dichas omisiones mediante la presente carta invitación, a efecto</w:t>
-      </w:r>
-      <w:r>
-        <w:rPr>
-          <w:rFonts w:ascii="Barlow" w:eastAsia="Barlow" w:hAnsi="Barlow" w:cs="Barlow"/>
-          <w:sz w:val="22"/>
-          <w:szCs w:val="22"/>
-        </w:rPr>
-        <w:t xml:space="preserve"> de que pueda cumplir con las obligaciones adquiridas mediante el contrato de crédito simple suscrito, evitando de esta forma cualquier sanción derivada de su incumplimiento, entre las que se encuentra la terminación anticipada del contrato, de acuerdo con</w:t>
-      </w:r>
-      <w:r>
-        <w:rPr>
-          <w:rFonts w:ascii="Barlow" w:eastAsia="Barlow" w:hAnsi="Barlow" w:cs="Barlow"/>
-          <w:sz w:val="22"/>
-          <w:szCs w:val="22"/>
-        </w:rPr>
-        <w:t xml:space="preserve"> lo establecido en el artículo 14 de las reglas de operación del programa. </w:t>
+      <w:r>
+        <w:rPr>
+          <w:rFonts w:ascii="Barlow" w:eastAsia="Barlow" w:hAnsi="Barlow" w:cs="Barlow"/>
+          <w:sz w:val="22"/>
+          <w:szCs w:val="22"/>
+        </w:rPr>
+        <w:t xml:space="preserve">; me permito manifestarle que derivado de una revisión al expediente administrativo de crédito a su nombre que al rubro se cita, se detectaron ciertas omisiones de pago. Por ello hacemos de su conocimiento dichas omisiones mediante la presente carta invitación, a efecto de que pueda cumplir con las obligaciones adquiridas mediante el contrato de crédito simple suscrito, evitando de esta forma cualquier sanción derivada de su incumplimiento, entre las que se encuentra la terminación anticipada del contrato, de acuerdo con lo establecido en el artículo 14 de las reglas de operación del programa. </w:t>
       </w:r>
     </w:p>
     <w:p>
@@ -1188,15 +1132,7 @@
                 <w:sz w:val="22"/>
                 <w:szCs w:val="22"/>
               </w:rPr>
-              <w:t>fecha_otorgamie</w:t>
-            </w:r>
-            <w:r>
-              <w:rPr>
-                <w:rFonts w:ascii="Barlow" w:eastAsia="Barlow" w:hAnsi="Barlow" w:cs="Barlow"/>
-                <w:sz w:val="22"/>
-                <w:szCs w:val="22"/>
-              </w:rPr>
-              <w:t>nto</w:t>
+              <w:t>fecha_otorgamiento</w:t>
             </w:r>
             <w:proofErr w:type="spellEnd"/>
             <w:r>
@@ -1333,15 +1269,7 @@
                 <w:sz w:val="22"/>
                 <w:szCs w:val="22"/>
               </w:rPr>
-              <w:t>adeu</w:t>
-            </w:r>
-            <w:r>
-              <w:rPr>
-                <w:rFonts w:ascii="Barlow" w:eastAsia="Barlow" w:hAnsi="Barlow" w:cs="Barlow"/>
-                <w:sz w:val="22"/>
-                <w:szCs w:val="22"/>
-              </w:rPr>
-              <w:t>do_total</w:t>
+              <w:t>adeudo_total</w:t>
             </w:r>
             <w:proofErr w:type="spellEnd"/>
             <w:r>
@@ -1381,15 +1309,7 @@
           <w:sz w:val="22"/>
           <w:szCs w:val="22"/>
         </w:rPr>
-        <w:t>Estamos conscientes de que en ocasiones se presentan situaciones imprevistas, por lo que le reiteramos nuestra apertura y disposición para conocer los motivos que han</w:t>
-      </w:r>
-      <w:r>
-        <w:rPr>
-          <w:rFonts w:ascii="Barlow" w:eastAsia="Barlow" w:hAnsi="Barlow" w:cs="Barlow"/>
-          <w:sz w:val="22"/>
-          <w:szCs w:val="22"/>
-        </w:rPr>
-        <w:t xml:space="preserve"> ocasionado dichas omisiones, de manera que podamos ofrecerle alternativas con el único fin de beneficiarle. Para ello nos ponemos a sus órdenes a través de </w:t>
+        <w:t xml:space="preserve">Estamos conscientes de que en ocasiones se presentan situaciones imprevistas, por lo que le reiteramos nuestra apertura y disposición para conocer los motivos que han ocasionado dichas omisiones, de manera que podamos ofrecerle alternativas con el único fin de beneficiarle. Para ello nos ponemos a sus órdenes a través de </w:t>
       </w:r>
       <w:proofErr w:type="spellStart"/>
       <w:r>
@@ -1463,15 +1383,7 @@
           <w:sz w:val="22"/>
           <w:szCs w:val="22"/>
         </w:rPr>
-        <w:t xml:space="preserve"> o del teléfono 9999 41 21 70 ext. 29123 en un horario de 09:00 a 16:00 horas o mediante cita previa  para que pueda acudir a las oficinas del Instituto Yucateco de Emprendedo</w:t>
-      </w:r>
-      <w:r>
-        <w:rPr>
-          <w:rFonts w:ascii="Barlow" w:eastAsia="Barlow" w:hAnsi="Barlow" w:cs="Barlow"/>
-          <w:sz w:val="22"/>
-          <w:szCs w:val="22"/>
-        </w:rPr>
-        <w:t xml:space="preserve">res ubicadas en Av. Principal, Industrias No Contaminantes, Tablaje Catastral No. 13613, </w:t>
+        <w:t xml:space="preserve"> o del teléfono 9999 41 21 70 ext. 29123 en un horario de 09:00 a 16:00 horas o mediante cita previa  para que pueda acudir a las oficinas del Instituto Yucateco de Emprendedores ubicadas en Av. Principal, Industrias No Contaminantes, Tablaje Catastral No. 13613, </w:t>
       </w:r>
       <w:proofErr w:type="spellStart"/>
       <w:r>
@@ -1518,15 +1430,7 @@
           <w:szCs w:val="22"/>
         </w:rPr>
         <w:lastRenderedPageBreak/>
-        <w:t>Por lo tanto, por medio de la presente invitación se le invita a que regularice el estado de su crédito vigente dentro del plazo de 15 días hábiles contados a partir del día hábil siguiente en que reciba la presente invitación. Lo anterior con el fin dar c</w:t>
-      </w:r>
-      <w:r>
-        <w:rPr>
-          <w:rFonts w:ascii="Barlow" w:eastAsia="Barlow" w:hAnsi="Barlow" w:cs="Barlow"/>
-          <w:sz w:val="22"/>
-          <w:szCs w:val="22"/>
-        </w:rPr>
-        <w:t xml:space="preserve">umplimiento con las obligaciones pactadas en el contrato de crédito o en su caso, poder ofrecerle alguna alternativa dentro de los parámetros establecidos en el programa de crédito y financiamiento denominado </w:t>
+        <w:t xml:space="preserve">Por lo tanto, por medio de la presente invitación se le invita a que regularice el estado de su crédito vigente dentro del plazo de 15 días hábiles contados a partir del día hábil siguiente en que reciba la presente invitación. Lo anterior con el fin dar cumplimiento con las obligaciones pactadas en el contrato de crédito o en su caso, poder ofrecerle alguna alternativa dentro de los parámetros establecidos en el programa de crédito y financiamiento denominado </w:t>
       </w:r>
       <w:proofErr w:type="spellStart"/>
       <w:r>
@@ -1572,15 +1476,7 @@
           <w:sz w:val="22"/>
           <w:szCs w:val="22"/>
         </w:rPr>
-        <w:t>Sin otro particular p</w:t>
-      </w:r>
-      <w:r>
-        <w:rPr>
-          <w:rFonts w:ascii="Barlow" w:eastAsia="Barlow" w:hAnsi="Barlow" w:cs="Barlow"/>
-          <w:sz w:val="22"/>
-          <w:szCs w:val="22"/>
-        </w:rPr>
-        <w:t xml:space="preserve">or el momento, agradecemos sus atenciones. </w:t>
+        <w:t xml:space="preserve">Sin otro particular por el momento, agradecemos sus atenciones. </w:t>
       </w:r>
     </w:p>
     <w:p>
@@ -1818,21 +1714,7 @@
       <w:rPr>
         <w:color w:val="000000"/>
       </w:rPr>
-      <w:t>[Escriba texto</w:t>
-    </w:r>
-    <w:proofErr w:type="gramStart"/>
-    <w:r>
-      <w:rPr>
-        <w:color w:val="000000"/>
-      </w:rPr>
-      <w:t>][</w:t>
-    </w:r>
-    <w:proofErr w:type="gramEnd"/>
-    <w:r>
-      <w:rPr>
-        <w:color w:val="000000"/>
-      </w:rPr>
-      <w:t>Escriba texto][Escriba texto]</w:t>
+      <w:t>[Escriba texto][Escriba texto][Escriba texto]</w:t>
     </w:r>
   </w:p>
 </w:ftr>
@@ -1914,7 +1796,7 @@
             </wp:anchor>
           </w:drawing>
         </mc:Choice>
-        <mc:Fallback xmlns:dgm="http://schemas.openxmlformats.org/drawingml/2006/diagram" xmlns:lc="http://schemas.openxmlformats.org/drawingml/2006/lockedCanvas" xmlns:c="http://schemas.openxmlformats.org/drawingml/2006/chart" xmlns:pic="http://schemas.openxmlformats.org/drawingml/2006/picture" xmlns:a="http://schemas.openxmlformats.org/drawingml/2006/main" xmlns:sl="http://schemas.openxmlformats.org/schemaLibrary/2006/main">
+        <mc:Fallback xmlns:sl="http://schemas.openxmlformats.org/schemaLibrary/2006/main" xmlns:a="http://schemas.openxmlformats.org/drawingml/2006/main" xmlns:pic="http://schemas.openxmlformats.org/drawingml/2006/picture" xmlns:c="http://schemas.openxmlformats.org/drawingml/2006/chart" xmlns:lc="http://schemas.openxmlformats.org/drawingml/2006/lockedCanvas" xmlns:dgm="http://schemas.openxmlformats.org/drawingml/2006/diagram">
           <w:drawing>
             <wp:anchor allowOverlap="1" behindDoc="0" distB="0" distT="0" distL="114300" distR="114300" hidden="0" layoutInCell="1" locked="0" relativeHeight="0" simplePos="0">
               <wp:simplePos x="0" y="0"/>
@@ -2044,27 +1926,7 @@
                               <w:color w:val="0060A8"/>
                               <w:sz w:val="17"/>
                             </w:rPr>
-                            <w:t xml:space="preserve">FB   TW   </w:t>
-                          </w:r>
-                          <w:proofErr w:type="gramStart"/>
-                          <w:r>
-                            <w:rPr>
-                              <w:rFonts w:ascii="Barlow" w:eastAsia="Barlow" w:hAnsi="Barlow" w:cs="Barlow"/>
-                              <w:b/>
-                              <w:color w:val="0060A8"/>
-                              <w:sz w:val="17"/>
-                            </w:rPr>
-                            <w:t>IG  @</w:t>
-                          </w:r>
-                          <w:proofErr w:type="gramEnd"/>
-                          <w:r>
-                            <w:rPr>
-                              <w:rFonts w:ascii="Barlow" w:eastAsia="Barlow" w:hAnsi="Barlow" w:cs="Barlow"/>
-                              <w:b/>
-                              <w:color w:val="0060A8"/>
-                              <w:sz w:val="17"/>
-                            </w:rPr>
-                            <w:t>iyemyucatan</w:t>
+                            <w:t>FB   TW   IG  @iyemyucatan</w:t>
                           </w:r>
                         </w:p>
                         <w:p>
@@ -2088,7 +1950,7 @@
             </wp:anchor>
           </w:drawing>
         </mc:Choice>
-        <mc:Fallback xmlns:dgm="http://schemas.openxmlformats.org/drawingml/2006/diagram" xmlns:lc="http://schemas.openxmlformats.org/drawingml/2006/lockedCanvas" xmlns:c="http://schemas.openxmlformats.org/drawingml/2006/chart" xmlns:pic="http://schemas.openxmlformats.org/drawingml/2006/picture" xmlns:a="http://schemas.openxmlformats.org/drawingml/2006/main" xmlns:sl="http://schemas.openxmlformats.org/schemaLibrary/2006/main">
+        <mc:Fallback xmlns:sl="http://schemas.openxmlformats.org/schemaLibrary/2006/main" xmlns:a="http://schemas.openxmlformats.org/drawingml/2006/main" xmlns:pic="http://schemas.openxmlformats.org/drawingml/2006/picture" xmlns:c="http://schemas.openxmlformats.org/drawingml/2006/chart" xmlns:lc="http://schemas.openxmlformats.org/drawingml/2006/lockedCanvas" xmlns:dgm="http://schemas.openxmlformats.org/drawingml/2006/diagram">
           <w:drawing>
             <wp:anchor allowOverlap="1" behindDoc="0" distB="0" distT="0" distL="114300" distR="114300" hidden="0" layoutInCell="1" locked="0" relativeHeight="0" simplePos="0">
               <wp:simplePos x="0" y="0"/>
@@ -2221,25 +2083,7 @@
                               <w:color w:val="0060A8"/>
                               <w:sz w:val="17"/>
                             </w:rPr>
-                            <w:t xml:space="preserve">C.P. </w:t>
-                          </w:r>
-                          <w:proofErr w:type="gramStart"/>
-                          <w:r>
-                            <w:rPr>
-                              <w:rFonts w:ascii="Barlow" w:eastAsia="Barlow" w:hAnsi="Barlow" w:cs="Barlow"/>
-                              <w:color w:val="0060A8"/>
-                              <w:sz w:val="17"/>
-                            </w:rPr>
-                            <w:t>97110  Mérida</w:t>
-                          </w:r>
-                          <w:proofErr w:type="gramEnd"/>
-                          <w:r>
-                            <w:rPr>
-                              <w:rFonts w:ascii="Barlow" w:eastAsia="Barlow" w:hAnsi="Barlow" w:cs="Barlow"/>
-                              <w:color w:val="0060A8"/>
-                              <w:sz w:val="17"/>
-                            </w:rPr>
-                            <w:t>, Yucatán México</w:t>
+                            <w:t>C.P. 97110  Mérida, Yucatán México</w:t>
                           </w:r>
                         </w:p>
                       </w:txbxContent>
@@ -2253,7 +2097,7 @@
             </wp:anchor>
           </w:drawing>
         </mc:Choice>
-        <mc:Fallback xmlns:dgm="http://schemas.openxmlformats.org/drawingml/2006/diagram" xmlns:lc="http://schemas.openxmlformats.org/drawingml/2006/lockedCanvas" xmlns:c="http://schemas.openxmlformats.org/drawingml/2006/chart" xmlns:pic="http://schemas.openxmlformats.org/drawingml/2006/picture" xmlns:a="http://schemas.openxmlformats.org/drawingml/2006/main" xmlns:sl="http://schemas.openxmlformats.org/schemaLibrary/2006/main">
+        <mc:Fallback xmlns:sl="http://schemas.openxmlformats.org/schemaLibrary/2006/main" xmlns:a="http://schemas.openxmlformats.org/drawingml/2006/main" xmlns:pic="http://schemas.openxmlformats.org/drawingml/2006/picture" xmlns:c="http://schemas.openxmlformats.org/drawingml/2006/chart" xmlns:lc="http://schemas.openxmlformats.org/drawingml/2006/lockedCanvas" xmlns:dgm="http://schemas.openxmlformats.org/drawingml/2006/diagram">
           <w:drawing>
             <wp:anchor allowOverlap="1" behindDoc="0" distB="0" distT="0" distL="114300" distR="114300" hidden="0" layoutInCell="1" locked="0" relativeHeight="0" simplePos="0">
               <wp:simplePos x="0" y="0"/>
@@ -2343,21 +2187,7 @@
       <w:rPr>
         <w:color w:val="000000"/>
       </w:rPr>
-      <w:t>[Escriba texto</w:t>
-    </w:r>
-    <w:proofErr w:type="gramStart"/>
-    <w:r>
-      <w:rPr>
-        <w:color w:val="000000"/>
-      </w:rPr>
-      <w:t>][</w:t>
-    </w:r>
-    <w:proofErr w:type="gramEnd"/>
-    <w:r>
-      <w:rPr>
-        <w:color w:val="000000"/>
-      </w:rPr>
-      <w:t>Escriba texto][Escriba texto]</w:t>
+      <w:t>[Escriba texto][Escriba texto][Escriba texto]</w:t>
     </w:r>
   </w:p>
   <w:p>
@@ -3043,9 +2873,7 @@
       <w:tblStyleRowBandSize w:val="1"/>
       <w:tblStyleColBandSize w:val="1"/>
       <w:tblCellMar>
-        <w:top w:w="0" w:type="dxa"/>
         <w:left w:w="115" w:type="dxa"/>
-        <w:bottom w:w="0" w:type="dxa"/>
         <w:right w:w="115" w:type="dxa"/>
       </w:tblCellMar>
     </w:tblPr>

</xml_diff>

<commit_message>
Fix bug in letter template
</commit_message>
<xml_diff>
--- a/plantillas/plantilla-carta.docx
+++ b/plantillas/plantilla-carta.docx
@@ -1024,14 +1024,6 @@
                 <w:highlight w:val="yellow"/>
               </w:rPr>
             </w:pPr>
-            <w:r>
-              <w:rPr>
-                <w:rFonts w:ascii="Barlow" w:eastAsia="Barlow" w:hAnsi="Barlow" w:cs="Barlow"/>
-                <w:sz w:val="22"/>
-                <w:szCs w:val="22"/>
-              </w:rPr>
-              <w:t>IYE</w:t>
-            </w:r>
             <w:r>
               <w:rPr>
                 <w:rFonts w:ascii="Barlow" w:eastAsia="Barlow" w:hAnsi="Barlow" w:cs="Barlow"/>
@@ -1796,7 +1788,7 @@
             </wp:anchor>
           </w:drawing>
         </mc:Choice>
-        <mc:Fallback xmlns:sl="http://schemas.openxmlformats.org/schemaLibrary/2006/main" xmlns:a="http://schemas.openxmlformats.org/drawingml/2006/main" xmlns:pic="http://schemas.openxmlformats.org/drawingml/2006/picture" xmlns:c="http://schemas.openxmlformats.org/drawingml/2006/chart" xmlns:lc="http://schemas.openxmlformats.org/drawingml/2006/lockedCanvas" xmlns:dgm="http://schemas.openxmlformats.org/drawingml/2006/diagram">
+        <mc:Fallback xmlns:dgm="http://schemas.openxmlformats.org/drawingml/2006/diagram" xmlns:lc="http://schemas.openxmlformats.org/drawingml/2006/lockedCanvas" xmlns:c="http://schemas.openxmlformats.org/drawingml/2006/chart" xmlns:pic="http://schemas.openxmlformats.org/drawingml/2006/picture" xmlns:a="http://schemas.openxmlformats.org/drawingml/2006/main" xmlns:sl="http://schemas.openxmlformats.org/schemaLibrary/2006/main">
           <w:drawing>
             <wp:anchor allowOverlap="1" behindDoc="0" distB="0" distT="0" distL="114300" distR="114300" hidden="0" layoutInCell="1" locked="0" relativeHeight="0" simplePos="0">
               <wp:simplePos x="0" y="0"/>
@@ -1950,7 +1942,7 @@
             </wp:anchor>
           </w:drawing>
         </mc:Choice>
-        <mc:Fallback xmlns:sl="http://schemas.openxmlformats.org/schemaLibrary/2006/main" xmlns:a="http://schemas.openxmlformats.org/drawingml/2006/main" xmlns:pic="http://schemas.openxmlformats.org/drawingml/2006/picture" xmlns:c="http://schemas.openxmlformats.org/drawingml/2006/chart" xmlns:lc="http://schemas.openxmlformats.org/drawingml/2006/lockedCanvas" xmlns:dgm="http://schemas.openxmlformats.org/drawingml/2006/diagram">
+        <mc:Fallback xmlns:dgm="http://schemas.openxmlformats.org/drawingml/2006/diagram" xmlns:lc="http://schemas.openxmlformats.org/drawingml/2006/lockedCanvas" xmlns:c="http://schemas.openxmlformats.org/drawingml/2006/chart" xmlns:pic="http://schemas.openxmlformats.org/drawingml/2006/picture" xmlns:a="http://schemas.openxmlformats.org/drawingml/2006/main" xmlns:sl="http://schemas.openxmlformats.org/schemaLibrary/2006/main">
           <w:drawing>
             <wp:anchor allowOverlap="1" behindDoc="0" distB="0" distT="0" distL="114300" distR="114300" hidden="0" layoutInCell="1" locked="0" relativeHeight="0" simplePos="0">
               <wp:simplePos x="0" y="0"/>
@@ -2097,7 +2089,7 @@
             </wp:anchor>
           </w:drawing>
         </mc:Choice>
-        <mc:Fallback xmlns:sl="http://schemas.openxmlformats.org/schemaLibrary/2006/main" xmlns:a="http://schemas.openxmlformats.org/drawingml/2006/main" xmlns:pic="http://schemas.openxmlformats.org/drawingml/2006/picture" xmlns:c="http://schemas.openxmlformats.org/drawingml/2006/chart" xmlns:lc="http://schemas.openxmlformats.org/drawingml/2006/lockedCanvas" xmlns:dgm="http://schemas.openxmlformats.org/drawingml/2006/diagram">
+        <mc:Fallback xmlns:dgm="http://schemas.openxmlformats.org/drawingml/2006/diagram" xmlns:lc="http://schemas.openxmlformats.org/drawingml/2006/lockedCanvas" xmlns:c="http://schemas.openxmlformats.org/drawingml/2006/chart" xmlns:pic="http://schemas.openxmlformats.org/drawingml/2006/picture" xmlns:a="http://schemas.openxmlformats.org/drawingml/2006/main" xmlns:sl="http://schemas.openxmlformats.org/schemaLibrary/2006/main">
           <w:drawing>
             <wp:anchor allowOverlap="1" behindDoc="0" distB="0" distT="0" distL="114300" distR="114300" hidden="0" layoutInCell="1" locked="0" relativeHeight="0" simplePos="0">
               <wp:simplePos x="0" y="0"/>

</xml_diff>

<commit_message>
Make modifications on letter template
</commit_message>
<xml_diff>
--- a/plantillas/plantilla-carta.docx
+++ b/plantillas/plantilla-carta.docx
@@ -38,25 +38,7 @@
           <w:sz w:val="22"/>
           <w:szCs w:val="22"/>
         </w:rPr>
-        <w:t>${</w:t>
-      </w:r>
-      <w:proofErr w:type="spellStart"/>
-      <w:r>
-        <w:rPr>
-          <w:rFonts w:ascii="Barlow" w:eastAsia="Barlow" w:hAnsi="Barlow" w:cs="Barlow"/>
-          <w:sz w:val="22"/>
-          <w:szCs w:val="22"/>
-        </w:rPr>
-        <w:t>numero_expediente</w:t>
-      </w:r>
-      <w:proofErr w:type="spellEnd"/>
-      <w:r>
-        <w:rPr>
-          <w:rFonts w:ascii="Barlow" w:eastAsia="Barlow" w:hAnsi="Barlow" w:cs="Barlow"/>
-          <w:sz w:val="22"/>
-          <w:szCs w:val="22"/>
-        </w:rPr>
-        <w:t>}</w:t>
+        <w:t>${numero_expediente}</w:t>
       </w:r>
     </w:p>
     <w:p>
@@ -74,25 +56,7 @@
           <w:sz w:val="22"/>
           <w:szCs w:val="22"/>
         </w:rPr>
-        <w:t xml:space="preserve">Asunto: Se le invita a regularizar o aclarar su crédito </w:t>
-      </w:r>
-      <w:proofErr w:type="spellStart"/>
-      <w:r>
-        <w:rPr>
-          <w:rFonts w:ascii="Barlow" w:eastAsia="Barlow" w:hAnsi="Barlow" w:cs="Barlow"/>
-          <w:sz w:val="22"/>
-          <w:szCs w:val="22"/>
-        </w:rPr>
-        <w:t>Microyuc</w:t>
-      </w:r>
-      <w:proofErr w:type="spellEnd"/>
-      <w:r>
-        <w:rPr>
-          <w:rFonts w:ascii="Barlow" w:eastAsia="Barlow" w:hAnsi="Barlow" w:cs="Barlow"/>
-          <w:sz w:val="22"/>
-          <w:szCs w:val="22"/>
-        </w:rPr>
-        <w:t xml:space="preserve"> Emprendedores. </w:t>
+        <w:t xml:space="preserve">Asunto: Se le invita a regularizar o aclarar su crédito Microyuc Emprendedores. </w:t>
       </w:r>
     </w:p>
     <w:p>
@@ -129,25 +93,7 @@
           <w:sz w:val="22"/>
           <w:szCs w:val="22"/>
         </w:rPr>
-        <w:t>${</w:t>
-      </w:r>
-      <w:proofErr w:type="spellStart"/>
-      <w:r>
-        <w:rPr>
-          <w:rFonts w:ascii="Barlow" w:eastAsia="Barlow" w:hAnsi="Barlow" w:cs="Barlow"/>
-          <w:sz w:val="22"/>
-          <w:szCs w:val="22"/>
-        </w:rPr>
-        <w:t>nombre_cliente</w:t>
-      </w:r>
-      <w:proofErr w:type="spellEnd"/>
-      <w:r>
-        <w:rPr>
-          <w:rFonts w:ascii="Barlow" w:eastAsia="Barlow" w:hAnsi="Barlow" w:cs="Barlow"/>
-          <w:sz w:val="22"/>
-          <w:szCs w:val="22"/>
-        </w:rPr>
-        <w:t>}</w:t>
+        <w:t>${nombre_cliente}</w:t>
       </w:r>
     </w:p>
     <w:p>
@@ -225,25 +171,7 @@
           <w:sz w:val="22"/>
           <w:szCs w:val="22"/>
         </w:rPr>
-        <w:t xml:space="preserve"> ${</w:t>
-      </w:r>
-      <w:proofErr w:type="spellStart"/>
-      <w:r>
-        <w:rPr>
-          <w:rFonts w:ascii="Barlow" w:eastAsia="Barlow" w:hAnsi="Barlow" w:cs="Barlow"/>
-          <w:sz w:val="22"/>
-          <w:szCs w:val="22"/>
-        </w:rPr>
-        <w:t>numero_direccion</w:t>
-      </w:r>
-      <w:proofErr w:type="spellEnd"/>
-      <w:r>
-        <w:rPr>
-          <w:rFonts w:ascii="Barlow" w:eastAsia="Barlow" w:hAnsi="Barlow" w:cs="Barlow"/>
-          <w:sz w:val="22"/>
-          <w:szCs w:val="22"/>
-        </w:rPr>
-        <w:t>}</w:t>
+        <w:t xml:space="preserve"> ${numero_direccion}</w:t>
       </w:r>
     </w:p>
     <w:p>
@@ -269,25 +197,7 @@
           <w:sz w:val="22"/>
           <w:szCs w:val="22"/>
         </w:rPr>
-        <w:t xml:space="preserve"> ${</w:t>
-      </w:r>
-      <w:proofErr w:type="spellStart"/>
-      <w:r>
-        <w:rPr>
-          <w:rFonts w:ascii="Barlow" w:eastAsia="Barlow" w:hAnsi="Barlow" w:cs="Barlow"/>
-          <w:sz w:val="22"/>
-          <w:szCs w:val="22"/>
-        </w:rPr>
-        <w:t>colonia_fraccionamiento</w:t>
-      </w:r>
-      <w:proofErr w:type="spellEnd"/>
-      <w:r>
-        <w:rPr>
-          <w:rFonts w:ascii="Barlow" w:eastAsia="Barlow" w:hAnsi="Barlow" w:cs="Barlow"/>
-          <w:sz w:val="22"/>
-          <w:szCs w:val="22"/>
-        </w:rPr>
-        <w:t>}</w:t>
+        <w:t xml:space="preserve"> ${colonia_fraccionamiento}</w:t>
       </w:r>
     </w:p>
     <w:p>
@@ -386,51 +296,15 @@
           <w:sz w:val="22"/>
           <w:szCs w:val="22"/>
         </w:rPr>
-        <w:t xml:space="preserve">Por medio de la presente carta invitación, y con fundamento en los artículos 13, fracción II, IV; 14, cuarto párrafo; 20, fracción X, del Decreto 130/2019 por el que se emiten las reglas de operación del programa de crédito y financiamiento denominado </w:t>
-      </w:r>
-      <w:proofErr w:type="spellStart"/>
-      <w:r>
-        <w:rPr>
-          <w:rFonts w:ascii="Barlow" w:eastAsia="Barlow" w:hAnsi="Barlow" w:cs="Barlow"/>
-          <w:sz w:val="22"/>
-          <w:szCs w:val="22"/>
-        </w:rPr>
-        <w:t>Microyuc</w:t>
-      </w:r>
-      <w:proofErr w:type="spellEnd"/>
-      <w:r>
-        <w:rPr>
-          <w:rFonts w:ascii="Barlow" w:eastAsia="Barlow" w:hAnsi="Barlow" w:cs="Barlow"/>
-          <w:sz w:val="22"/>
-          <w:szCs w:val="22"/>
-        </w:rPr>
-        <w:t xml:space="preserve"> Emprendedores, así como del contrato de crédito simple identificado con la clave IYE</w:t>
-      </w:r>
-      <w:r>
-        <w:rPr>
-          <w:rFonts w:ascii="Barlow" w:eastAsia="Barlow" w:hAnsi="Barlow" w:cs="Barlow"/>
-          <w:sz w:val="22"/>
-          <w:szCs w:val="22"/>
-        </w:rPr>
-        <w:t>${</w:t>
-      </w:r>
-      <w:proofErr w:type="spellStart"/>
-      <w:r>
-        <w:rPr>
-          <w:rFonts w:ascii="Barlow" w:eastAsia="Barlow" w:hAnsi="Barlow" w:cs="Barlow"/>
-          <w:sz w:val="22"/>
-          <w:szCs w:val="22"/>
-        </w:rPr>
-        <w:t>numero_expediente</w:t>
-      </w:r>
-      <w:proofErr w:type="spellEnd"/>
-      <w:r>
-        <w:rPr>
-          <w:rFonts w:ascii="Barlow" w:eastAsia="Barlow" w:hAnsi="Barlow" w:cs="Barlow"/>
-          <w:sz w:val="22"/>
-          <w:szCs w:val="22"/>
-        </w:rPr>
-        <w:t>}</w:t>
+        <w:t>Por medio de la presente carta invitación, y con fundamento en los artículos 13, fracción II, IV; 14, cuarto párrafo; 20, fracción X, del Decreto 130/2019 por el que se emiten las reglas de operación del programa de crédito y financiamiento denominado Microyuc Emprendedores, así como del contrato de crédito simple identificado con la clave IYE</w:t>
+      </w:r>
+      <w:r>
+        <w:rPr>
+          <w:rFonts w:ascii="Barlow" w:eastAsia="Barlow" w:hAnsi="Barlow" w:cs="Barlow"/>
+          <w:sz w:val="22"/>
+          <w:szCs w:val="22"/>
+        </w:rPr>
+        <w:t>${numero_expediente}</w:t>
       </w:r>
       <w:r>
         <w:rPr>
@@ -446,25 +320,7 @@
           <w:sz w:val="22"/>
           <w:szCs w:val="22"/>
         </w:rPr>
-        <w:t>${</w:t>
-      </w:r>
-      <w:proofErr w:type="spellStart"/>
-      <w:r>
-        <w:rPr>
-          <w:rFonts w:ascii="Barlow" w:eastAsia="Barlow" w:hAnsi="Barlow" w:cs="Barlow"/>
-          <w:sz w:val="22"/>
-          <w:szCs w:val="22"/>
-        </w:rPr>
-        <w:t>fecha_firma</w:t>
-      </w:r>
-      <w:proofErr w:type="spellEnd"/>
-      <w:r>
-        <w:rPr>
-          <w:rFonts w:ascii="Barlow" w:eastAsia="Barlow" w:hAnsi="Barlow" w:cs="Barlow"/>
-          <w:sz w:val="22"/>
-          <w:szCs w:val="22"/>
-        </w:rPr>
-        <w:t>}</w:t>
+        <w:t>${fecha_firma}</w:t>
       </w:r>
       <w:r>
         <w:rPr>
@@ -527,25 +383,7 @@
           <w:sz w:val="22"/>
           <w:szCs w:val="22"/>
         </w:rPr>
-        <w:t>${</w:t>
-      </w:r>
-      <w:proofErr w:type="spellStart"/>
-      <w:r>
-        <w:rPr>
-          <w:rFonts w:ascii="Barlow" w:eastAsia="Barlow" w:hAnsi="Barlow" w:cs="Barlow"/>
-          <w:sz w:val="22"/>
-          <w:szCs w:val="22"/>
-        </w:rPr>
-        <w:t>documentacion</w:t>
-      </w:r>
-      <w:proofErr w:type="spellEnd"/>
-      <w:r>
-        <w:rPr>
-          <w:rFonts w:ascii="Barlow" w:eastAsia="Barlow" w:hAnsi="Barlow" w:cs="Barlow"/>
-          <w:sz w:val="22"/>
-          <w:szCs w:val="22"/>
-        </w:rPr>
-        <w:t>}</w:t>
+        <w:t>${documentacion}</w:t>
       </w:r>
     </w:p>
     <w:p>
@@ -573,9 +411,34 @@
           <w:sz w:val="22"/>
           <w:szCs w:val="22"/>
         </w:rPr>
-        <w:t>Pendiente de comprobar $${</w:t>
-      </w:r>
-      <w:proofErr w:type="spellStart"/>
+        <w:t>Pendiente de comprobar $${comprobacion_monto} en ${comprobacion_tipo}.</w:t>
+      </w:r>
+    </w:p>
+    <w:p>
+      <w:pPr>
+        <w:jc w:val="both"/>
+        <w:rPr>
+          <w:rFonts w:ascii="Barlow" w:eastAsia="Barlow" w:hAnsi="Barlow" w:cs="Barlow"/>
+          <w:sz w:val="22"/>
+          <w:szCs w:val="22"/>
+        </w:rPr>
+      </w:pPr>
+      <w:r>
+        <w:rPr>
+          <w:rFonts w:ascii="Barlow" w:eastAsia="Barlow" w:hAnsi="Barlow" w:cs="Barlow"/>
+          <w:sz w:val="22"/>
+          <w:szCs w:val="22"/>
+        </w:rPr>
+        <w:t>Pagos:</w:t>
+      </w:r>
+      <w:r>
+        <w:rPr>
+          <w:rFonts w:ascii="Barlow" w:eastAsia="Barlow" w:hAnsi="Barlow" w:cs="Barlow"/>
+          <w:sz w:val="22"/>
+          <w:szCs w:val="22"/>
+        </w:rPr>
+        <w:t xml:space="preserve"> </w:t>
+      </w:r>
       <w:r>
         <w:rPr>
           <w:rFonts w:ascii="Barlow" w:eastAsia="Barlow" w:hAnsi="Barlow" w:cs="Barlow"/>
@@ -584,9 +447,8 @@
           <w:sz w:val="22"/>
           <w:szCs w:val="22"/>
         </w:rPr>
-        <w:t>comprobacion_monto</w:t>
-      </w:r>
-      <w:proofErr w:type="spellEnd"/>
+        <w:t>${pago</w:t>
+      </w:r>
       <w:r>
         <w:rPr>
           <w:rFonts w:ascii="Barlow" w:eastAsia="Barlow" w:hAnsi="Barlow" w:cs="Barlow"/>
@@ -595,9 +457,8 @@
           <w:sz w:val="22"/>
           <w:szCs w:val="22"/>
         </w:rPr>
-        <w:t>} en ${</w:t>
-      </w:r>
-      <w:proofErr w:type="spellStart"/>
+        <w:t>s</w:t>
+      </w:r>
       <w:r>
         <w:rPr>
           <w:rFonts w:ascii="Barlow" w:eastAsia="Barlow" w:hAnsi="Barlow" w:cs="Barlow"/>
@@ -606,120 +467,7 @@
           <w:sz w:val="22"/>
           <w:szCs w:val="22"/>
         </w:rPr>
-        <w:t>comprobacion_tipo</w:t>
-      </w:r>
-      <w:proofErr w:type="spellEnd"/>
-      <w:r>
-        <w:rPr>
-          <w:rFonts w:ascii="Barlow" w:eastAsia="Barlow" w:hAnsi="Barlow" w:cs="Barlow"/>
-          <w:b/>
-          <w:bCs/>
-          <w:sz w:val="22"/>
-          <w:szCs w:val="22"/>
-        </w:rPr>
-        <w:t>}.</w:t>
-      </w:r>
-    </w:p>
-    <w:p>
-      <w:pPr>
-        <w:jc w:val="both"/>
-        <w:rPr>
-          <w:rFonts w:ascii="Barlow" w:eastAsia="Barlow" w:hAnsi="Barlow" w:cs="Barlow"/>
-          <w:sz w:val="22"/>
-          <w:szCs w:val="22"/>
-        </w:rPr>
-      </w:pPr>
-      <w:r>
-        <w:rPr>
-          <w:rFonts w:ascii="Barlow" w:eastAsia="Barlow" w:hAnsi="Barlow" w:cs="Barlow"/>
-          <w:sz w:val="22"/>
-          <w:szCs w:val="22"/>
-        </w:rPr>
-        <w:t>Pagos:</w:t>
-      </w:r>
-      <w:r>
-        <w:rPr>
-          <w:rFonts w:ascii="Barlow" w:eastAsia="Barlow" w:hAnsi="Barlow" w:cs="Barlow"/>
-          <w:sz w:val="22"/>
-          <w:szCs w:val="22"/>
-        </w:rPr>
-        <w:t xml:space="preserve"> </w:t>
-      </w:r>
-      <w:r>
-        <w:rPr>
-          <w:rFonts w:ascii="Barlow" w:eastAsia="Barlow" w:hAnsi="Barlow" w:cs="Barlow"/>
-          <w:b/>
-          <w:bCs/>
-          <w:sz w:val="22"/>
-          <w:szCs w:val="22"/>
-        </w:rPr>
-        <w:t>Correspondientes a los meses de ${</w:t>
-      </w:r>
-      <w:proofErr w:type="spellStart"/>
-      <w:r>
-        <w:rPr>
-          <w:rFonts w:ascii="Barlow" w:eastAsia="Barlow" w:hAnsi="Barlow" w:cs="Barlow"/>
-          <w:b/>
-          <w:bCs/>
-          <w:sz w:val="22"/>
-          <w:szCs w:val="22"/>
-        </w:rPr>
-        <w:t>pagos_fecha_inicial</w:t>
-      </w:r>
-      <w:proofErr w:type="spellEnd"/>
-      <w:r>
-        <w:rPr>
-          <w:rFonts w:ascii="Barlow" w:eastAsia="Barlow" w:hAnsi="Barlow" w:cs="Barlow"/>
-          <w:b/>
-          <w:bCs/>
-          <w:sz w:val="22"/>
-          <w:szCs w:val="22"/>
-        </w:rPr>
-        <w:t>} a ${</w:t>
-      </w:r>
-      <w:proofErr w:type="spellStart"/>
-      <w:r>
-        <w:rPr>
-          <w:rFonts w:ascii="Barlow" w:eastAsia="Barlow" w:hAnsi="Barlow" w:cs="Barlow"/>
-          <w:b/>
-          <w:bCs/>
-          <w:sz w:val="22"/>
-          <w:szCs w:val="22"/>
-        </w:rPr>
-        <w:t>pagos_fecha_final</w:t>
-      </w:r>
-      <w:proofErr w:type="spellEnd"/>
-      <w:r>
-        <w:rPr>
-          <w:rFonts w:ascii="Barlow" w:eastAsia="Barlow" w:hAnsi="Barlow" w:cs="Barlow"/>
-          <w:b/>
-          <w:bCs/>
-          <w:sz w:val="22"/>
-          <w:szCs w:val="22"/>
-        </w:rPr>
-        <w:t>}, por la cantidad de $${</w:t>
-      </w:r>
-      <w:proofErr w:type="spellStart"/>
-      <w:r>
-        <w:rPr>
-          <w:rFonts w:ascii="Barlow" w:eastAsia="Barlow" w:hAnsi="Barlow" w:cs="Barlow"/>
-          <w:b/>
-          <w:bCs/>
-          <w:sz w:val="22"/>
-          <w:szCs w:val="22"/>
-        </w:rPr>
-        <w:t>adeudo_total</w:t>
-      </w:r>
-      <w:proofErr w:type="spellEnd"/>
-      <w:r>
-        <w:rPr>
-          <w:rFonts w:ascii="Barlow" w:eastAsia="Barlow" w:hAnsi="Barlow" w:cs="Barlow"/>
-          <w:b/>
-          <w:bCs/>
-          <w:sz w:val="22"/>
-          <w:szCs w:val="22"/>
-        </w:rPr>
-        <w:t>}</w:t>
+        <w:t>}, por la cantidad de $${adeudo_total}</w:t>
       </w:r>
     </w:p>
     <w:p>
@@ -779,27 +527,7 @@
                 <w:sz w:val="22"/>
                 <w:szCs w:val="22"/>
               </w:rPr>
-              <w:t xml:space="preserve">     </w:t>
-            </w:r>
-            <w:proofErr w:type="spellStart"/>
-            <w:r>
-              <w:rPr>
-                <w:rFonts w:ascii="Barlow" w:eastAsia="Barlow" w:hAnsi="Barlow" w:cs="Barlow"/>
-                <w:b/>
-                <w:sz w:val="22"/>
-                <w:szCs w:val="22"/>
-              </w:rPr>
-              <w:t>N°</w:t>
-            </w:r>
-            <w:proofErr w:type="spellEnd"/>
-            <w:r>
-              <w:rPr>
-                <w:rFonts w:ascii="Barlow" w:eastAsia="Barlow" w:hAnsi="Barlow" w:cs="Barlow"/>
-                <w:b/>
-                <w:sz w:val="22"/>
-                <w:szCs w:val="22"/>
-              </w:rPr>
-              <w:t>.</w:t>
+              <w:t xml:space="preserve">     N°.</w:t>
             </w:r>
           </w:p>
         </w:tc>
@@ -1030,25 +758,7 @@
                 <w:sz w:val="22"/>
                 <w:szCs w:val="22"/>
               </w:rPr>
-              <w:t>${</w:t>
-            </w:r>
-            <w:proofErr w:type="spellStart"/>
-            <w:r>
-              <w:rPr>
-                <w:rFonts w:ascii="Barlow" w:eastAsia="Barlow" w:hAnsi="Barlow" w:cs="Barlow"/>
-                <w:sz w:val="22"/>
-                <w:szCs w:val="22"/>
-              </w:rPr>
-              <w:t>numero_expediente</w:t>
-            </w:r>
-            <w:proofErr w:type="spellEnd"/>
-            <w:r>
-              <w:rPr>
-                <w:rFonts w:ascii="Barlow" w:eastAsia="Barlow" w:hAnsi="Barlow" w:cs="Barlow"/>
-                <w:sz w:val="22"/>
-                <w:szCs w:val="22"/>
-              </w:rPr>
-              <w:t>}</w:t>
+              <w:t>${numero_expediente}</w:t>
             </w:r>
           </w:p>
         </w:tc>
@@ -1072,25 +782,7 @@
                 <w:sz w:val="22"/>
                 <w:szCs w:val="22"/>
               </w:rPr>
-              <w:t>${</w:t>
-            </w:r>
-            <w:proofErr w:type="spellStart"/>
-            <w:r>
-              <w:rPr>
-                <w:rFonts w:ascii="Barlow" w:eastAsia="Barlow" w:hAnsi="Barlow" w:cs="Barlow"/>
-                <w:sz w:val="22"/>
-                <w:szCs w:val="22"/>
-              </w:rPr>
-              <w:t>tipo_credito</w:t>
-            </w:r>
-            <w:proofErr w:type="spellEnd"/>
-            <w:r>
-              <w:rPr>
-                <w:rFonts w:ascii="Barlow" w:eastAsia="Barlow" w:hAnsi="Barlow" w:cs="Barlow"/>
-                <w:sz w:val="22"/>
-                <w:szCs w:val="22"/>
-              </w:rPr>
-              <w:t>}</w:t>
+              <w:t>${tipo_credito}</w:t>
             </w:r>
           </w:p>
         </w:tc>
@@ -1115,25 +807,7 @@
                 <w:sz w:val="22"/>
                 <w:szCs w:val="22"/>
               </w:rPr>
-              <w:t>${</w:t>
-            </w:r>
-            <w:proofErr w:type="spellStart"/>
-            <w:r>
-              <w:rPr>
-                <w:rFonts w:ascii="Barlow" w:eastAsia="Barlow" w:hAnsi="Barlow" w:cs="Barlow"/>
-                <w:sz w:val="22"/>
-                <w:szCs w:val="22"/>
-              </w:rPr>
-              <w:t>fecha_otorgamiento</w:t>
-            </w:r>
-            <w:proofErr w:type="spellEnd"/>
-            <w:r>
-              <w:rPr>
-                <w:rFonts w:ascii="Barlow" w:eastAsia="Barlow" w:hAnsi="Barlow" w:cs="Barlow"/>
-                <w:sz w:val="22"/>
-                <w:szCs w:val="22"/>
-              </w:rPr>
-              <w:t>}</w:t>
+              <w:t>${fecha_otorgamiento}</w:t>
             </w:r>
           </w:p>
         </w:tc>
@@ -1164,25 +838,7 @@
                 <w:sz w:val="22"/>
                 <w:szCs w:val="22"/>
               </w:rPr>
-              <w:t>${</w:t>
-            </w:r>
-            <w:proofErr w:type="spellStart"/>
-            <w:r>
-              <w:rPr>
-                <w:rFonts w:ascii="Barlow" w:eastAsia="Barlow" w:hAnsi="Barlow" w:cs="Barlow"/>
-                <w:sz w:val="22"/>
-                <w:szCs w:val="22"/>
-              </w:rPr>
-              <w:t>monto_inicial</w:t>
-            </w:r>
-            <w:proofErr w:type="spellEnd"/>
-            <w:r>
-              <w:rPr>
-                <w:rFonts w:ascii="Barlow" w:eastAsia="Barlow" w:hAnsi="Barlow" w:cs="Barlow"/>
-                <w:sz w:val="22"/>
-                <w:szCs w:val="22"/>
-              </w:rPr>
-              <w:t>}</w:t>
+              <w:t>${monto_inicial}</w:t>
             </w:r>
           </w:p>
         </w:tc>
@@ -1208,27 +864,7 @@
                 <w:szCs w:val="22"/>
                 <w:highlight w:val="yellow"/>
               </w:rPr>
-              <w:t>${</w:t>
-            </w:r>
-            <w:proofErr w:type="spellStart"/>
-            <w:r>
-              <w:rPr>
-                <w:rFonts w:ascii="Barlow" w:eastAsia="Barlow" w:hAnsi="Barlow" w:cs="Barlow"/>
-                <w:sz w:val="22"/>
-                <w:szCs w:val="22"/>
-                <w:highlight w:val="yellow"/>
-              </w:rPr>
-              <w:t>mensualidades_vencidas</w:t>
-            </w:r>
-            <w:proofErr w:type="spellEnd"/>
-            <w:r>
-              <w:rPr>
-                <w:rFonts w:ascii="Barlow" w:eastAsia="Barlow" w:hAnsi="Barlow" w:cs="Barlow"/>
-                <w:sz w:val="22"/>
-                <w:szCs w:val="22"/>
-                <w:highlight w:val="yellow"/>
-              </w:rPr>
-              <w:t>}</w:t>
+              <w:t>${mensualidades_vencidas}</w:t>
             </w:r>
           </w:p>
         </w:tc>
@@ -1252,25 +888,7 @@
                 <w:sz w:val="22"/>
                 <w:szCs w:val="22"/>
               </w:rPr>
-              <w:t>$${</w:t>
-            </w:r>
-            <w:proofErr w:type="spellStart"/>
-            <w:r>
-              <w:rPr>
-                <w:rFonts w:ascii="Barlow" w:eastAsia="Barlow" w:hAnsi="Barlow" w:cs="Barlow"/>
-                <w:sz w:val="22"/>
-                <w:szCs w:val="22"/>
-              </w:rPr>
-              <w:t>adeudo_total</w:t>
-            </w:r>
-            <w:proofErr w:type="spellEnd"/>
-            <w:r>
-              <w:rPr>
-                <w:rFonts w:ascii="Barlow" w:eastAsia="Barlow" w:hAnsi="Barlow" w:cs="Barlow"/>
-                <w:sz w:val="22"/>
-                <w:szCs w:val="22"/>
-              </w:rPr>
-              <w:t>}</w:t>
+              <w:t>$${adeudo_total}</w:t>
             </w:r>
           </w:p>
         </w:tc>
@@ -1301,61 +919,7 @@
           <w:sz w:val="22"/>
           <w:szCs w:val="22"/>
         </w:rPr>
-        <w:t xml:space="preserve">Estamos conscientes de que en ocasiones se presentan situaciones imprevistas, por lo que le reiteramos nuestra apertura y disposición para conocer los motivos que han ocasionado dichas omisiones, de manera que podamos ofrecerle alternativas con el único fin de beneficiarle. Para ello nos ponemos a sus órdenes a través de </w:t>
-      </w:r>
-      <w:proofErr w:type="spellStart"/>
-      <w:r>
-        <w:rPr>
-          <w:rFonts w:ascii="Barlow" w:eastAsia="Barlow" w:hAnsi="Barlow" w:cs="Barlow"/>
-          <w:sz w:val="22"/>
-          <w:szCs w:val="22"/>
-        </w:rPr>
-        <w:t>Sayil</w:t>
-      </w:r>
-      <w:proofErr w:type="spellEnd"/>
-      <w:r>
-        <w:rPr>
-          <w:rFonts w:ascii="Barlow" w:eastAsia="Barlow" w:hAnsi="Barlow" w:cs="Barlow"/>
-          <w:sz w:val="22"/>
-          <w:szCs w:val="22"/>
-        </w:rPr>
-        <w:t xml:space="preserve"> </w:t>
-      </w:r>
-      <w:proofErr w:type="spellStart"/>
-      <w:r>
-        <w:rPr>
-          <w:rFonts w:ascii="Barlow" w:eastAsia="Barlow" w:hAnsi="Barlow" w:cs="Barlow"/>
-          <w:sz w:val="22"/>
-          <w:szCs w:val="22"/>
-        </w:rPr>
-        <w:t>Latournerie</w:t>
-      </w:r>
-      <w:proofErr w:type="spellEnd"/>
-      <w:r>
-        <w:rPr>
-          <w:rFonts w:ascii="Barlow" w:eastAsia="Barlow" w:hAnsi="Barlow" w:cs="Barlow"/>
-          <w:sz w:val="22"/>
-          <w:szCs w:val="22"/>
-        </w:rPr>
-        <w:t xml:space="preserve"> Andrade, Coordinador de </w:t>
-      </w:r>
-      <w:proofErr w:type="spellStart"/>
-      <w:r>
-        <w:rPr>
-          <w:rFonts w:ascii="Barlow" w:eastAsia="Barlow" w:hAnsi="Barlow" w:cs="Barlow"/>
-          <w:sz w:val="22"/>
-          <w:szCs w:val="22"/>
-        </w:rPr>
-        <w:t>Microyuc</w:t>
-      </w:r>
-      <w:proofErr w:type="spellEnd"/>
-      <w:r>
-        <w:rPr>
-          <w:rFonts w:ascii="Barlow" w:eastAsia="Barlow" w:hAnsi="Barlow" w:cs="Barlow"/>
-          <w:sz w:val="22"/>
-          <w:szCs w:val="22"/>
-        </w:rPr>
-        <w:t xml:space="preserve">, a través del correo </w:t>
+        <w:t xml:space="preserve">Estamos conscientes de que en ocasiones se presentan situaciones imprevistas, por lo que le reiteramos nuestra apertura y disposición para conocer los motivos que han ocasionado dichas omisiones, de manera que podamos ofrecerle alternativas con el único fin de beneficiarle. Para ello nos ponemos a sus órdenes a través de Sayil Latournerie Andrade, Coordinador de Microyuc, a través del correo </w:t>
       </w:r>
       <w:hyperlink r:id="rId6">
         <w:r>
@@ -1375,25 +939,7 @@
           <w:sz w:val="22"/>
           <w:szCs w:val="22"/>
         </w:rPr>
-        <w:t xml:space="preserve"> o del teléfono 9999 41 21 70 ext. 29123 en un horario de 09:00 a 16:00 horas o mediante cita previa  para que pueda acudir a las oficinas del Instituto Yucateco de Emprendedores ubicadas en Av. Principal, Industrias No Contaminantes, Tablaje Catastral No. 13613, </w:t>
-      </w:r>
-      <w:proofErr w:type="spellStart"/>
-      <w:r>
-        <w:rPr>
-          <w:rFonts w:ascii="Barlow" w:eastAsia="Barlow" w:hAnsi="Barlow" w:cs="Barlow"/>
-          <w:sz w:val="22"/>
-          <w:szCs w:val="22"/>
-        </w:rPr>
-        <w:t>Sodzil</w:t>
-      </w:r>
-      <w:proofErr w:type="spellEnd"/>
-      <w:r>
-        <w:rPr>
-          <w:rFonts w:ascii="Barlow" w:eastAsia="Barlow" w:hAnsi="Barlow" w:cs="Barlow"/>
-          <w:sz w:val="22"/>
-          <w:szCs w:val="22"/>
-        </w:rPr>
-        <w:t xml:space="preserve"> Norte, C.P. 97110, Mérida, Yucatán, con el fin de atenderle y ofrecerle una alternativa a la situación actual de su crédito. </w:t>
+        <w:t xml:space="preserve"> o del teléfono 9999 41 21 70 ext. 29123 en un horario de 09:00 a 16:00 horas o mediante cita previa  para que pueda acudir a las oficinas del Instituto Yucateco de Emprendedores ubicadas en Av. Principal, Industrias No Contaminantes, Tablaje Catastral No. 13613, Sodzil Norte, C.P. 97110, Mérida, Yucatán, con el fin de atenderle y ofrecerle una alternativa a la situación actual de su crédito. </w:t>
       </w:r>
     </w:p>
     <w:p>
@@ -1422,25 +968,7 @@
           <w:szCs w:val="22"/>
         </w:rPr>
         <w:lastRenderedPageBreak/>
-        <w:t xml:space="preserve">Por lo tanto, por medio de la presente invitación se le invita a que regularice el estado de su crédito vigente dentro del plazo de 15 días hábiles contados a partir del día hábil siguiente en que reciba la presente invitación. Lo anterior con el fin dar cumplimiento con las obligaciones pactadas en el contrato de crédito o en su caso, poder ofrecerle alguna alternativa dentro de los parámetros establecidos en el programa de crédito y financiamiento denominado </w:t>
-      </w:r>
-      <w:proofErr w:type="spellStart"/>
-      <w:r>
-        <w:rPr>
-          <w:rFonts w:ascii="Barlow" w:eastAsia="Barlow" w:hAnsi="Barlow" w:cs="Barlow"/>
-          <w:sz w:val="22"/>
-          <w:szCs w:val="22"/>
-        </w:rPr>
-        <w:t>Microyuc</w:t>
-      </w:r>
-      <w:proofErr w:type="spellEnd"/>
-      <w:r>
-        <w:rPr>
-          <w:rFonts w:ascii="Barlow" w:eastAsia="Barlow" w:hAnsi="Barlow" w:cs="Barlow"/>
-          <w:sz w:val="22"/>
-          <w:szCs w:val="22"/>
-        </w:rPr>
-        <w:t xml:space="preserve"> Emprendedores. </w:t>
+        <w:t xml:space="preserve">Por lo tanto, por medio de la presente invitación se le invita a que regularice el estado de su crédito vigente dentro del plazo de 15 días hábiles contados a partir del día hábil siguiente en que reciba la presente invitación. Lo anterior con el fin dar cumplimiento con las obligaciones pactadas en el contrato de crédito o en su caso, poder ofrecerle alguna alternativa dentro de los parámetros establecidos en el programa de crédito y financiamiento denominado Microyuc Emprendedores. </w:t>
       </w:r>
     </w:p>
     <w:p>
@@ -1631,23 +1159,13 @@
           <w:szCs w:val="18"/>
         </w:rPr>
       </w:pPr>
-      <w:proofErr w:type="spellStart"/>
       <w:r>
         <w:rPr>
           <w:rFonts w:ascii="Barlow" w:eastAsia="Barlow" w:hAnsi="Barlow" w:cs="Barlow"/>
           <w:sz w:val="18"/>
           <w:szCs w:val="18"/>
         </w:rPr>
-        <w:t>C.c.p</w:t>
-      </w:r>
-      <w:proofErr w:type="spellEnd"/>
-      <w:r>
-        <w:rPr>
-          <w:rFonts w:ascii="Barlow" w:eastAsia="Barlow" w:hAnsi="Barlow" w:cs="Barlow"/>
-          <w:sz w:val="18"/>
-          <w:szCs w:val="18"/>
-        </w:rPr>
-        <w:t>. Archivo</w:t>
+        <w:t>C.c.p. Archivo</w:t>
       </w:r>
     </w:p>
     <w:sectPr>
@@ -1788,7 +1306,7 @@
             </wp:anchor>
           </w:drawing>
         </mc:Choice>
-        <mc:Fallback xmlns:dgm="http://schemas.openxmlformats.org/drawingml/2006/diagram" xmlns:lc="http://schemas.openxmlformats.org/drawingml/2006/lockedCanvas" xmlns:c="http://schemas.openxmlformats.org/drawingml/2006/chart" xmlns:pic="http://schemas.openxmlformats.org/drawingml/2006/picture" xmlns:a="http://schemas.openxmlformats.org/drawingml/2006/main" xmlns:sl="http://schemas.openxmlformats.org/schemaLibrary/2006/main">
+        <mc:Fallback xmlns:sl="http://schemas.openxmlformats.org/schemaLibrary/2006/main" xmlns:a="http://schemas.openxmlformats.org/drawingml/2006/main" xmlns:pic="http://schemas.openxmlformats.org/drawingml/2006/picture" xmlns:c="http://schemas.openxmlformats.org/drawingml/2006/chart" xmlns:lc="http://schemas.openxmlformats.org/drawingml/2006/lockedCanvas" xmlns:dgm="http://schemas.openxmlformats.org/drawingml/2006/diagram">
           <w:drawing>
             <wp:anchor allowOverlap="1" behindDoc="0" distB="0" distT="0" distL="114300" distR="114300" hidden="0" layoutInCell="1" locked="0" relativeHeight="0" simplePos="0">
               <wp:simplePos x="0" y="0"/>
@@ -1942,7 +1460,7 @@
             </wp:anchor>
           </w:drawing>
         </mc:Choice>
-        <mc:Fallback xmlns:dgm="http://schemas.openxmlformats.org/drawingml/2006/diagram" xmlns:lc="http://schemas.openxmlformats.org/drawingml/2006/lockedCanvas" xmlns:c="http://schemas.openxmlformats.org/drawingml/2006/chart" xmlns:pic="http://schemas.openxmlformats.org/drawingml/2006/picture" xmlns:a="http://schemas.openxmlformats.org/drawingml/2006/main" xmlns:sl="http://schemas.openxmlformats.org/schemaLibrary/2006/main">
+        <mc:Fallback xmlns:sl="http://schemas.openxmlformats.org/schemaLibrary/2006/main" xmlns:a="http://schemas.openxmlformats.org/drawingml/2006/main" xmlns:pic="http://schemas.openxmlformats.org/drawingml/2006/picture" xmlns:c="http://schemas.openxmlformats.org/drawingml/2006/chart" xmlns:lc="http://schemas.openxmlformats.org/drawingml/2006/lockedCanvas" xmlns:dgm="http://schemas.openxmlformats.org/drawingml/2006/diagram">
           <w:drawing>
             <wp:anchor allowOverlap="1" behindDoc="0" distB="0" distT="0" distL="114300" distR="114300" hidden="0" layoutInCell="1" locked="0" relativeHeight="0" simplePos="0">
               <wp:simplePos x="0" y="0"/>
@@ -2044,25 +1562,7 @@
                               <w:sz w:val="17"/>
                             </w:rPr>
                             <w:br/>
-                            <w:t xml:space="preserve">Col. </w:t>
-                          </w:r>
-                          <w:proofErr w:type="spellStart"/>
-                          <w:r>
-                            <w:rPr>
-                              <w:rFonts w:ascii="Barlow" w:eastAsia="Barlow" w:hAnsi="Barlow" w:cs="Barlow"/>
-                              <w:color w:val="0060A8"/>
-                              <w:sz w:val="17"/>
-                            </w:rPr>
-                            <w:t>Sodzil</w:t>
-                          </w:r>
-                          <w:proofErr w:type="spellEnd"/>
-                          <w:r>
-                            <w:rPr>
-                              <w:rFonts w:ascii="Barlow" w:eastAsia="Barlow" w:hAnsi="Barlow" w:cs="Barlow"/>
-                              <w:color w:val="0060A8"/>
-                              <w:sz w:val="17"/>
-                            </w:rPr>
-                            <w:t xml:space="preserve"> Norte </w:t>
+                            <w:t xml:space="preserve">Col. Sodzil Norte </w:t>
                           </w:r>
                         </w:p>
                         <w:p>
@@ -2089,7 +1589,7 @@
             </wp:anchor>
           </w:drawing>
         </mc:Choice>
-        <mc:Fallback xmlns:dgm="http://schemas.openxmlformats.org/drawingml/2006/diagram" xmlns:lc="http://schemas.openxmlformats.org/drawingml/2006/lockedCanvas" xmlns:c="http://schemas.openxmlformats.org/drawingml/2006/chart" xmlns:pic="http://schemas.openxmlformats.org/drawingml/2006/picture" xmlns:a="http://schemas.openxmlformats.org/drawingml/2006/main" xmlns:sl="http://schemas.openxmlformats.org/schemaLibrary/2006/main">
+        <mc:Fallback xmlns:sl="http://schemas.openxmlformats.org/schemaLibrary/2006/main" xmlns:a="http://schemas.openxmlformats.org/drawingml/2006/main" xmlns:pic="http://schemas.openxmlformats.org/drawingml/2006/picture" xmlns:c="http://schemas.openxmlformats.org/drawingml/2006/chart" xmlns:lc="http://schemas.openxmlformats.org/drawingml/2006/lockedCanvas" xmlns:dgm="http://schemas.openxmlformats.org/drawingml/2006/diagram">
           <w:drawing>
             <wp:anchor allowOverlap="1" behindDoc="0" distB="0" distT="0" distL="114300" distR="114300" hidden="0" layoutInCell="1" locked="0" relativeHeight="0" simplePos="0">
               <wp:simplePos x="0" y="0"/>

</xml_diff>

<commit_message>
Fix error in template variables
</commit_message>
<xml_diff>
--- a/plantillas/plantilla-carta.docx
+++ b/plantillas/plantilla-carta.docx
@@ -296,7 +296,7 @@
           <w:sz w:val="22"/>
           <w:szCs w:val="22"/>
         </w:rPr>
-        <w:t>Por medio de la presente carta invitación, y con fundamento en los artículos 13, fracción II, IV; 14, cuarto párrafo; 20, fracción X, del Decreto 130/2019 por el que se emiten las reglas de operación del programa de crédito y financiamiento denominado Microyuc Emprendedores, así como del contrato de crédito simple identificado con la clave IYE</w:t>
+        <w:t xml:space="preserve">Por medio de la presente carta invitación, y con fundamento en los artículos 13, fracción II, IV; 14, cuarto párrafo; 20, fracción X, del Decreto 130/2019 por el que se emiten las reglas de operación del programa de crédito y financiamiento denominado Microyuc Emprendedores, así como del contrato de crédito simple identificado con la clave </w:t>
       </w:r>
       <w:r>
         <w:rPr>
@@ -1306,7 +1306,7 @@
             </wp:anchor>
           </w:drawing>
         </mc:Choice>
-        <mc:Fallback xmlns:sl="http://schemas.openxmlformats.org/schemaLibrary/2006/main" xmlns:a="http://schemas.openxmlformats.org/drawingml/2006/main" xmlns:pic="http://schemas.openxmlformats.org/drawingml/2006/picture" xmlns:c="http://schemas.openxmlformats.org/drawingml/2006/chart" xmlns:lc="http://schemas.openxmlformats.org/drawingml/2006/lockedCanvas" xmlns:dgm="http://schemas.openxmlformats.org/drawingml/2006/diagram">
+        <mc:Fallback xmlns:dgm="http://schemas.openxmlformats.org/drawingml/2006/diagram" xmlns:lc="http://schemas.openxmlformats.org/drawingml/2006/lockedCanvas" xmlns:c="http://schemas.openxmlformats.org/drawingml/2006/chart" xmlns:pic="http://schemas.openxmlformats.org/drawingml/2006/picture" xmlns:a="http://schemas.openxmlformats.org/drawingml/2006/main" xmlns:sl="http://schemas.openxmlformats.org/schemaLibrary/2006/main">
           <w:drawing>
             <wp:anchor allowOverlap="1" behindDoc="0" distB="0" distT="0" distL="114300" distR="114300" hidden="0" layoutInCell="1" locked="0" relativeHeight="0" simplePos="0">
               <wp:simplePos x="0" y="0"/>
@@ -1460,7 +1460,7 @@
             </wp:anchor>
           </w:drawing>
         </mc:Choice>
-        <mc:Fallback xmlns:sl="http://schemas.openxmlformats.org/schemaLibrary/2006/main" xmlns:a="http://schemas.openxmlformats.org/drawingml/2006/main" xmlns:pic="http://schemas.openxmlformats.org/drawingml/2006/picture" xmlns:c="http://schemas.openxmlformats.org/drawingml/2006/chart" xmlns:lc="http://schemas.openxmlformats.org/drawingml/2006/lockedCanvas" xmlns:dgm="http://schemas.openxmlformats.org/drawingml/2006/diagram">
+        <mc:Fallback xmlns:dgm="http://schemas.openxmlformats.org/drawingml/2006/diagram" xmlns:lc="http://schemas.openxmlformats.org/drawingml/2006/lockedCanvas" xmlns:c="http://schemas.openxmlformats.org/drawingml/2006/chart" xmlns:pic="http://schemas.openxmlformats.org/drawingml/2006/picture" xmlns:a="http://schemas.openxmlformats.org/drawingml/2006/main" xmlns:sl="http://schemas.openxmlformats.org/schemaLibrary/2006/main">
           <w:drawing>
             <wp:anchor allowOverlap="1" behindDoc="0" distB="0" distT="0" distL="114300" distR="114300" hidden="0" layoutInCell="1" locked="0" relativeHeight="0" simplePos="0">
               <wp:simplePos x="0" y="0"/>
@@ -1589,7 +1589,7 @@
             </wp:anchor>
           </w:drawing>
         </mc:Choice>
-        <mc:Fallback xmlns:sl="http://schemas.openxmlformats.org/schemaLibrary/2006/main" xmlns:a="http://schemas.openxmlformats.org/drawingml/2006/main" xmlns:pic="http://schemas.openxmlformats.org/drawingml/2006/picture" xmlns:c="http://schemas.openxmlformats.org/drawingml/2006/chart" xmlns:lc="http://schemas.openxmlformats.org/drawingml/2006/lockedCanvas" xmlns:dgm="http://schemas.openxmlformats.org/drawingml/2006/diagram">
+        <mc:Fallback xmlns:dgm="http://schemas.openxmlformats.org/drawingml/2006/diagram" xmlns:lc="http://schemas.openxmlformats.org/drawingml/2006/lockedCanvas" xmlns:c="http://schemas.openxmlformats.org/drawingml/2006/chart" xmlns:pic="http://schemas.openxmlformats.org/drawingml/2006/picture" xmlns:a="http://schemas.openxmlformats.org/drawingml/2006/main" xmlns:sl="http://schemas.openxmlformats.org/schemaLibrary/2006/main">
           <w:drawing>
             <wp:anchor allowOverlap="1" behindDoc="0" distB="0" distT="0" distL="114300" distR="114300" hidden="0" layoutInCell="1" locked="0" relativeHeight="0" simplePos="0">
               <wp:simplePos x="0" y="0"/>

</xml_diff>

<commit_message>
Fix carta template for docx generation
</commit_message>
<xml_diff>
--- a/plantillas/plantilla-carta.docx
+++ b/plantillas/plantilla-carta.docx
@@ -38,25 +38,7 @@
           <w:sz w:val="22"/>
           <w:szCs w:val="22"/>
         </w:rPr>
-        <w:t>${</w:t>
-      </w:r>
-      <w:proofErr w:type="spellStart"/>
-      <w:r>
-        <w:rPr>
-          <w:rFonts w:ascii="Barlow" w:eastAsia="Barlow" w:hAnsi="Barlow" w:cs="Barlow"/>
-          <w:sz w:val="22"/>
-          <w:szCs w:val="22"/>
-        </w:rPr>
-        <w:t>numero_expediente</w:t>
-      </w:r>
-      <w:proofErr w:type="spellEnd"/>
-      <w:r>
-        <w:rPr>
-          <w:rFonts w:ascii="Barlow" w:eastAsia="Barlow" w:hAnsi="Barlow" w:cs="Barlow"/>
-          <w:sz w:val="22"/>
-          <w:szCs w:val="22"/>
-        </w:rPr>
-        <w:t>}</w:t>
+        <w:t>${numero_expediente}</w:t>
       </w:r>
     </w:p>
     <w:p>
@@ -74,25 +56,7 @@
           <w:sz w:val="22"/>
           <w:szCs w:val="22"/>
         </w:rPr>
-        <w:t xml:space="preserve">Asunto: Se le invita a regularizar o aclarar su crédito </w:t>
-      </w:r>
-      <w:proofErr w:type="spellStart"/>
-      <w:r>
-        <w:rPr>
-          <w:rFonts w:ascii="Barlow" w:eastAsia="Barlow" w:hAnsi="Barlow" w:cs="Barlow"/>
-          <w:sz w:val="22"/>
-          <w:szCs w:val="22"/>
-        </w:rPr>
-        <w:t>Microyuc</w:t>
-      </w:r>
-      <w:proofErr w:type="spellEnd"/>
-      <w:r>
-        <w:rPr>
-          <w:rFonts w:ascii="Barlow" w:eastAsia="Barlow" w:hAnsi="Barlow" w:cs="Barlow"/>
-          <w:sz w:val="22"/>
-          <w:szCs w:val="22"/>
-        </w:rPr>
-        <w:t xml:space="preserve"> Emprendedores. </w:t>
+        <w:t xml:space="preserve">Asunto: Se le invita a regularizar o aclarar su crédito Microyuc Emprendedores. </w:t>
       </w:r>
     </w:p>
     <w:p>
@@ -129,25 +93,7 @@
           <w:sz w:val="22"/>
           <w:szCs w:val="22"/>
         </w:rPr>
-        <w:t>${</w:t>
-      </w:r>
-      <w:proofErr w:type="spellStart"/>
-      <w:r>
-        <w:rPr>
-          <w:rFonts w:ascii="Barlow" w:eastAsia="Barlow" w:hAnsi="Barlow" w:cs="Barlow"/>
-          <w:sz w:val="22"/>
-          <w:szCs w:val="22"/>
-        </w:rPr>
-        <w:t>nombre_cliente</w:t>
-      </w:r>
-      <w:proofErr w:type="spellEnd"/>
-      <w:r>
-        <w:rPr>
-          <w:rFonts w:ascii="Barlow" w:eastAsia="Barlow" w:hAnsi="Barlow" w:cs="Barlow"/>
-          <w:sz w:val="22"/>
-          <w:szCs w:val="22"/>
-        </w:rPr>
-        <w:t>}</w:t>
+        <w:t>${nombre_cliente}</w:t>
       </w:r>
     </w:p>
     <w:p>
@@ -225,25 +171,7 @@
           <w:sz w:val="22"/>
           <w:szCs w:val="22"/>
         </w:rPr>
-        <w:t xml:space="preserve"> ${</w:t>
-      </w:r>
-      <w:proofErr w:type="spellStart"/>
-      <w:r>
-        <w:rPr>
-          <w:rFonts w:ascii="Barlow" w:eastAsia="Barlow" w:hAnsi="Barlow" w:cs="Barlow"/>
-          <w:sz w:val="22"/>
-          <w:szCs w:val="22"/>
-        </w:rPr>
-        <w:t>numero_direccion</w:t>
-      </w:r>
-      <w:proofErr w:type="spellEnd"/>
-      <w:r>
-        <w:rPr>
-          <w:rFonts w:ascii="Barlow" w:eastAsia="Barlow" w:hAnsi="Barlow" w:cs="Barlow"/>
-          <w:sz w:val="22"/>
-          <w:szCs w:val="22"/>
-        </w:rPr>
-        <w:t>}</w:t>
+        <w:t xml:space="preserve"> ${numero_direccion}</w:t>
       </w:r>
     </w:p>
     <w:p>
@@ -269,25 +197,7 @@
           <w:sz w:val="22"/>
           <w:szCs w:val="22"/>
         </w:rPr>
-        <w:t xml:space="preserve"> ${</w:t>
-      </w:r>
-      <w:proofErr w:type="spellStart"/>
-      <w:r>
-        <w:rPr>
-          <w:rFonts w:ascii="Barlow" w:eastAsia="Barlow" w:hAnsi="Barlow" w:cs="Barlow"/>
-          <w:sz w:val="22"/>
-          <w:szCs w:val="22"/>
-        </w:rPr>
-        <w:t>colonia_fraccionamiento</w:t>
-      </w:r>
-      <w:proofErr w:type="spellEnd"/>
-      <w:r>
-        <w:rPr>
-          <w:rFonts w:ascii="Barlow" w:eastAsia="Barlow" w:hAnsi="Barlow" w:cs="Barlow"/>
-          <w:sz w:val="22"/>
-          <w:szCs w:val="22"/>
-        </w:rPr>
-        <w:t>}</w:t>
+        <w:t xml:space="preserve"> ${colonia_fraccionamiento}</w:t>
       </w:r>
     </w:p>
     <w:p>
@@ -498,51 +408,15 @@
           <w:sz w:val="22"/>
           <w:szCs w:val="22"/>
         </w:rPr>
-        <w:t xml:space="preserve">por el que se emiten las reglas de operación del programa de crédito y financiamiento denominado </w:t>
-      </w:r>
-      <w:proofErr w:type="spellStart"/>
-      <w:r>
-        <w:rPr>
-          <w:rFonts w:ascii="Barlow" w:eastAsia="Barlow" w:hAnsi="Barlow" w:cs="Barlow"/>
-          <w:sz w:val="22"/>
-          <w:szCs w:val="22"/>
-        </w:rPr>
-        <w:t>Microyuc</w:t>
-      </w:r>
-      <w:proofErr w:type="spellEnd"/>
-      <w:r>
-        <w:rPr>
-          <w:rFonts w:ascii="Barlow" w:eastAsia="Barlow" w:hAnsi="Barlow" w:cs="Barlow"/>
-          <w:sz w:val="22"/>
-          <w:szCs w:val="22"/>
-        </w:rPr>
-        <w:t xml:space="preserve"> Emprendedores, así como del contrato de crédito simple identificado con la clave </w:t>
-      </w:r>
-      <w:r>
-        <w:rPr>
-          <w:rFonts w:ascii="Barlow" w:eastAsia="Barlow" w:hAnsi="Barlow" w:cs="Barlow"/>
-          <w:sz w:val="22"/>
-          <w:szCs w:val="22"/>
-        </w:rPr>
-        <w:t>${</w:t>
-      </w:r>
-      <w:proofErr w:type="spellStart"/>
-      <w:r>
-        <w:rPr>
-          <w:rFonts w:ascii="Barlow" w:eastAsia="Barlow" w:hAnsi="Barlow" w:cs="Barlow"/>
-          <w:sz w:val="22"/>
-          <w:szCs w:val="22"/>
-        </w:rPr>
-        <w:t>numero_expediente</w:t>
-      </w:r>
-      <w:proofErr w:type="spellEnd"/>
-      <w:r>
-        <w:rPr>
-          <w:rFonts w:ascii="Barlow" w:eastAsia="Barlow" w:hAnsi="Barlow" w:cs="Barlow"/>
-          <w:sz w:val="22"/>
-          <w:szCs w:val="22"/>
-        </w:rPr>
-        <w:t>}</w:t>
+        <w:t xml:space="preserve">por el que se emiten las reglas de operación del programa de crédito y financiamiento denominado Microyuc Emprendedores, así como del contrato de crédito simple identificado con la clave </w:t>
+      </w:r>
+      <w:r>
+        <w:rPr>
+          <w:rFonts w:ascii="Barlow" w:eastAsia="Barlow" w:hAnsi="Barlow" w:cs="Barlow"/>
+          <w:sz w:val="22"/>
+          <w:szCs w:val="22"/>
+        </w:rPr>
+        <w:t>${numero_expediente}</w:t>
       </w:r>
       <w:r>
         <w:rPr>
@@ -558,25 +432,7 @@
           <w:sz w:val="22"/>
           <w:szCs w:val="22"/>
         </w:rPr>
-        <w:t>${</w:t>
-      </w:r>
-      <w:proofErr w:type="spellStart"/>
-      <w:r>
-        <w:rPr>
-          <w:rFonts w:ascii="Barlow" w:eastAsia="Barlow" w:hAnsi="Barlow" w:cs="Barlow"/>
-          <w:sz w:val="22"/>
-          <w:szCs w:val="22"/>
-        </w:rPr>
-        <w:t>fecha_firma</w:t>
-      </w:r>
-      <w:proofErr w:type="spellEnd"/>
-      <w:r>
-        <w:rPr>
-          <w:rFonts w:ascii="Barlow" w:eastAsia="Barlow" w:hAnsi="Barlow" w:cs="Barlow"/>
-          <w:sz w:val="22"/>
-          <w:szCs w:val="22"/>
-        </w:rPr>
-        <w:t>}</w:t>
+        <w:t>${fecha_firma}</w:t>
       </w:r>
       <w:r>
         <w:rPr>
@@ -655,25 +511,7 @@
           <w:sz w:val="22"/>
           <w:szCs w:val="22"/>
         </w:rPr>
-        <w:t>${</w:t>
-      </w:r>
-      <w:proofErr w:type="spellStart"/>
-      <w:r>
-        <w:rPr>
-          <w:rFonts w:ascii="Barlow" w:eastAsia="Barlow" w:hAnsi="Barlow" w:cs="Barlow"/>
-          <w:sz w:val="22"/>
-          <w:szCs w:val="22"/>
-        </w:rPr>
-        <w:t>documentacion</w:t>
-      </w:r>
-      <w:proofErr w:type="spellEnd"/>
-      <w:r>
-        <w:rPr>
-          <w:rFonts w:ascii="Barlow" w:eastAsia="Barlow" w:hAnsi="Barlow" w:cs="Barlow"/>
-          <w:sz w:val="22"/>
-          <w:szCs w:val="22"/>
-        </w:rPr>
-        <w:t>}</w:t>
+        <w:t>${documentacion}</w:t>
       </w:r>
     </w:p>
     <w:p>
@@ -701,9 +539,34 @@
           <w:sz w:val="22"/>
           <w:szCs w:val="22"/>
         </w:rPr>
-        <w:t>Pendiente de comprobar $${</w:t>
-      </w:r>
-      <w:proofErr w:type="spellStart"/>
+        <w:t>Pendiente de comprobar $${comprobacion_monto} en ${comprobacion_tipo}.</w:t>
+      </w:r>
+    </w:p>
+    <w:p>
+      <w:pPr>
+        <w:jc w:val="both"/>
+        <w:rPr>
+          <w:rFonts w:ascii="Barlow" w:eastAsia="Barlow" w:hAnsi="Barlow" w:cs="Barlow"/>
+          <w:sz w:val="22"/>
+          <w:szCs w:val="22"/>
+        </w:rPr>
+      </w:pPr>
+      <w:r>
+        <w:rPr>
+          <w:rFonts w:ascii="Barlow" w:eastAsia="Barlow" w:hAnsi="Barlow" w:cs="Barlow"/>
+          <w:sz w:val="22"/>
+          <w:szCs w:val="22"/>
+        </w:rPr>
+        <w:t>Pagos:</w:t>
+      </w:r>
+      <w:r>
+        <w:rPr>
+          <w:rFonts w:ascii="Barlow" w:eastAsia="Barlow" w:hAnsi="Barlow" w:cs="Barlow"/>
+          <w:sz w:val="22"/>
+          <w:szCs w:val="22"/>
+        </w:rPr>
+        <w:t xml:space="preserve"> </w:t>
+      </w:r>
       <w:r>
         <w:rPr>
           <w:rFonts w:ascii="Barlow" w:eastAsia="Barlow" w:hAnsi="Barlow" w:cs="Barlow"/>
@@ -712,98 +575,7 @@
           <w:sz w:val="22"/>
           <w:szCs w:val="22"/>
         </w:rPr>
-        <w:t>comprobacion_monto</w:t>
-      </w:r>
-      <w:proofErr w:type="spellEnd"/>
-      <w:r>
-        <w:rPr>
-          <w:rFonts w:ascii="Barlow" w:eastAsia="Barlow" w:hAnsi="Barlow" w:cs="Barlow"/>
-          <w:b/>
-          <w:bCs/>
-          <w:sz w:val="22"/>
-          <w:szCs w:val="22"/>
-        </w:rPr>
-        <w:t>} en ${</w:t>
-      </w:r>
-      <w:proofErr w:type="spellStart"/>
-      <w:r>
-        <w:rPr>
-          <w:rFonts w:ascii="Barlow" w:eastAsia="Barlow" w:hAnsi="Barlow" w:cs="Barlow"/>
-          <w:b/>
-          <w:bCs/>
-          <w:sz w:val="22"/>
-          <w:szCs w:val="22"/>
-        </w:rPr>
-        <w:t>comprobacion_tipo</w:t>
-      </w:r>
-      <w:proofErr w:type="spellEnd"/>
-      <w:r>
-        <w:rPr>
-          <w:rFonts w:ascii="Barlow" w:eastAsia="Barlow" w:hAnsi="Barlow" w:cs="Barlow"/>
-          <w:b/>
-          <w:bCs/>
-          <w:sz w:val="22"/>
-          <w:szCs w:val="22"/>
-        </w:rPr>
-        <w:t>}.</w:t>
-      </w:r>
-    </w:p>
-    <w:p>
-      <w:pPr>
-        <w:jc w:val="both"/>
-        <w:rPr>
-          <w:rFonts w:ascii="Barlow" w:eastAsia="Barlow" w:hAnsi="Barlow" w:cs="Barlow"/>
-          <w:sz w:val="22"/>
-          <w:szCs w:val="22"/>
-        </w:rPr>
-      </w:pPr>
-      <w:r>
-        <w:rPr>
-          <w:rFonts w:ascii="Barlow" w:eastAsia="Barlow" w:hAnsi="Barlow" w:cs="Barlow"/>
-          <w:sz w:val="22"/>
-          <w:szCs w:val="22"/>
-        </w:rPr>
-        <w:t>Pagos:</w:t>
-      </w:r>
-      <w:r>
-        <w:rPr>
-          <w:rFonts w:ascii="Barlow" w:eastAsia="Barlow" w:hAnsi="Barlow" w:cs="Barlow"/>
-          <w:sz w:val="22"/>
-          <w:szCs w:val="22"/>
-        </w:rPr>
-        <w:t xml:space="preserve"> </w:t>
-      </w:r>
-      <w:r>
-        <w:rPr>
-          <w:rFonts w:ascii="Barlow" w:eastAsia="Barlow" w:hAnsi="Barlow" w:cs="Barlow"/>
-          <w:b/>
-          <w:bCs/>
-          <w:sz w:val="22"/>
-          <w:szCs w:val="22"/>
-        </w:rPr>
-        <w:t>${pagos}, por la cantidad de $${</w:t>
-      </w:r>
-      <w:proofErr w:type="spellStart"/>
-      <w:r>
-        <w:rPr>
-          <w:rFonts w:ascii="Barlow" w:eastAsia="Barlow" w:hAnsi="Barlow" w:cs="Barlow"/>
-          <w:b/>
-          <w:bCs/>
-          <w:sz w:val="22"/>
-          <w:szCs w:val="22"/>
-        </w:rPr>
-        <w:t>adeudo_total</w:t>
-      </w:r>
-      <w:proofErr w:type="spellEnd"/>
-      <w:r>
-        <w:rPr>
-          <w:rFonts w:ascii="Barlow" w:eastAsia="Barlow" w:hAnsi="Barlow" w:cs="Barlow"/>
-          <w:b/>
-          <w:bCs/>
-          <w:sz w:val="22"/>
-          <w:szCs w:val="22"/>
-        </w:rPr>
-        <w:t>}</w:t>
+        <w:t>${pagos}, por la cantidad de $${adeudo_total}</w:t>
       </w:r>
     </w:p>
     <w:p>
@@ -863,27 +635,7 @@
                 <w:sz w:val="22"/>
                 <w:szCs w:val="22"/>
               </w:rPr>
-              <w:t xml:space="preserve">     </w:t>
-            </w:r>
-            <w:proofErr w:type="spellStart"/>
-            <w:r>
-              <w:rPr>
-                <w:rFonts w:ascii="Barlow" w:eastAsia="Barlow" w:hAnsi="Barlow" w:cs="Barlow"/>
-                <w:b/>
-                <w:sz w:val="22"/>
-                <w:szCs w:val="22"/>
-              </w:rPr>
-              <w:t>N°</w:t>
-            </w:r>
-            <w:proofErr w:type="spellEnd"/>
-            <w:r>
-              <w:rPr>
-                <w:rFonts w:ascii="Barlow" w:eastAsia="Barlow" w:hAnsi="Barlow" w:cs="Barlow"/>
-                <w:b/>
-                <w:sz w:val="22"/>
-                <w:szCs w:val="22"/>
-              </w:rPr>
-              <w:t>.</w:t>
+              <w:t xml:space="preserve">     N°.</w:t>
             </w:r>
           </w:p>
         </w:tc>
@@ -1116,25 +868,7 @@
                 <w:sz w:val="22"/>
                 <w:szCs w:val="22"/>
               </w:rPr>
-              <w:t>${</w:t>
-            </w:r>
-            <w:proofErr w:type="spellStart"/>
-            <w:r>
-              <w:rPr>
-                <w:rFonts w:ascii="Barlow" w:eastAsia="Barlow" w:hAnsi="Barlow" w:cs="Barlow"/>
-                <w:sz w:val="22"/>
-                <w:szCs w:val="22"/>
-              </w:rPr>
-              <w:t>numero_expediente</w:t>
-            </w:r>
-            <w:proofErr w:type="spellEnd"/>
-            <w:r>
-              <w:rPr>
-                <w:rFonts w:ascii="Barlow" w:eastAsia="Barlow" w:hAnsi="Barlow" w:cs="Barlow"/>
-                <w:sz w:val="22"/>
-                <w:szCs w:val="22"/>
-              </w:rPr>
-              <w:t>}</w:t>
+              <w:t>${numero_expediente}</w:t>
             </w:r>
           </w:p>
         </w:tc>
@@ -1158,25 +892,15 @@
                 <w:sz w:val="22"/>
                 <w:szCs w:val="22"/>
               </w:rPr>
-              <w:t>${</w:t>
+              <w:t>${modalidad}/</w:t>
             </w:r>
-            <w:proofErr w:type="spellStart"/>
             <w:r>
               <w:rPr>
                 <w:rFonts w:ascii="Barlow" w:eastAsia="Barlow" w:hAnsi="Barlow" w:cs="Barlow"/>
                 <w:sz w:val="22"/>
                 <w:szCs w:val="22"/>
               </w:rPr>
-              <w:t>tipo_credito</w:t>
-            </w:r>
-            <w:proofErr w:type="spellEnd"/>
-            <w:r>
-              <w:rPr>
-                <w:rFonts w:ascii="Barlow" w:eastAsia="Barlow" w:hAnsi="Barlow" w:cs="Barlow"/>
-                <w:sz w:val="22"/>
-                <w:szCs w:val="22"/>
-              </w:rPr>
-              <w:t>}</w:t>
+              <w:t>${tipo_credito}</w:t>
             </w:r>
           </w:p>
         </w:tc>
@@ -1201,25 +925,7 @@
                 <w:sz w:val="22"/>
                 <w:szCs w:val="22"/>
               </w:rPr>
-              <w:t>${</w:t>
-            </w:r>
-            <w:proofErr w:type="spellStart"/>
-            <w:r>
-              <w:rPr>
-                <w:rFonts w:ascii="Barlow" w:eastAsia="Barlow" w:hAnsi="Barlow" w:cs="Barlow"/>
-                <w:sz w:val="22"/>
-                <w:szCs w:val="22"/>
-              </w:rPr>
-              <w:t>fecha_otorgamiento</w:t>
-            </w:r>
-            <w:proofErr w:type="spellEnd"/>
-            <w:r>
-              <w:rPr>
-                <w:rFonts w:ascii="Barlow" w:eastAsia="Barlow" w:hAnsi="Barlow" w:cs="Barlow"/>
-                <w:sz w:val="22"/>
-                <w:szCs w:val="22"/>
-              </w:rPr>
-              <w:t>}</w:t>
+              <w:t>${fecha_otorgamiento}</w:t>
             </w:r>
           </w:p>
         </w:tc>
@@ -1242,25 +948,7 @@
                 <w:sz w:val="22"/>
                 <w:szCs w:val="22"/>
               </w:rPr>
-              <w:t>$${</w:t>
-            </w:r>
-            <w:proofErr w:type="spellStart"/>
-            <w:r>
-              <w:rPr>
-                <w:rFonts w:ascii="Barlow" w:eastAsia="Barlow" w:hAnsi="Barlow" w:cs="Barlow"/>
-                <w:sz w:val="22"/>
-                <w:szCs w:val="22"/>
-              </w:rPr>
-              <w:t>monto_inicial</w:t>
-            </w:r>
-            <w:proofErr w:type="spellEnd"/>
-            <w:r>
-              <w:rPr>
-                <w:rFonts w:ascii="Barlow" w:eastAsia="Barlow" w:hAnsi="Barlow" w:cs="Barlow"/>
-                <w:sz w:val="22"/>
-                <w:szCs w:val="22"/>
-              </w:rPr>
-              <w:t>}</w:t>
+              <w:t>$${monto_inicial}</w:t>
             </w:r>
           </w:p>
         </w:tc>
@@ -1286,27 +974,7 @@
                 <w:szCs w:val="22"/>
                 <w:highlight w:val="yellow"/>
               </w:rPr>
-              <w:t>${</w:t>
-            </w:r>
-            <w:proofErr w:type="spellStart"/>
-            <w:r>
-              <w:rPr>
-                <w:rFonts w:ascii="Barlow" w:eastAsia="Barlow" w:hAnsi="Barlow" w:cs="Barlow"/>
-                <w:sz w:val="22"/>
-                <w:szCs w:val="22"/>
-                <w:highlight w:val="yellow"/>
-              </w:rPr>
-              <w:t>mensualidades_vencidas</w:t>
-            </w:r>
-            <w:proofErr w:type="spellEnd"/>
-            <w:r>
-              <w:rPr>
-                <w:rFonts w:ascii="Barlow" w:eastAsia="Barlow" w:hAnsi="Barlow" w:cs="Barlow"/>
-                <w:sz w:val="22"/>
-                <w:szCs w:val="22"/>
-                <w:highlight w:val="yellow"/>
-              </w:rPr>
-              <w:t>}</w:t>
+              <w:t>${mensualidades_vencidas}</w:t>
             </w:r>
           </w:p>
         </w:tc>
@@ -1361,25 +1029,7 @@
           <w:sz w:val="22"/>
           <w:szCs w:val="22"/>
         </w:rPr>
-        <w:t xml:space="preserve">Estamos conscientes de que en ocasiones se presentan situaciones imprevistas, por lo que le reiteramos nuestra apertura y disposición para conocer los motivos que han ocasionado dichas omisiones, de manera que podamos ofrecerle alternativas con el único fin de beneficiarle. Para ello nos ponemos a sus órdenes a través de Enrique Méndez Millán, Coordinador de </w:t>
-      </w:r>
-      <w:proofErr w:type="spellStart"/>
-      <w:r>
-        <w:rPr>
-          <w:rFonts w:ascii="Barlow" w:eastAsia="Barlow" w:hAnsi="Barlow" w:cs="Barlow"/>
-          <w:sz w:val="22"/>
-          <w:szCs w:val="22"/>
-        </w:rPr>
-        <w:t>Microyuc</w:t>
-      </w:r>
-      <w:proofErr w:type="spellEnd"/>
-      <w:r>
-        <w:rPr>
-          <w:rFonts w:ascii="Barlow" w:eastAsia="Barlow" w:hAnsi="Barlow" w:cs="Barlow"/>
-          <w:sz w:val="22"/>
-          <w:szCs w:val="22"/>
-        </w:rPr>
-        <w:t xml:space="preserve">, a través del correo </w:t>
+        <w:t xml:space="preserve">Estamos conscientes de que en ocasiones se presentan situaciones imprevistas, por lo que le reiteramos nuestra apertura y disposición para conocer los motivos que han ocasionado dichas omisiones, de manera que podamos ofrecerle alternativas con el único fin de beneficiarle. Para ello nos ponemos a sus órdenes a través de Enrique Méndez Millán, Coordinador de Microyuc, a través del correo </w:t>
       </w:r>
       <w:hyperlink r:id="rId6">
         <w:r>
@@ -1399,25 +1049,7 @@
           <w:sz w:val="22"/>
           <w:szCs w:val="22"/>
         </w:rPr>
-        <w:t xml:space="preserve"> o del teléfono 9999 41 21 70 ext. 29123 en un horario de 09:00 a 16:00 horas o mediante cita previa  para que pueda acudir a las oficinas del Instituto Yucateco de Emprendedores ubicadas en Av. Principal, Industrias No Contaminantes, Tablaje Catastral No. 13613, </w:t>
-      </w:r>
-      <w:proofErr w:type="spellStart"/>
-      <w:r>
-        <w:rPr>
-          <w:rFonts w:ascii="Barlow" w:eastAsia="Barlow" w:hAnsi="Barlow" w:cs="Barlow"/>
-          <w:sz w:val="22"/>
-          <w:szCs w:val="22"/>
-        </w:rPr>
-        <w:t>Sodzil</w:t>
-      </w:r>
-      <w:proofErr w:type="spellEnd"/>
-      <w:r>
-        <w:rPr>
-          <w:rFonts w:ascii="Barlow" w:eastAsia="Barlow" w:hAnsi="Barlow" w:cs="Barlow"/>
-          <w:sz w:val="22"/>
-          <w:szCs w:val="22"/>
-        </w:rPr>
-        <w:t xml:space="preserve"> Norte, C.P. 97110, Mérida, Yucatán, con el fin de atenderle y ofrecerle una alternativa a la situación actual de su crédito. </w:t>
+        <w:t xml:space="preserve"> o del teléfono 9999 41 21 70 ext. 29123 en un horario de 09:00 a 16:00 horas o mediante cita previa  para que pueda acudir a las oficinas del Instituto Yucateco de Emprendedores ubicadas en Av. Principal, Industrias No Contaminantes, Tablaje Catastral No. 13613, Sodzil Norte, C.P. 97110, Mérida, Yucatán, con el fin de atenderle y ofrecerle una alternativa a la situación actual de su crédito. </w:t>
       </w:r>
     </w:p>
     <w:p>
@@ -1462,25 +1094,7 @@
           <w:sz w:val="22"/>
           <w:szCs w:val="22"/>
         </w:rPr>
-        <w:t xml:space="preserve">dar cumplimiento con las obligaciones pactadas en el contrato de crédito o en su caso, poder ofrecerle alguna alternativa dentro de los parámetros establecidos en el programa de crédito y financiamiento denominado </w:t>
-      </w:r>
-      <w:proofErr w:type="spellStart"/>
-      <w:r>
-        <w:rPr>
-          <w:rFonts w:ascii="Barlow" w:eastAsia="Barlow" w:hAnsi="Barlow" w:cs="Barlow"/>
-          <w:sz w:val="22"/>
-          <w:szCs w:val="22"/>
-        </w:rPr>
-        <w:t>Microyuc</w:t>
-      </w:r>
-      <w:proofErr w:type="spellEnd"/>
-      <w:r>
-        <w:rPr>
-          <w:rFonts w:ascii="Barlow" w:eastAsia="Barlow" w:hAnsi="Barlow" w:cs="Barlow"/>
-          <w:sz w:val="22"/>
-          <w:szCs w:val="22"/>
-        </w:rPr>
-        <w:t xml:space="preserve"> Emprendedores. </w:t>
+        <w:t xml:space="preserve">dar cumplimiento con las obligaciones pactadas en el contrato de crédito o en su caso, poder ofrecerle alguna alternativa dentro de los parámetros establecidos en el programa de crédito y financiamiento denominado Microyuc Emprendedores. </w:t>
       </w:r>
     </w:p>
     <w:p>
@@ -1671,23 +1285,13 @@
           <w:szCs w:val="18"/>
         </w:rPr>
       </w:pPr>
-      <w:proofErr w:type="spellStart"/>
       <w:r>
         <w:rPr>
           <w:rFonts w:ascii="Barlow" w:eastAsia="Barlow" w:hAnsi="Barlow" w:cs="Barlow"/>
           <w:sz w:val="18"/>
           <w:szCs w:val="18"/>
         </w:rPr>
-        <w:t>C.c.p</w:t>
-      </w:r>
-      <w:proofErr w:type="spellEnd"/>
-      <w:r>
-        <w:rPr>
-          <w:rFonts w:ascii="Barlow" w:eastAsia="Barlow" w:hAnsi="Barlow" w:cs="Barlow"/>
-          <w:sz w:val="18"/>
-          <w:szCs w:val="18"/>
-        </w:rPr>
-        <w:t>. Archivo</w:t>
+        <w:t>C.c.p. Archivo</w:t>
       </w:r>
     </w:p>
     <w:sectPr>
@@ -1746,21 +1350,7 @@
       <w:rPr>
         <w:color w:val="000000"/>
       </w:rPr>
-      <w:t>[Escriba texto</w:t>
-    </w:r>
-    <w:proofErr w:type="gramStart"/>
-    <w:r>
-      <w:rPr>
-        <w:color w:val="000000"/>
-      </w:rPr>
-      <w:t>][</w:t>
-    </w:r>
-    <w:proofErr w:type="gramEnd"/>
-    <w:r>
-      <w:rPr>
-        <w:color w:val="000000"/>
-      </w:rPr>
-      <w:t>Escriba texto][Escriba texto]</w:t>
+      <w:t>[Escriba texto][Escriba texto][Escriba texto]</w:t>
     </w:r>
   </w:p>
 </w:ftr>
@@ -1790,7 +1380,7 @@
         <w:noProof/>
       </w:rPr>
       <mc:AlternateContent>
-        <mc:Choice Requires="wpg">
+        <mc:Choice Requires="wps">
           <w:drawing>
             <wp:anchor distT="0" distB="0" distL="114300" distR="114300" simplePos="0" relativeHeight="251660288" behindDoc="0" locked="0" layoutInCell="1" hidden="0" allowOverlap="1" wp14:anchorId="28DE798C" wp14:editId="79E9AC8C">
               <wp:simplePos x="0" y="0"/>
@@ -1842,47 +1432,20 @@
             </wp:anchor>
           </w:drawing>
         </mc:Choice>
-        <mc:Fallback xmlns:sl="http://schemas.openxmlformats.org/schemaLibrary/2006/main" xmlns:a="http://schemas.openxmlformats.org/drawingml/2006/main" xmlns:pic="http://schemas.openxmlformats.org/drawingml/2006/picture" xmlns:c="http://schemas.openxmlformats.org/drawingml/2006/chart" xmlns:lc="http://schemas.openxmlformats.org/drawingml/2006/lockedCanvas" xmlns:dgm="http://schemas.openxmlformats.org/drawingml/2006/diagram">
-          <w:drawing>
-            <wp:anchor allowOverlap="1" behindDoc="0" distB="0" distT="0" distL="114300" distR="114300" hidden="0" layoutInCell="1" locked="0" relativeHeight="0" simplePos="0">
-              <wp:simplePos x="0" y="0"/>
-              <wp:positionH relativeFrom="column">
-                <wp:posOffset>-1079499</wp:posOffset>
-              </wp:positionH>
-              <wp:positionV relativeFrom="paragraph">
-                <wp:posOffset>9613900</wp:posOffset>
-              </wp:positionV>
-              <wp:extent cx="7830185" cy="441325"/>
-              <wp:effectExtent b="0" l="0" r="0" t="0"/>
-              <wp:wrapNone/>
-              <wp:docPr id="3" name="image5.png"/>
-              <a:graphic>
-                <a:graphicData uri="http://schemas.openxmlformats.org/drawingml/2006/picture">
-                  <pic:pic>
-                    <pic:nvPicPr>
-                      <pic:cNvPr id="0" name="image5.png"/>
-                      <pic:cNvPicPr preferRelativeResize="0"/>
-                    </pic:nvPicPr>
-                    <pic:blipFill>
-                      <a:blip r:embed="rId1"/>
-                      <a:srcRect/>
-                      <a:stretch>
-                        <a:fillRect/>
-                      </a:stretch>
-                    </pic:blipFill>
-                    <pic:spPr>
-                      <a:xfrm>
-                        <a:off x="0" y="0"/>
-                        <a:ext cx="7830185" cy="441325"/>
-                      </a:xfrm>
-                      <a:prstGeom prst="rect"/>
-                      <a:ln/>
-                    </pic:spPr>
-                  </pic:pic>
-                </a:graphicData>
-              </a:graphic>
-            </wp:anchor>
-          </w:drawing>
+        <mc:Fallback>
+          <w:pict>
+            <v:rect w14:anchorId="28DE798C" id="Rectángulo 3" o:spid="_x0000_s1026" style="position:absolute;margin-left:-85pt;margin-top:757pt;width:616.55pt;height:34.75pt;z-index:251660288;visibility:visible;mso-wrap-style:square;mso-wrap-distance-left:9pt;mso-wrap-distance-top:0;mso-wrap-distance-right:9pt;mso-wrap-distance-bottom:0;mso-position-horizontal:absolute;mso-position-horizontal-relative:text;mso-position-vertical:absolute;mso-position-vertical-relative:text;v-text-anchor:middle" o:gfxdata="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" fillcolor="white [3201]" stroked="f">
+              <v:textbox inset="2.53958mm,2.53958mm,2.53958mm,2.53958mm">
+                <w:txbxContent>
+                  <w:p>
+                    <w:pPr>
+                      <w:textDirection w:val="btLr"/>
+                    </w:pPr>
+                  </w:p>
+                </w:txbxContent>
+              </v:textbox>
+            </v:rect>
+          </w:pict>
         </mc:Fallback>
       </mc:AlternateContent>
     </w:r>
@@ -1891,7 +1454,7 @@
         <w:noProof/>
       </w:rPr>
       <mc:AlternateContent>
-        <mc:Choice Requires="wpg">
+        <mc:Choice Requires="wps">
           <w:drawing>
             <wp:anchor distT="0" distB="0" distL="114300" distR="114300" simplePos="0" relativeHeight="251661312" behindDoc="0" locked="0" layoutInCell="1" hidden="0" allowOverlap="1" wp14:anchorId="148D7C03" wp14:editId="12DB2A07">
               <wp:simplePos x="0" y="0"/>
@@ -1972,27 +1535,7 @@
                               <w:color w:val="0060A8"/>
                               <w:sz w:val="17"/>
                             </w:rPr>
-                            <w:t xml:space="preserve">FB   TW   </w:t>
-                          </w:r>
-                          <w:proofErr w:type="gramStart"/>
-                          <w:r>
-                            <w:rPr>
-                              <w:rFonts w:ascii="Barlow" w:eastAsia="Barlow" w:hAnsi="Barlow" w:cs="Barlow"/>
-                              <w:b/>
-                              <w:color w:val="0060A8"/>
-                              <w:sz w:val="17"/>
-                            </w:rPr>
-                            <w:t>IG  @</w:t>
-                          </w:r>
-                          <w:proofErr w:type="gramEnd"/>
-                          <w:r>
-                            <w:rPr>
-                              <w:rFonts w:ascii="Barlow" w:eastAsia="Barlow" w:hAnsi="Barlow" w:cs="Barlow"/>
-                              <w:b/>
-                              <w:color w:val="0060A8"/>
-                              <w:sz w:val="17"/>
-                            </w:rPr>
-                            <w:t>iyemyucatan</w:t>
+                            <w:t>FB   TW   IG  @iyemyucatan</w:t>
                           </w:r>
                         </w:p>
                         <w:p>
@@ -2016,47 +1559,75 @@
             </wp:anchor>
           </w:drawing>
         </mc:Choice>
-        <mc:Fallback xmlns:sl="http://schemas.openxmlformats.org/schemaLibrary/2006/main" xmlns:a="http://schemas.openxmlformats.org/drawingml/2006/main" xmlns:pic="http://schemas.openxmlformats.org/drawingml/2006/picture" xmlns:c="http://schemas.openxmlformats.org/drawingml/2006/chart" xmlns:lc="http://schemas.openxmlformats.org/drawingml/2006/lockedCanvas" xmlns:dgm="http://schemas.openxmlformats.org/drawingml/2006/diagram">
-          <w:drawing>
-            <wp:anchor allowOverlap="1" behindDoc="0" distB="0" distT="0" distL="114300" distR="114300" hidden="0" layoutInCell="1" locked="0" relativeHeight="0" simplePos="0">
-              <wp:simplePos x="0" y="0"/>
-              <wp:positionH relativeFrom="column">
-                <wp:posOffset>1727200</wp:posOffset>
-              </wp:positionH>
-              <wp:positionV relativeFrom="paragraph">
-                <wp:posOffset>127000</wp:posOffset>
-              </wp:positionV>
-              <wp:extent cx="1724025" cy="697865"/>
-              <wp:effectExtent b="0" l="0" r="0" t="0"/>
-              <wp:wrapNone/>
-              <wp:docPr id="1" name="image3.png"/>
-              <a:graphic>
-                <a:graphicData uri="http://schemas.openxmlformats.org/drawingml/2006/picture">
-                  <pic:pic>
-                    <pic:nvPicPr>
-                      <pic:cNvPr id="0" name="image3.png"/>
-                      <pic:cNvPicPr preferRelativeResize="0"/>
-                    </pic:nvPicPr>
-                    <pic:blipFill>
-                      <a:blip r:embed="rId2"/>
-                      <a:srcRect/>
-                      <a:stretch>
-                        <a:fillRect/>
-                      </a:stretch>
-                    </pic:blipFill>
-                    <pic:spPr>
-                      <a:xfrm>
-                        <a:off x="0" y="0"/>
-                        <a:ext cx="1724025" cy="697865"/>
-                      </a:xfrm>
-                      <a:prstGeom prst="rect"/>
-                      <a:ln/>
-                    </pic:spPr>
-                  </pic:pic>
-                </a:graphicData>
-              </a:graphic>
-            </wp:anchor>
-          </w:drawing>
+        <mc:Fallback>
+          <w:pict>
+            <v:rect w14:anchorId="148D7C03" id="Rectángulo 1" o:spid="_x0000_s1027" style="position:absolute;margin-left:136pt;margin-top:10pt;width:135.75pt;height:54.95pt;z-index:251661312;visibility:visible;mso-wrap-style:square;mso-wrap-distance-left:9pt;mso-wrap-distance-top:0;mso-wrap-distance-right:9pt;mso-wrap-distance-bottom:0;mso-position-horizontal:absolute;mso-position-horizontal-relative:text;mso-position-vertical:absolute;mso-position-vertical-relative:text;v-text-anchor:top" o:gfxdata="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" filled="f" stroked="f">
+              <v:textbox inset="2.53958mm,1.2694mm,2.53958mm,1.2694mm">
+                <w:txbxContent>
+                  <w:p>
+                    <w:pPr>
+                      <w:textDirection w:val="btLr"/>
+                    </w:pPr>
+                    <w:r>
+                      <w:rPr>
+                        <w:rFonts w:ascii="Barlow" w:eastAsia="Barlow" w:hAnsi="Barlow" w:cs="Barlow"/>
+                        <w:b/>
+                        <w:color w:val="00A8E2"/>
+                        <w:sz w:val="17"/>
+                      </w:rPr>
+                      <w:t xml:space="preserve">T </w:t>
+                    </w:r>
+                    <w:r>
+                      <w:rPr>
+                        <w:rFonts w:ascii="Barlow" w:eastAsia="Barlow" w:hAnsi="Barlow" w:cs="Barlow"/>
+                        <w:color w:val="0060A8"/>
+                        <w:sz w:val="17"/>
+                      </w:rPr>
+                      <w:t>+52 (999) 941 21 70</w:t>
+                    </w:r>
+                  </w:p>
+                  <w:p>
+                    <w:pPr>
+                      <w:textDirection w:val="btLr"/>
+                    </w:pPr>
+                    <w:r>
+                      <w:rPr>
+                        <w:rFonts w:ascii="Barlow" w:eastAsia="Barlow" w:hAnsi="Barlow" w:cs="Barlow"/>
+                        <w:b/>
+                        <w:color w:val="0060A8"/>
+                        <w:sz w:val="17"/>
+                      </w:rPr>
+                      <w:t>iyem.yucatan.gob.mx</w:t>
+                    </w:r>
+                  </w:p>
+                  <w:p>
+                    <w:pPr>
+                      <w:textDirection w:val="btLr"/>
+                    </w:pPr>
+                    <w:r>
+                      <w:rPr>
+                        <w:rFonts w:ascii="Barlow" w:eastAsia="Barlow" w:hAnsi="Barlow" w:cs="Barlow"/>
+                        <w:b/>
+                        <w:color w:val="0060A8"/>
+                        <w:sz w:val="17"/>
+                      </w:rPr>
+                      <w:t>FB   TW   IG  @iyemyucatan</w:t>
+                    </w:r>
+                  </w:p>
+                  <w:p>
+                    <w:pPr>
+                      <w:textDirection w:val="btLr"/>
+                    </w:pPr>
+                  </w:p>
+                  <w:p>
+                    <w:pPr>
+                      <w:textDirection w:val="btLr"/>
+                    </w:pPr>
+                  </w:p>
+                </w:txbxContent>
+              </v:textbox>
+            </v:rect>
+          </w:pict>
         </mc:Fallback>
       </mc:AlternateContent>
     </w:r>
@@ -2065,7 +1636,7 @@
         <w:noProof/>
       </w:rPr>
       <mc:AlternateContent>
-        <mc:Choice Requires="wpg">
+        <mc:Choice Requires="wps">
           <w:drawing>
             <wp:anchor distT="0" distB="0" distL="114300" distR="114300" simplePos="0" relativeHeight="251662336" behindDoc="0" locked="0" layoutInCell="1" hidden="0" allowOverlap="1" wp14:anchorId="7CE80516" wp14:editId="6C18262F">
               <wp:simplePos x="0" y="0"/>
@@ -2118,25 +1689,7 @@
                               <w:sz w:val="17"/>
                             </w:rPr>
                             <w:br/>
-                            <w:t xml:space="preserve">Col. </w:t>
-                          </w:r>
-                          <w:proofErr w:type="spellStart"/>
-                          <w:r>
-                            <w:rPr>
-                              <w:rFonts w:ascii="Barlow" w:eastAsia="Barlow" w:hAnsi="Barlow" w:cs="Barlow"/>
-                              <w:color w:val="0060A8"/>
-                              <w:sz w:val="17"/>
-                            </w:rPr>
-                            <w:t>Sodzil</w:t>
-                          </w:r>
-                          <w:proofErr w:type="spellEnd"/>
-                          <w:r>
-                            <w:rPr>
-                              <w:rFonts w:ascii="Barlow" w:eastAsia="Barlow" w:hAnsi="Barlow" w:cs="Barlow"/>
-                              <w:color w:val="0060A8"/>
-                              <w:sz w:val="17"/>
-                            </w:rPr>
-                            <w:t xml:space="preserve"> Norte </w:t>
+                            <w:t xml:space="preserve">Col. Sodzil Norte </w:t>
                           </w:r>
                         </w:p>
                         <w:p>
@@ -2149,25 +1702,7 @@
                               <w:color w:val="0060A8"/>
                               <w:sz w:val="17"/>
                             </w:rPr>
-                            <w:t xml:space="preserve">C.P. </w:t>
-                          </w:r>
-                          <w:proofErr w:type="gramStart"/>
-                          <w:r>
-                            <w:rPr>
-                              <w:rFonts w:ascii="Barlow" w:eastAsia="Barlow" w:hAnsi="Barlow" w:cs="Barlow"/>
-                              <w:color w:val="0060A8"/>
-                              <w:sz w:val="17"/>
-                            </w:rPr>
-                            <w:t>97110  Mérida</w:t>
-                          </w:r>
-                          <w:proofErr w:type="gramEnd"/>
-                          <w:r>
-                            <w:rPr>
-                              <w:rFonts w:ascii="Barlow" w:eastAsia="Barlow" w:hAnsi="Barlow" w:cs="Barlow"/>
-                              <w:color w:val="0060A8"/>
-                              <w:sz w:val="17"/>
-                            </w:rPr>
-                            <w:t>, Yucatán México</w:t>
+                            <w:t>C.P. 97110  Mérida, Yucatán México</w:t>
                           </w:r>
                         </w:p>
                       </w:txbxContent>
@@ -2181,47 +1716,50 @@
             </wp:anchor>
           </w:drawing>
         </mc:Choice>
-        <mc:Fallback xmlns:sl="http://schemas.openxmlformats.org/schemaLibrary/2006/main" xmlns:a="http://schemas.openxmlformats.org/drawingml/2006/main" xmlns:pic="http://schemas.openxmlformats.org/drawingml/2006/picture" xmlns:c="http://schemas.openxmlformats.org/drawingml/2006/chart" xmlns:lc="http://schemas.openxmlformats.org/drawingml/2006/lockedCanvas" xmlns:dgm="http://schemas.openxmlformats.org/drawingml/2006/diagram">
-          <w:drawing>
-            <wp:anchor allowOverlap="1" behindDoc="0" distB="0" distT="0" distL="114300" distR="114300" hidden="0" layoutInCell="1" locked="0" relativeHeight="0" simplePos="0">
-              <wp:simplePos x="0" y="0"/>
-              <wp:positionH relativeFrom="column">
-                <wp:posOffset>-177799</wp:posOffset>
-              </wp:positionH>
-              <wp:positionV relativeFrom="paragraph">
-                <wp:posOffset>127000</wp:posOffset>
-              </wp:positionV>
-              <wp:extent cx="1975485" cy="807141"/>
-              <wp:effectExtent b="0" l="0" r="0" t="0"/>
-              <wp:wrapNone/>
-              <wp:docPr id="2" name="image4.png"/>
-              <a:graphic>
-                <a:graphicData uri="http://schemas.openxmlformats.org/drawingml/2006/picture">
-                  <pic:pic>
-                    <pic:nvPicPr>
-                      <pic:cNvPr id="0" name="image4.png"/>
-                      <pic:cNvPicPr preferRelativeResize="0"/>
-                    </pic:nvPicPr>
-                    <pic:blipFill>
-                      <a:blip r:embed="rId3"/>
-                      <a:srcRect/>
-                      <a:stretch>
-                        <a:fillRect/>
-                      </a:stretch>
-                    </pic:blipFill>
-                    <pic:spPr>
-                      <a:xfrm>
-                        <a:off x="0" y="0"/>
-                        <a:ext cx="1975485" cy="807141"/>
-                      </a:xfrm>
-                      <a:prstGeom prst="rect"/>
-                      <a:ln/>
-                    </pic:spPr>
-                  </pic:pic>
-                </a:graphicData>
-              </a:graphic>
-            </wp:anchor>
-          </w:drawing>
+        <mc:Fallback>
+          <w:pict>
+            <v:rect w14:anchorId="7CE80516" id="Rectángulo 2" o:spid="_x0000_s1028" style="position:absolute;margin-left:-14pt;margin-top:10pt;width:155.55pt;height:63.55pt;z-index:251662336;visibility:visible;mso-wrap-style:square;mso-wrap-distance-left:9pt;mso-wrap-distance-top:0;mso-wrap-distance-right:9pt;mso-wrap-distance-bottom:0;mso-position-horizontal:absolute;mso-position-horizontal-relative:text;mso-position-vertical:absolute;mso-position-vertical-relative:text;v-text-anchor:top" o:gfxdata="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" filled="f" stroked="f">
+              <v:textbox inset="2.53958mm,1.2694mm,2.53958mm,1.2694mm">
+                <w:txbxContent>
+                  <w:p>
+                    <w:pPr>
+                      <w:textDirection w:val="btLr"/>
+                    </w:pPr>
+                    <w:r>
+                      <w:rPr>
+                        <w:rFonts w:ascii="Barlow" w:eastAsia="Barlow" w:hAnsi="Barlow" w:cs="Barlow"/>
+                        <w:color w:val="0060A8"/>
+                        <w:sz w:val="17"/>
+                      </w:rPr>
+                      <w:t xml:space="preserve">Av. Principal Industrias no Contaminantes No. 13613  </w:t>
+                    </w:r>
+                    <w:r>
+                      <w:rPr>
+                        <w:rFonts w:ascii="Barlow" w:eastAsia="Barlow" w:hAnsi="Barlow" w:cs="Barlow"/>
+                        <w:color w:val="0060A8"/>
+                        <w:sz w:val="17"/>
+                      </w:rPr>
+                      <w:br/>
+                      <w:t xml:space="preserve">Col. Sodzil Norte </w:t>
+                    </w:r>
+                  </w:p>
+                  <w:p>
+                    <w:pPr>
+                      <w:textDirection w:val="btLr"/>
+                    </w:pPr>
+                    <w:r>
+                      <w:rPr>
+                        <w:rFonts w:ascii="Barlow" w:eastAsia="Barlow" w:hAnsi="Barlow" w:cs="Barlow"/>
+                        <w:color w:val="0060A8"/>
+                        <w:sz w:val="17"/>
+                      </w:rPr>
+                      <w:t>C.P. 97110  Mérida, Yucatán México</w:t>
+                    </w:r>
+                  </w:p>
+                </w:txbxContent>
+              </v:textbox>
+            </v:rect>
+          </w:pict>
         </mc:Fallback>
       </mc:AlternateContent>
     </w:r>
@@ -2271,21 +1809,7 @@
       <w:rPr>
         <w:color w:val="000000"/>
       </w:rPr>
-      <w:t>[Escriba texto</w:t>
-    </w:r>
-    <w:proofErr w:type="gramStart"/>
-    <w:r>
-      <w:rPr>
-        <w:color w:val="000000"/>
-      </w:rPr>
-      <w:t>][</w:t>
-    </w:r>
-    <w:proofErr w:type="gramEnd"/>
-    <w:r>
-      <w:rPr>
-        <w:color w:val="000000"/>
-      </w:rPr>
-      <w:t>Escriba texto][Escriba texto]</w:t>
+      <w:t>[Escriba texto][Escriba texto][Escriba texto]</w:t>
     </w:r>
   </w:p>
   <w:p>

</xml_diff>